<commit_message>
Thêm các cột giá trị "--" để đăng ký sv, cán bộ nặc danh. Hủy các bảng dùng cho chức năng thông báo, hủy chức năng thông báo.
</commit_message>
<xml_diff>
--- a/Docs/Designs/DATABASE/CDM/DD_RFID_DB_Design_v1.3 (Release4).docx
+++ b/Docs/Designs/DATABASE/CDM/DD_RFID_DB_Design_v1.3 (Release4).docx
@@ -19,8 +19,8 @@
         </w:rPr>
         <w:drawing>
           <wp:inline distT="0" distB="0" distL="0" distR="0" wp14:anchorId="17A804A3" wp14:editId="55777F5A">
-            <wp:extent cx="8481852" cy="4453705"/>
-            <wp:effectExtent l="0" t="0" r="0" b="4445"/>
+            <wp:extent cx="8481852" cy="3978808"/>
+            <wp:effectExtent l="0" t="0" r="0" b="3175"/>
             <wp:docPr id="5" name="Picture 5"/>
             <wp:cNvGraphicFramePr>
               <a:graphicFrameLocks xmlns:a="http://schemas.openxmlformats.org/drawingml/2006/main" noChangeAspect="1"/>
@@ -47,7 +47,7 @@
                   <pic:spPr>
                     <a:xfrm>
                       <a:off x="0" y="0"/>
-                      <a:ext cx="8481852" cy="4453705"/>
+                      <a:ext cx="8481852" cy="3978808"/>
                     </a:xfrm>
                     <a:prstGeom prst="rect">
                       <a:avLst/>
@@ -164,8 +164,8 @@
         <w:lastRenderedPageBreak/>
         <w:drawing>
           <wp:inline distT="0" distB="0" distL="0" distR="0" wp14:anchorId="34BBAFE1" wp14:editId="1F5726AD">
-            <wp:extent cx="8412766" cy="3823346"/>
-            <wp:effectExtent l="0" t="0" r="7620" b="5715"/>
+            <wp:extent cx="8412766" cy="3371756"/>
+            <wp:effectExtent l="0" t="0" r="7620" b="635"/>
             <wp:docPr id="1" name="Picture 1"/>
             <wp:cNvGraphicFramePr>
               <a:graphicFrameLocks xmlns:a="http://schemas.openxmlformats.org/drawingml/2006/main" noChangeAspect="1"/>
@@ -192,7 +192,7 @@
                   <pic:spPr>
                     <a:xfrm>
                       <a:off x="0" y="0"/>
-                      <a:ext cx="8412766" cy="3823346"/>
+                      <a:ext cx="8412766" cy="3371756"/>
                     </a:xfrm>
                     <a:prstGeom prst="rect">
                       <a:avLst/>
@@ -328,3039 +328,8 @@
         <w:pStyle w:val="Demuccap1"/>
         <w:spacing w:line="288" w:lineRule="auto"/>
       </w:pPr>
-      <w:r>
-        <w:t>Loại Thông Báo:</w:t>
-      </w:r>
-      <w:r>
-        <w:rPr>
-          <w:b w:val="0"/>
-        </w:rPr>
-        <w:t xml:space="preserve"> </w:t>
-      </w:r>
-    </w:p>
-    <w:p>
-      <w:pPr>
-        <w:spacing w:line="288" w:lineRule="auto"/>
-      </w:pPr>
-      <w:r>
-        <w:t>L</w:t>
-      </w:r>
-      <w:r>
-        <w:t>ưu trữ thông tin loại thông báo sẽ báo cho người quản trị</w:t>
-      </w:r>
-      <w:r>
-        <w:t>,</w:t>
-      </w:r>
-      <w:r>
-        <w:t xml:space="preserve"> ví dụ </w:t>
-      </w:r>
-      <w:r>
-        <w:t>‘</w:t>
-      </w:r>
-      <w:r>
-        <w:t>bổ sung cán bộ</w:t>
-      </w:r>
-      <w:r>
-        <w:t>’</w:t>
-      </w:r>
-      <w:r>
-        <w:t xml:space="preserve">, </w:t>
-      </w:r>
-      <w:r>
-        <w:t>‘</w:t>
-      </w:r>
-      <w:r>
-        <w:t>bổ sung sinh viên</w:t>
-      </w:r>
-      <w:r>
-        <w:t>’</w:t>
-      </w:r>
-      <w:r>
-        <w:t>, … .</w:t>
-      </w:r>
-      <w:r>
-        <w:t>Mỗi loại thông báo đ</w:t>
-      </w:r>
-      <w:r>
-        <w:t>ược xác định bằng mã loại thông báo.</w:t>
-      </w:r>
-    </w:p>
-    <w:tbl>
-      <w:tblPr>
-        <w:tblStyle w:val="ListTable3-Accent1"/>
-        <w:tblW w:w="0" w:type="auto"/>
-        <w:tblBorders>
-          <w:insideH w:val="single" w:sz="4" w:space="0" w:color="5B9BD5" w:themeColor="accent1"/>
-          <w:insideV w:val="single" w:sz="4" w:space="0" w:color="5B9BD5" w:themeColor="accent1"/>
-        </w:tblBorders>
-        <w:tblLook w:val="04A0" w:firstRow="1" w:lastRow="0" w:firstColumn="1" w:lastColumn="0" w:noHBand="0" w:noVBand="1"/>
-      </w:tblPr>
-      <w:tblGrid>
-        <w:gridCol w:w="679"/>
-        <w:gridCol w:w="1675"/>
-        <w:gridCol w:w="910"/>
-        <w:gridCol w:w="813"/>
-        <w:gridCol w:w="838"/>
-        <w:gridCol w:w="794"/>
-        <w:gridCol w:w="679"/>
-        <w:gridCol w:w="2673"/>
-      </w:tblGrid>
-      <w:tr>
-        <w:trPr>
-          <w:cnfStyle w:val="100000000000" w:firstRow="1" w:lastRow="0" w:firstColumn="0" w:lastColumn="0" w:oddVBand="0" w:evenVBand="0" w:oddHBand="0" w:evenHBand="0" w:firstRowFirstColumn="0" w:firstRowLastColumn="0" w:lastRowFirstColumn="0" w:lastRowLastColumn="0"/>
-        </w:trPr>
-        <w:tc>
-          <w:tcPr>
-            <w:cnfStyle w:val="001000000100" w:firstRow="0" w:lastRow="0" w:firstColumn="1" w:lastColumn="0" w:oddVBand="0" w:evenVBand="0" w:oddHBand="0" w:evenHBand="0" w:firstRowFirstColumn="1" w:firstRowLastColumn="0" w:lastRowFirstColumn="0" w:lastRowLastColumn="0"/>
-            <w:tcW w:w="9061" w:type="dxa"/>
-            <w:gridSpan w:val="8"/>
-            <w:tcBorders>
-              <w:bottom w:val="none" w:sz="0" w:space="0" w:color="auto"/>
-              <w:right w:val="none" w:sz="0" w:space="0" w:color="auto"/>
-            </w:tcBorders>
-            <w:shd w:val="clear" w:color="auto" w:fill="auto"/>
-          </w:tcPr>
-          <w:p>
-            <w:pPr>
-              <w:spacing w:line="288" w:lineRule="auto"/>
-              <w:rPr>
-                <w:rFonts w:cs="Times New Roman"/>
-                <w:color w:val="000000" w:themeColor="text1"/>
-                <w:szCs w:val="26"/>
-              </w:rPr>
-            </w:pPr>
-            <w:r>
-              <w:rPr>
-                <w:rFonts w:cs="Times New Roman"/>
-                <w:color w:val="000000" w:themeColor="text1"/>
-                <w:szCs w:val="26"/>
-              </w:rPr>
-              <w:t>LOAITHONGBAO</w:t>
-            </w:r>
-          </w:p>
-        </w:tc>
-      </w:tr>
-      <w:tr>
-        <w:trPr>
-          <w:cnfStyle w:val="000000100000" w:firstRow="0" w:lastRow="0" w:firstColumn="0" w:lastColumn="0" w:oddVBand="0" w:evenVBand="0" w:oddHBand="1" w:evenHBand="0" w:firstRowFirstColumn="0" w:firstRowLastColumn="0" w:lastRowFirstColumn="0" w:lastRowLastColumn="0"/>
-        </w:trPr>
-        <w:tc>
-          <w:tcPr>
-            <w:cnfStyle w:val="001000000000" w:firstRow="0" w:lastRow="0" w:firstColumn="1" w:lastColumn="0" w:oddVBand="0" w:evenVBand="0" w:oddHBand="0" w:evenHBand="0" w:firstRowFirstColumn="0" w:firstRowLastColumn="0" w:lastRowFirstColumn="0" w:lastRowLastColumn="0"/>
-            <w:tcW w:w="679" w:type="dxa"/>
-          </w:tcPr>
-          <w:p>
-            <w:pPr>
-              <w:spacing w:line="288" w:lineRule="auto"/>
-              <w:jc w:val="center"/>
-              <w:rPr>
-                <w:rFonts w:cs="Times New Roman"/>
-                <w:b w:val="0"/>
-                <w:szCs w:val="26"/>
-              </w:rPr>
-            </w:pPr>
-            <w:r>
-              <w:rPr>
-                <w:rFonts w:cs="Times New Roman"/>
-                <w:b w:val="0"/>
-                <w:szCs w:val="26"/>
-              </w:rPr>
-              <w:t>STT</w:t>
-            </w:r>
-          </w:p>
-        </w:tc>
-        <w:tc>
-          <w:tcPr>
-            <w:tcW w:w="1443" w:type="dxa"/>
-          </w:tcPr>
-          <w:p>
-            <w:pPr>
-              <w:spacing w:line="288" w:lineRule="auto"/>
-              <w:jc w:val="center"/>
-              <w:cnfStyle w:val="000000100000" w:firstRow="0" w:lastRow="0" w:firstColumn="0" w:lastColumn="0" w:oddVBand="0" w:evenVBand="0" w:oddHBand="1" w:evenHBand="0" w:firstRowFirstColumn="0" w:firstRowLastColumn="0" w:lastRowFirstColumn="0" w:lastRowLastColumn="0"/>
-              <w:rPr>
-                <w:rFonts w:cs="Times New Roman"/>
-                <w:szCs w:val="26"/>
-              </w:rPr>
-            </w:pPr>
-            <w:r>
-              <w:rPr>
-                <w:rFonts w:cs="Times New Roman"/>
-                <w:szCs w:val="26"/>
-              </w:rPr>
-              <w:t>Tên trường</w:t>
-            </w:r>
-          </w:p>
-        </w:tc>
-        <w:tc>
-          <w:tcPr>
-            <w:tcW w:w="567" w:type="dxa"/>
-          </w:tcPr>
-          <w:p>
-            <w:pPr>
-              <w:spacing w:line="288" w:lineRule="auto"/>
-              <w:jc w:val="center"/>
-              <w:cnfStyle w:val="000000100000" w:firstRow="0" w:lastRow="0" w:firstColumn="0" w:lastColumn="0" w:oddVBand="0" w:evenVBand="0" w:oddHBand="1" w:evenHBand="0" w:firstRowFirstColumn="0" w:firstRowLastColumn="0" w:lastRowFirstColumn="0" w:lastRowLastColumn="0"/>
-              <w:rPr>
-                <w:rFonts w:cs="Times New Roman"/>
-                <w:szCs w:val="26"/>
-              </w:rPr>
-            </w:pPr>
-            <w:r>
-              <w:rPr>
-                <w:rFonts w:cs="Times New Roman"/>
-                <w:szCs w:val="26"/>
-              </w:rPr>
-              <w:t>Kiểu</w:t>
-            </w:r>
-          </w:p>
-        </w:tc>
-        <w:tc>
-          <w:tcPr>
-            <w:tcW w:w="813" w:type="dxa"/>
-          </w:tcPr>
-          <w:p>
-            <w:pPr>
-              <w:spacing w:line="288" w:lineRule="auto"/>
-              <w:jc w:val="center"/>
-              <w:cnfStyle w:val="000000100000" w:firstRow="0" w:lastRow="0" w:firstColumn="0" w:lastColumn="0" w:oddVBand="0" w:evenVBand="0" w:oddHBand="1" w:evenHBand="0" w:firstRowFirstColumn="0" w:firstRowLastColumn="0" w:lastRowFirstColumn="0" w:lastRowLastColumn="0"/>
-              <w:rPr>
-                <w:rFonts w:cs="Times New Roman"/>
-                <w:szCs w:val="26"/>
-              </w:rPr>
-            </w:pPr>
-            <w:r>
-              <w:rPr>
-                <w:rFonts w:cs="Times New Roman"/>
-                <w:szCs w:val="26"/>
-              </w:rPr>
-              <w:t>Kích thước</w:t>
-            </w:r>
-          </w:p>
-        </w:tc>
-        <w:tc>
-          <w:tcPr>
-            <w:tcW w:w="851" w:type="dxa"/>
-          </w:tcPr>
-          <w:p>
-            <w:pPr>
-              <w:spacing w:line="288" w:lineRule="auto"/>
-              <w:jc w:val="center"/>
-              <w:cnfStyle w:val="000000100000" w:firstRow="0" w:lastRow="0" w:firstColumn="0" w:lastColumn="0" w:oddVBand="0" w:evenVBand="0" w:oddHBand="1" w:evenHBand="0" w:firstRowFirstColumn="0" w:firstRowLastColumn="0" w:lastRowFirstColumn="0" w:lastRowLastColumn="0"/>
-              <w:rPr>
-                <w:rFonts w:cs="Times New Roman"/>
-                <w:szCs w:val="26"/>
-              </w:rPr>
-            </w:pPr>
-            <w:r>
-              <w:rPr>
-                <w:rFonts w:cs="Times New Roman"/>
-                <w:szCs w:val="26"/>
-              </w:rPr>
-              <w:t>Khóa chính</w:t>
-            </w:r>
-          </w:p>
-        </w:tc>
-        <w:tc>
-          <w:tcPr>
-            <w:tcW w:w="794" w:type="dxa"/>
-          </w:tcPr>
-          <w:p>
-            <w:pPr>
-              <w:spacing w:line="288" w:lineRule="auto"/>
-              <w:jc w:val="center"/>
-              <w:cnfStyle w:val="000000100000" w:firstRow="0" w:lastRow="0" w:firstColumn="0" w:lastColumn="0" w:oddVBand="0" w:evenVBand="0" w:oddHBand="1" w:evenHBand="0" w:firstRowFirstColumn="0" w:firstRowLastColumn="0" w:lastRowFirstColumn="0" w:lastRowLastColumn="0"/>
-              <w:rPr>
-                <w:rFonts w:cs="Times New Roman"/>
-                <w:szCs w:val="26"/>
-              </w:rPr>
-            </w:pPr>
-            <w:r>
-              <w:rPr>
-                <w:rFonts w:cs="Times New Roman"/>
-                <w:szCs w:val="26"/>
-              </w:rPr>
-              <w:t>Khóa ngoại</w:t>
-            </w:r>
-          </w:p>
-        </w:tc>
-        <w:tc>
-          <w:tcPr>
-            <w:tcW w:w="679" w:type="dxa"/>
-          </w:tcPr>
-          <w:p>
-            <w:pPr>
-              <w:spacing w:line="288" w:lineRule="auto"/>
-              <w:jc w:val="center"/>
-              <w:cnfStyle w:val="000000100000" w:firstRow="0" w:lastRow="0" w:firstColumn="0" w:lastColumn="0" w:oddVBand="0" w:evenVBand="0" w:oddHBand="1" w:evenHBand="0" w:firstRowFirstColumn="0" w:firstRowLastColumn="0" w:lastRowFirstColumn="0" w:lastRowLastColumn="0"/>
-              <w:rPr>
-                <w:rFonts w:cs="Times New Roman"/>
-                <w:szCs w:val="26"/>
-              </w:rPr>
-            </w:pPr>
-            <w:r>
-              <w:rPr>
-                <w:rFonts w:cs="Times New Roman"/>
-                <w:szCs w:val="26"/>
-              </w:rPr>
-              <w:t>Not Null</w:t>
-            </w:r>
-          </w:p>
-        </w:tc>
-        <w:tc>
-          <w:tcPr>
-            <w:tcW w:w="3235" w:type="dxa"/>
-          </w:tcPr>
-          <w:p>
-            <w:pPr>
-              <w:spacing w:line="288" w:lineRule="auto"/>
-              <w:jc w:val="center"/>
-              <w:cnfStyle w:val="000000100000" w:firstRow="0" w:lastRow="0" w:firstColumn="0" w:lastColumn="0" w:oddVBand="0" w:evenVBand="0" w:oddHBand="1" w:evenHBand="0" w:firstRowFirstColumn="0" w:firstRowLastColumn="0" w:lastRowFirstColumn="0" w:lastRowLastColumn="0"/>
-              <w:rPr>
-                <w:rFonts w:cs="Times New Roman"/>
-                <w:szCs w:val="26"/>
-              </w:rPr>
-            </w:pPr>
-            <w:r>
-              <w:rPr>
-                <w:rFonts w:cs="Times New Roman"/>
-                <w:szCs w:val="26"/>
-              </w:rPr>
-              <w:t>Mô tả</w:t>
-            </w:r>
-          </w:p>
-        </w:tc>
-      </w:tr>
-      <w:tr>
-        <w:tc>
-          <w:tcPr>
-            <w:cnfStyle w:val="001000000000" w:firstRow="0" w:lastRow="0" w:firstColumn="1" w:lastColumn="0" w:oddVBand="0" w:evenVBand="0" w:oddHBand="0" w:evenHBand="0" w:firstRowFirstColumn="0" w:firstRowLastColumn="0" w:lastRowFirstColumn="0" w:lastRowLastColumn="0"/>
-            <w:tcW w:w="679" w:type="dxa"/>
-            <w:tcBorders>
-              <w:right w:val="none" w:sz="0" w:space="0" w:color="auto"/>
-            </w:tcBorders>
-          </w:tcPr>
-          <w:p>
-            <w:pPr>
-              <w:spacing w:line="288" w:lineRule="auto"/>
-              <w:jc w:val="center"/>
-              <w:rPr>
-                <w:rFonts w:cs="Times New Roman"/>
-                <w:b w:val="0"/>
-                <w:szCs w:val="26"/>
-              </w:rPr>
-            </w:pPr>
-            <w:r>
-              <w:rPr>
-                <w:rFonts w:cs="Times New Roman"/>
-                <w:b w:val="0"/>
-                <w:szCs w:val="26"/>
-              </w:rPr>
-              <w:t>1</w:t>
-            </w:r>
-          </w:p>
-        </w:tc>
-        <w:tc>
-          <w:tcPr>
-            <w:tcW w:w="1443" w:type="dxa"/>
-          </w:tcPr>
-          <w:p>
-            <w:pPr>
-              <w:spacing w:line="288" w:lineRule="auto"/>
-              <w:cnfStyle w:val="000000000000" w:firstRow="0" w:lastRow="0" w:firstColumn="0" w:lastColumn="0" w:oddVBand="0" w:evenVBand="0" w:oddHBand="0" w:evenHBand="0" w:firstRowFirstColumn="0" w:firstRowLastColumn="0" w:lastRowFirstColumn="0" w:lastRowLastColumn="0"/>
-              <w:rPr>
-                <w:rFonts w:cs="Times New Roman"/>
-                <w:szCs w:val="26"/>
-              </w:rPr>
-            </w:pPr>
-            <w:r>
-              <w:rPr>
-                <w:rFonts w:cs="Times New Roman"/>
-                <w:szCs w:val="26"/>
-              </w:rPr>
-              <w:t>MaLoaiTBao</w:t>
-            </w:r>
-          </w:p>
-        </w:tc>
-        <w:tc>
-          <w:tcPr>
-            <w:tcW w:w="567" w:type="dxa"/>
-          </w:tcPr>
-          <w:p>
-            <w:pPr>
-              <w:spacing w:line="288" w:lineRule="auto"/>
-              <w:jc w:val="center"/>
-              <w:cnfStyle w:val="000000000000" w:firstRow="0" w:lastRow="0" w:firstColumn="0" w:lastColumn="0" w:oddVBand="0" w:evenVBand="0" w:oddHBand="0" w:evenHBand="0" w:firstRowFirstColumn="0" w:firstRowLastColumn="0" w:lastRowFirstColumn="0" w:lastRowLastColumn="0"/>
-              <w:rPr>
-                <w:rFonts w:cs="Times New Roman"/>
-                <w:szCs w:val="26"/>
-              </w:rPr>
-            </w:pPr>
-            <w:r>
-              <w:rPr>
-                <w:rFonts w:cs="Times New Roman"/>
-                <w:szCs w:val="26"/>
-              </w:rPr>
-              <w:t>Int</w:t>
-            </w:r>
-          </w:p>
-        </w:tc>
-        <w:tc>
-          <w:tcPr>
-            <w:tcW w:w="813" w:type="dxa"/>
-          </w:tcPr>
-          <w:p>
-            <w:pPr>
-              <w:spacing w:line="288" w:lineRule="auto"/>
-              <w:jc w:val="center"/>
-              <w:cnfStyle w:val="000000000000" w:firstRow="0" w:lastRow="0" w:firstColumn="0" w:lastColumn="0" w:oddVBand="0" w:evenVBand="0" w:oddHBand="0" w:evenHBand="0" w:firstRowFirstColumn="0" w:firstRowLastColumn="0" w:lastRowFirstColumn="0" w:lastRowLastColumn="0"/>
-              <w:rPr>
-                <w:rFonts w:cs="Times New Roman"/>
-                <w:szCs w:val="26"/>
-              </w:rPr>
-            </w:pPr>
-          </w:p>
-        </w:tc>
-        <w:tc>
-          <w:tcPr>
-            <w:tcW w:w="851" w:type="dxa"/>
-          </w:tcPr>
-          <w:p>
-            <w:pPr>
-              <w:spacing w:line="288" w:lineRule="auto"/>
-              <w:jc w:val="center"/>
-              <w:cnfStyle w:val="000000000000" w:firstRow="0" w:lastRow="0" w:firstColumn="0" w:lastColumn="0" w:oddVBand="0" w:evenVBand="0" w:oddHBand="0" w:evenHBand="0" w:firstRowFirstColumn="0" w:firstRowLastColumn="0" w:lastRowFirstColumn="0" w:lastRowLastColumn="0"/>
-              <w:rPr>
-                <w:rFonts w:cs="Times New Roman"/>
-                <w:szCs w:val="26"/>
-              </w:rPr>
-            </w:pPr>
-            <w:r>
-              <w:rPr>
-                <w:rFonts w:cs="Times New Roman"/>
-                <w:szCs w:val="26"/>
-              </w:rPr>
-              <w:t>x</w:t>
-            </w:r>
-          </w:p>
-        </w:tc>
-        <w:tc>
-          <w:tcPr>
-            <w:tcW w:w="794" w:type="dxa"/>
-          </w:tcPr>
-          <w:p>
-            <w:pPr>
-              <w:spacing w:line="288" w:lineRule="auto"/>
-              <w:jc w:val="center"/>
-              <w:cnfStyle w:val="000000000000" w:firstRow="0" w:lastRow="0" w:firstColumn="0" w:lastColumn="0" w:oddVBand="0" w:evenVBand="0" w:oddHBand="0" w:evenHBand="0" w:firstRowFirstColumn="0" w:firstRowLastColumn="0" w:lastRowFirstColumn="0" w:lastRowLastColumn="0"/>
-              <w:rPr>
-                <w:rFonts w:cs="Times New Roman"/>
-                <w:szCs w:val="26"/>
-              </w:rPr>
-            </w:pPr>
-          </w:p>
-        </w:tc>
-        <w:tc>
-          <w:tcPr>
-            <w:tcW w:w="679" w:type="dxa"/>
-          </w:tcPr>
-          <w:p>
-            <w:pPr>
-              <w:spacing w:line="288" w:lineRule="auto"/>
-              <w:jc w:val="center"/>
-              <w:cnfStyle w:val="000000000000" w:firstRow="0" w:lastRow="0" w:firstColumn="0" w:lastColumn="0" w:oddVBand="0" w:evenVBand="0" w:oddHBand="0" w:evenHBand="0" w:firstRowFirstColumn="0" w:firstRowLastColumn="0" w:lastRowFirstColumn="0" w:lastRowLastColumn="0"/>
-              <w:rPr>
-                <w:rFonts w:cs="Times New Roman"/>
-                <w:szCs w:val="26"/>
-              </w:rPr>
-            </w:pPr>
-            <w:r>
-              <w:rPr>
-                <w:rFonts w:cs="Times New Roman"/>
-                <w:szCs w:val="26"/>
-              </w:rPr>
-              <w:t>x</w:t>
-            </w:r>
-          </w:p>
-        </w:tc>
-        <w:tc>
-          <w:tcPr>
-            <w:tcW w:w="3235" w:type="dxa"/>
-          </w:tcPr>
-          <w:p>
-            <w:pPr>
-              <w:spacing w:line="288" w:lineRule="auto"/>
-              <w:cnfStyle w:val="000000000000" w:firstRow="0" w:lastRow="0" w:firstColumn="0" w:lastColumn="0" w:oddVBand="0" w:evenVBand="0" w:oddHBand="0" w:evenHBand="0" w:firstRowFirstColumn="0" w:firstRowLastColumn="0" w:lastRowFirstColumn="0" w:lastRowLastColumn="0"/>
-              <w:rPr>
-                <w:rFonts w:cs="Times New Roman"/>
-                <w:szCs w:val="26"/>
-              </w:rPr>
-            </w:pPr>
-            <w:r>
-              <w:rPr>
-                <w:rFonts w:cs="Times New Roman"/>
-                <w:szCs w:val="26"/>
-              </w:rPr>
-              <w:t>Mã số của loại thông báo.</w:t>
-            </w:r>
-          </w:p>
-        </w:tc>
-      </w:tr>
-      <w:tr>
-        <w:trPr>
-          <w:cnfStyle w:val="000000100000" w:firstRow="0" w:lastRow="0" w:firstColumn="0" w:lastColumn="0" w:oddVBand="0" w:evenVBand="0" w:oddHBand="1" w:evenHBand="0" w:firstRowFirstColumn="0" w:firstRowLastColumn="0" w:lastRowFirstColumn="0" w:lastRowLastColumn="0"/>
-        </w:trPr>
-        <w:tc>
-          <w:tcPr>
-            <w:cnfStyle w:val="001000000000" w:firstRow="0" w:lastRow="0" w:firstColumn="1" w:lastColumn="0" w:oddVBand="0" w:evenVBand="0" w:oddHBand="0" w:evenHBand="0" w:firstRowFirstColumn="0" w:firstRowLastColumn="0" w:lastRowFirstColumn="0" w:lastRowLastColumn="0"/>
-            <w:tcW w:w="679" w:type="dxa"/>
-            <w:tcBorders>
-              <w:top w:val="none" w:sz="0" w:space="0" w:color="auto"/>
-              <w:bottom w:val="none" w:sz="0" w:space="0" w:color="auto"/>
-              <w:right w:val="none" w:sz="0" w:space="0" w:color="auto"/>
-            </w:tcBorders>
-          </w:tcPr>
-          <w:p>
-            <w:pPr>
-              <w:spacing w:line="288" w:lineRule="auto"/>
-              <w:jc w:val="center"/>
-              <w:rPr>
-                <w:rFonts w:cs="Times New Roman"/>
-                <w:b w:val="0"/>
-                <w:szCs w:val="26"/>
-              </w:rPr>
-            </w:pPr>
-            <w:r>
-              <w:rPr>
-                <w:rFonts w:cs="Times New Roman"/>
-                <w:b w:val="0"/>
-                <w:szCs w:val="26"/>
-              </w:rPr>
-              <w:t>2</w:t>
-            </w:r>
-          </w:p>
-        </w:tc>
-        <w:tc>
-          <w:tcPr>
-            <w:tcW w:w="1443" w:type="dxa"/>
-            <w:tcBorders>
-              <w:top w:val="none" w:sz="0" w:space="0" w:color="auto"/>
-              <w:bottom w:val="none" w:sz="0" w:space="0" w:color="auto"/>
-            </w:tcBorders>
-          </w:tcPr>
-          <w:p>
-            <w:pPr>
-              <w:spacing w:line="288" w:lineRule="auto"/>
-              <w:cnfStyle w:val="000000100000" w:firstRow="0" w:lastRow="0" w:firstColumn="0" w:lastColumn="0" w:oddVBand="0" w:evenVBand="0" w:oddHBand="1" w:evenHBand="0" w:firstRowFirstColumn="0" w:firstRowLastColumn="0" w:lastRowFirstColumn="0" w:lastRowLastColumn="0"/>
-              <w:rPr>
-                <w:rFonts w:cs="Times New Roman"/>
-                <w:szCs w:val="26"/>
-              </w:rPr>
-            </w:pPr>
-            <w:r>
-              <w:rPr>
-                <w:rFonts w:cs="Times New Roman"/>
-                <w:szCs w:val="26"/>
-              </w:rPr>
-              <w:t>TenLoaiTBao</w:t>
-            </w:r>
-          </w:p>
-        </w:tc>
-        <w:tc>
-          <w:tcPr>
-            <w:tcW w:w="567" w:type="dxa"/>
-            <w:tcBorders>
-              <w:top w:val="none" w:sz="0" w:space="0" w:color="auto"/>
-              <w:bottom w:val="none" w:sz="0" w:space="0" w:color="auto"/>
-            </w:tcBorders>
-          </w:tcPr>
-          <w:p>
-            <w:pPr>
-              <w:spacing w:line="288" w:lineRule="auto"/>
-              <w:jc w:val="center"/>
-              <w:cnfStyle w:val="000000100000" w:firstRow="0" w:lastRow="0" w:firstColumn="0" w:lastColumn="0" w:oddVBand="0" w:evenVBand="0" w:oddHBand="1" w:evenHBand="0" w:firstRowFirstColumn="0" w:firstRowLastColumn="0" w:lastRowFirstColumn="0" w:lastRowLastColumn="0"/>
-              <w:rPr>
-                <w:rFonts w:cs="Times New Roman"/>
-                <w:szCs w:val="26"/>
-              </w:rPr>
-            </w:pPr>
-            <w:r>
-              <w:rPr>
-                <w:rFonts w:cs="Times New Roman"/>
-                <w:szCs w:val="26"/>
-              </w:rPr>
-              <w:t>VChar</w:t>
-            </w:r>
-          </w:p>
-        </w:tc>
-        <w:tc>
-          <w:tcPr>
-            <w:tcW w:w="813" w:type="dxa"/>
-            <w:tcBorders>
-              <w:top w:val="none" w:sz="0" w:space="0" w:color="auto"/>
-              <w:bottom w:val="none" w:sz="0" w:space="0" w:color="auto"/>
-            </w:tcBorders>
-          </w:tcPr>
-          <w:p>
-            <w:pPr>
-              <w:spacing w:line="288" w:lineRule="auto"/>
-              <w:jc w:val="center"/>
-              <w:cnfStyle w:val="000000100000" w:firstRow="0" w:lastRow="0" w:firstColumn="0" w:lastColumn="0" w:oddVBand="0" w:evenVBand="0" w:oddHBand="1" w:evenHBand="0" w:firstRowFirstColumn="0" w:firstRowLastColumn="0" w:lastRowFirstColumn="0" w:lastRowLastColumn="0"/>
-              <w:rPr>
-                <w:rFonts w:cs="Times New Roman"/>
-                <w:szCs w:val="26"/>
-              </w:rPr>
-            </w:pPr>
-            <w:r>
-              <w:rPr>
-                <w:rFonts w:cs="Times New Roman"/>
-                <w:szCs w:val="26"/>
-              </w:rPr>
-              <w:t>50</w:t>
-            </w:r>
-          </w:p>
-        </w:tc>
-        <w:tc>
-          <w:tcPr>
-            <w:tcW w:w="851" w:type="dxa"/>
-            <w:tcBorders>
-              <w:top w:val="none" w:sz="0" w:space="0" w:color="auto"/>
-              <w:bottom w:val="none" w:sz="0" w:space="0" w:color="auto"/>
-            </w:tcBorders>
-          </w:tcPr>
-          <w:p>
-            <w:pPr>
-              <w:spacing w:line="288" w:lineRule="auto"/>
-              <w:jc w:val="center"/>
-              <w:cnfStyle w:val="000000100000" w:firstRow="0" w:lastRow="0" w:firstColumn="0" w:lastColumn="0" w:oddVBand="0" w:evenVBand="0" w:oddHBand="1" w:evenHBand="0" w:firstRowFirstColumn="0" w:firstRowLastColumn="0" w:lastRowFirstColumn="0" w:lastRowLastColumn="0"/>
-              <w:rPr>
-                <w:rFonts w:cs="Times New Roman"/>
-                <w:szCs w:val="26"/>
-              </w:rPr>
-            </w:pPr>
-          </w:p>
-        </w:tc>
-        <w:tc>
-          <w:tcPr>
-            <w:tcW w:w="794" w:type="dxa"/>
-            <w:tcBorders>
-              <w:top w:val="none" w:sz="0" w:space="0" w:color="auto"/>
-              <w:bottom w:val="none" w:sz="0" w:space="0" w:color="auto"/>
-            </w:tcBorders>
-          </w:tcPr>
-          <w:p>
-            <w:pPr>
-              <w:spacing w:line="288" w:lineRule="auto"/>
-              <w:jc w:val="center"/>
-              <w:cnfStyle w:val="000000100000" w:firstRow="0" w:lastRow="0" w:firstColumn="0" w:lastColumn="0" w:oddVBand="0" w:evenVBand="0" w:oddHBand="1" w:evenHBand="0" w:firstRowFirstColumn="0" w:firstRowLastColumn="0" w:lastRowFirstColumn="0" w:lastRowLastColumn="0"/>
-              <w:rPr>
-                <w:rFonts w:cs="Times New Roman"/>
-                <w:szCs w:val="26"/>
-              </w:rPr>
-            </w:pPr>
-          </w:p>
-        </w:tc>
-        <w:tc>
-          <w:tcPr>
-            <w:tcW w:w="679" w:type="dxa"/>
-            <w:tcBorders>
-              <w:top w:val="none" w:sz="0" w:space="0" w:color="auto"/>
-              <w:bottom w:val="none" w:sz="0" w:space="0" w:color="auto"/>
-            </w:tcBorders>
-          </w:tcPr>
-          <w:p>
-            <w:pPr>
-              <w:spacing w:line="288" w:lineRule="auto"/>
-              <w:jc w:val="center"/>
-              <w:cnfStyle w:val="000000100000" w:firstRow="0" w:lastRow="0" w:firstColumn="0" w:lastColumn="0" w:oddVBand="0" w:evenVBand="0" w:oddHBand="1" w:evenHBand="0" w:firstRowFirstColumn="0" w:firstRowLastColumn="0" w:lastRowFirstColumn="0" w:lastRowLastColumn="0"/>
-              <w:rPr>
-                <w:rFonts w:cs="Times New Roman"/>
-                <w:szCs w:val="26"/>
-              </w:rPr>
-            </w:pPr>
-            <w:r>
-              <w:rPr>
-                <w:rFonts w:cs="Times New Roman"/>
-                <w:szCs w:val="26"/>
-              </w:rPr>
-              <w:t>x</w:t>
-            </w:r>
-          </w:p>
-        </w:tc>
-        <w:tc>
-          <w:tcPr>
-            <w:tcW w:w="3235" w:type="dxa"/>
-            <w:tcBorders>
-              <w:top w:val="none" w:sz="0" w:space="0" w:color="auto"/>
-              <w:bottom w:val="none" w:sz="0" w:space="0" w:color="auto"/>
-            </w:tcBorders>
-          </w:tcPr>
-          <w:p>
-            <w:pPr>
-              <w:spacing w:line="288" w:lineRule="auto"/>
-              <w:cnfStyle w:val="000000100000" w:firstRow="0" w:lastRow="0" w:firstColumn="0" w:lastColumn="0" w:oddVBand="0" w:evenVBand="0" w:oddHBand="1" w:evenHBand="0" w:firstRowFirstColumn="0" w:firstRowLastColumn="0" w:lastRowFirstColumn="0" w:lastRowLastColumn="0"/>
-              <w:rPr>
-                <w:rFonts w:cs="Times New Roman"/>
-                <w:szCs w:val="26"/>
-              </w:rPr>
-            </w:pPr>
-            <w:r>
-              <w:rPr>
-                <w:rFonts w:cs="Times New Roman"/>
-                <w:szCs w:val="26"/>
-              </w:rPr>
-              <w:t>Tên của loại thông báo.</w:t>
-            </w:r>
-          </w:p>
-        </w:tc>
-      </w:tr>
-    </w:tbl>
-    <w:p>
-      <w:pPr>
-        <w:pStyle w:val="Demuccap1"/>
-        <w:spacing w:line="288" w:lineRule="auto"/>
-        <w:rPr>
-          <w:sz w:val="26"/>
-        </w:rPr>
-      </w:pPr>
-      <w:bookmarkStart w:id="0" w:name="ThôngBáo"/>
-      <w:r>
-        <w:t>Thông Báo</w:t>
-      </w:r>
+      <w:bookmarkStart w:id="0" w:name="_GoBack"/>
       <w:bookmarkEnd w:id="0"/>
-      <w:r>
-        <w:t>:</w:t>
-      </w:r>
-    </w:p>
-    <w:p>
-      <w:pPr>
-        <w:spacing w:line="288" w:lineRule="auto"/>
-      </w:pPr>
-      <w:r>
-        <w:t>L</w:t>
-      </w:r>
-      <w:r>
-        <w:t>ưu trữ nội dung thông báo khi hiển thị cho người quản trị. Mỗi thông báo được xác định bằng mã thông báo.</w:t>
-      </w:r>
-    </w:p>
-    <w:tbl>
-      <w:tblPr>
-        <w:tblStyle w:val="ListTable3-Accent1"/>
-        <w:tblW w:w="0" w:type="auto"/>
-        <w:tblBorders>
-          <w:insideH w:val="single" w:sz="4" w:space="0" w:color="5B9BD5" w:themeColor="accent1"/>
-          <w:insideV w:val="single" w:sz="4" w:space="0" w:color="5B9BD5" w:themeColor="accent1"/>
-        </w:tblBorders>
-        <w:tblLook w:val="04A0" w:firstRow="1" w:lastRow="0" w:firstColumn="1" w:lastColumn="0" w:noHBand="0" w:noVBand="1"/>
-      </w:tblPr>
-      <w:tblGrid>
-        <w:gridCol w:w="679"/>
-        <w:gridCol w:w="1617"/>
-        <w:gridCol w:w="910"/>
-        <w:gridCol w:w="813"/>
-        <w:gridCol w:w="839"/>
-        <w:gridCol w:w="794"/>
-        <w:gridCol w:w="679"/>
-        <w:gridCol w:w="2730"/>
-      </w:tblGrid>
-      <w:tr>
-        <w:trPr>
-          <w:cnfStyle w:val="100000000000" w:firstRow="1" w:lastRow="0" w:firstColumn="0" w:lastColumn="0" w:oddVBand="0" w:evenVBand="0" w:oddHBand="0" w:evenHBand="0" w:firstRowFirstColumn="0" w:firstRowLastColumn="0" w:lastRowFirstColumn="0" w:lastRowLastColumn="0"/>
-        </w:trPr>
-        <w:tc>
-          <w:tcPr>
-            <w:cnfStyle w:val="001000000100" w:firstRow="0" w:lastRow="0" w:firstColumn="1" w:lastColumn="0" w:oddVBand="0" w:evenVBand="0" w:oddHBand="0" w:evenHBand="0" w:firstRowFirstColumn="1" w:firstRowLastColumn="0" w:lastRowFirstColumn="0" w:lastRowLastColumn="0"/>
-            <w:tcW w:w="9061" w:type="dxa"/>
-            <w:gridSpan w:val="8"/>
-            <w:tcBorders>
-              <w:bottom w:val="none" w:sz="0" w:space="0" w:color="auto"/>
-              <w:right w:val="none" w:sz="0" w:space="0" w:color="auto"/>
-            </w:tcBorders>
-            <w:shd w:val="clear" w:color="auto" w:fill="auto"/>
-          </w:tcPr>
-          <w:p>
-            <w:pPr>
-              <w:spacing w:line="288" w:lineRule="auto"/>
-              <w:rPr>
-                <w:rFonts w:cs="Times New Roman"/>
-                <w:color w:val="000000" w:themeColor="text1"/>
-                <w:szCs w:val="26"/>
-              </w:rPr>
-            </w:pPr>
-            <w:r>
-              <w:rPr>
-                <w:rFonts w:cs="Times New Roman"/>
-                <w:color w:val="000000" w:themeColor="text1"/>
-                <w:szCs w:val="26"/>
-              </w:rPr>
-              <w:t>THONGBAO</w:t>
-            </w:r>
-          </w:p>
-        </w:tc>
-      </w:tr>
-      <w:tr>
-        <w:trPr>
-          <w:cnfStyle w:val="000000100000" w:firstRow="0" w:lastRow="0" w:firstColumn="0" w:lastColumn="0" w:oddVBand="0" w:evenVBand="0" w:oddHBand="1" w:evenHBand="0" w:firstRowFirstColumn="0" w:firstRowLastColumn="0" w:lastRowFirstColumn="0" w:lastRowLastColumn="0"/>
-        </w:trPr>
-        <w:tc>
-          <w:tcPr>
-            <w:cnfStyle w:val="001000000000" w:firstRow="0" w:lastRow="0" w:firstColumn="1" w:lastColumn="0" w:oddVBand="0" w:evenVBand="0" w:oddHBand="0" w:evenHBand="0" w:firstRowFirstColumn="0" w:firstRowLastColumn="0" w:lastRowFirstColumn="0" w:lastRowLastColumn="0"/>
-            <w:tcW w:w="679" w:type="dxa"/>
-          </w:tcPr>
-          <w:p>
-            <w:pPr>
-              <w:spacing w:line="288" w:lineRule="auto"/>
-              <w:jc w:val="center"/>
-              <w:rPr>
-                <w:rFonts w:cs="Times New Roman"/>
-                <w:b w:val="0"/>
-                <w:szCs w:val="26"/>
-              </w:rPr>
-            </w:pPr>
-            <w:r>
-              <w:rPr>
-                <w:rFonts w:cs="Times New Roman"/>
-                <w:b w:val="0"/>
-                <w:szCs w:val="26"/>
-              </w:rPr>
-              <w:t>STT</w:t>
-            </w:r>
-          </w:p>
-        </w:tc>
-        <w:tc>
-          <w:tcPr>
-            <w:tcW w:w="1443" w:type="dxa"/>
-          </w:tcPr>
-          <w:p>
-            <w:pPr>
-              <w:spacing w:line="288" w:lineRule="auto"/>
-              <w:jc w:val="center"/>
-              <w:cnfStyle w:val="000000100000" w:firstRow="0" w:lastRow="0" w:firstColumn="0" w:lastColumn="0" w:oddVBand="0" w:evenVBand="0" w:oddHBand="1" w:evenHBand="0" w:firstRowFirstColumn="0" w:firstRowLastColumn="0" w:lastRowFirstColumn="0" w:lastRowLastColumn="0"/>
-              <w:rPr>
-                <w:rFonts w:cs="Times New Roman"/>
-                <w:szCs w:val="26"/>
-              </w:rPr>
-            </w:pPr>
-            <w:r>
-              <w:rPr>
-                <w:rFonts w:cs="Times New Roman"/>
-                <w:szCs w:val="26"/>
-              </w:rPr>
-              <w:t>Tên trường</w:t>
-            </w:r>
-          </w:p>
-        </w:tc>
-        <w:tc>
-          <w:tcPr>
-            <w:tcW w:w="567" w:type="dxa"/>
-          </w:tcPr>
-          <w:p>
-            <w:pPr>
-              <w:spacing w:line="288" w:lineRule="auto"/>
-              <w:jc w:val="center"/>
-              <w:cnfStyle w:val="000000100000" w:firstRow="0" w:lastRow="0" w:firstColumn="0" w:lastColumn="0" w:oddVBand="0" w:evenVBand="0" w:oddHBand="1" w:evenHBand="0" w:firstRowFirstColumn="0" w:firstRowLastColumn="0" w:lastRowFirstColumn="0" w:lastRowLastColumn="0"/>
-              <w:rPr>
-                <w:rFonts w:cs="Times New Roman"/>
-                <w:szCs w:val="26"/>
-              </w:rPr>
-            </w:pPr>
-            <w:r>
-              <w:rPr>
-                <w:rFonts w:cs="Times New Roman"/>
-                <w:szCs w:val="26"/>
-              </w:rPr>
-              <w:t>Kiểu</w:t>
-            </w:r>
-          </w:p>
-        </w:tc>
-        <w:tc>
-          <w:tcPr>
-            <w:tcW w:w="813" w:type="dxa"/>
-          </w:tcPr>
-          <w:p>
-            <w:pPr>
-              <w:spacing w:line="288" w:lineRule="auto"/>
-              <w:jc w:val="center"/>
-              <w:cnfStyle w:val="000000100000" w:firstRow="0" w:lastRow="0" w:firstColumn="0" w:lastColumn="0" w:oddVBand="0" w:evenVBand="0" w:oddHBand="1" w:evenHBand="0" w:firstRowFirstColumn="0" w:firstRowLastColumn="0" w:lastRowFirstColumn="0" w:lastRowLastColumn="0"/>
-              <w:rPr>
-                <w:rFonts w:cs="Times New Roman"/>
-                <w:szCs w:val="26"/>
-              </w:rPr>
-            </w:pPr>
-            <w:r>
-              <w:rPr>
-                <w:rFonts w:cs="Times New Roman"/>
-                <w:szCs w:val="26"/>
-              </w:rPr>
-              <w:t>Kích thước</w:t>
-            </w:r>
-          </w:p>
-        </w:tc>
-        <w:tc>
-          <w:tcPr>
-            <w:tcW w:w="851" w:type="dxa"/>
-          </w:tcPr>
-          <w:p>
-            <w:pPr>
-              <w:spacing w:line="288" w:lineRule="auto"/>
-              <w:jc w:val="center"/>
-              <w:cnfStyle w:val="000000100000" w:firstRow="0" w:lastRow="0" w:firstColumn="0" w:lastColumn="0" w:oddVBand="0" w:evenVBand="0" w:oddHBand="1" w:evenHBand="0" w:firstRowFirstColumn="0" w:firstRowLastColumn="0" w:lastRowFirstColumn="0" w:lastRowLastColumn="0"/>
-              <w:rPr>
-                <w:rFonts w:cs="Times New Roman"/>
-                <w:szCs w:val="26"/>
-              </w:rPr>
-            </w:pPr>
-            <w:r>
-              <w:rPr>
-                <w:rFonts w:cs="Times New Roman"/>
-                <w:szCs w:val="26"/>
-              </w:rPr>
-              <w:t>Khóa chính</w:t>
-            </w:r>
-          </w:p>
-        </w:tc>
-        <w:tc>
-          <w:tcPr>
-            <w:tcW w:w="794" w:type="dxa"/>
-          </w:tcPr>
-          <w:p>
-            <w:pPr>
-              <w:spacing w:line="288" w:lineRule="auto"/>
-              <w:jc w:val="center"/>
-              <w:cnfStyle w:val="000000100000" w:firstRow="0" w:lastRow="0" w:firstColumn="0" w:lastColumn="0" w:oddVBand="0" w:evenVBand="0" w:oddHBand="1" w:evenHBand="0" w:firstRowFirstColumn="0" w:firstRowLastColumn="0" w:lastRowFirstColumn="0" w:lastRowLastColumn="0"/>
-              <w:rPr>
-                <w:rFonts w:cs="Times New Roman"/>
-                <w:szCs w:val="26"/>
-              </w:rPr>
-            </w:pPr>
-            <w:r>
-              <w:rPr>
-                <w:rFonts w:cs="Times New Roman"/>
-                <w:szCs w:val="26"/>
-              </w:rPr>
-              <w:t>Khóa ngoại</w:t>
-            </w:r>
-          </w:p>
-        </w:tc>
-        <w:tc>
-          <w:tcPr>
-            <w:tcW w:w="679" w:type="dxa"/>
-          </w:tcPr>
-          <w:p>
-            <w:pPr>
-              <w:spacing w:line="288" w:lineRule="auto"/>
-              <w:jc w:val="center"/>
-              <w:cnfStyle w:val="000000100000" w:firstRow="0" w:lastRow="0" w:firstColumn="0" w:lastColumn="0" w:oddVBand="0" w:evenVBand="0" w:oddHBand="1" w:evenHBand="0" w:firstRowFirstColumn="0" w:firstRowLastColumn="0" w:lastRowFirstColumn="0" w:lastRowLastColumn="0"/>
-              <w:rPr>
-                <w:rFonts w:cs="Times New Roman"/>
-                <w:szCs w:val="26"/>
-              </w:rPr>
-            </w:pPr>
-            <w:r>
-              <w:rPr>
-                <w:rFonts w:cs="Times New Roman"/>
-                <w:szCs w:val="26"/>
-              </w:rPr>
-              <w:t>Not Null</w:t>
-            </w:r>
-          </w:p>
-        </w:tc>
-        <w:tc>
-          <w:tcPr>
-            <w:tcW w:w="3235" w:type="dxa"/>
-          </w:tcPr>
-          <w:p>
-            <w:pPr>
-              <w:spacing w:line="288" w:lineRule="auto"/>
-              <w:jc w:val="center"/>
-              <w:cnfStyle w:val="000000100000" w:firstRow="0" w:lastRow="0" w:firstColumn="0" w:lastColumn="0" w:oddVBand="0" w:evenVBand="0" w:oddHBand="1" w:evenHBand="0" w:firstRowFirstColumn="0" w:firstRowLastColumn="0" w:lastRowFirstColumn="0" w:lastRowLastColumn="0"/>
-              <w:rPr>
-                <w:rFonts w:cs="Times New Roman"/>
-                <w:szCs w:val="26"/>
-              </w:rPr>
-            </w:pPr>
-            <w:r>
-              <w:rPr>
-                <w:rFonts w:cs="Times New Roman"/>
-                <w:szCs w:val="26"/>
-              </w:rPr>
-              <w:t>Mô tả</w:t>
-            </w:r>
-          </w:p>
-        </w:tc>
-      </w:tr>
-      <w:tr>
-        <w:tc>
-          <w:tcPr>
-            <w:cnfStyle w:val="001000000000" w:firstRow="0" w:lastRow="0" w:firstColumn="1" w:lastColumn="0" w:oddVBand="0" w:evenVBand="0" w:oddHBand="0" w:evenHBand="0" w:firstRowFirstColumn="0" w:firstRowLastColumn="0" w:lastRowFirstColumn="0" w:lastRowLastColumn="0"/>
-            <w:tcW w:w="679" w:type="dxa"/>
-          </w:tcPr>
-          <w:p>
-            <w:pPr>
-              <w:spacing w:line="288" w:lineRule="auto"/>
-              <w:jc w:val="center"/>
-              <w:rPr>
-                <w:rFonts w:cs="Times New Roman"/>
-                <w:b w:val="0"/>
-                <w:szCs w:val="26"/>
-              </w:rPr>
-            </w:pPr>
-            <w:r>
-              <w:rPr>
-                <w:rFonts w:cs="Times New Roman"/>
-                <w:b w:val="0"/>
-                <w:szCs w:val="26"/>
-              </w:rPr>
-              <w:t>1</w:t>
-            </w:r>
-          </w:p>
-        </w:tc>
-        <w:tc>
-          <w:tcPr>
-            <w:tcW w:w="1443" w:type="dxa"/>
-          </w:tcPr>
-          <w:p>
-            <w:pPr>
-              <w:spacing w:line="288" w:lineRule="auto"/>
-              <w:cnfStyle w:val="000000000000" w:firstRow="0" w:lastRow="0" w:firstColumn="0" w:lastColumn="0" w:oddVBand="0" w:evenVBand="0" w:oddHBand="0" w:evenHBand="0" w:firstRowFirstColumn="0" w:firstRowLastColumn="0" w:lastRowFirstColumn="0" w:lastRowLastColumn="0"/>
-              <w:rPr>
-                <w:rFonts w:cs="Times New Roman"/>
-                <w:szCs w:val="26"/>
-              </w:rPr>
-            </w:pPr>
-            <w:r>
-              <w:rPr>
-                <w:rFonts w:cs="Times New Roman"/>
-                <w:szCs w:val="26"/>
-              </w:rPr>
-              <w:t>MaTBao</w:t>
-            </w:r>
-          </w:p>
-        </w:tc>
-        <w:tc>
-          <w:tcPr>
-            <w:tcW w:w="567" w:type="dxa"/>
-          </w:tcPr>
-          <w:p>
-            <w:pPr>
-              <w:spacing w:line="288" w:lineRule="auto"/>
-              <w:jc w:val="center"/>
-              <w:cnfStyle w:val="000000000000" w:firstRow="0" w:lastRow="0" w:firstColumn="0" w:lastColumn="0" w:oddVBand="0" w:evenVBand="0" w:oddHBand="0" w:evenHBand="0" w:firstRowFirstColumn="0" w:firstRowLastColumn="0" w:lastRowFirstColumn="0" w:lastRowLastColumn="0"/>
-              <w:rPr>
-                <w:rFonts w:cs="Times New Roman"/>
-                <w:szCs w:val="26"/>
-              </w:rPr>
-            </w:pPr>
-            <w:r>
-              <w:rPr>
-                <w:rFonts w:cs="Times New Roman"/>
-                <w:szCs w:val="26"/>
-              </w:rPr>
-              <w:t>Int</w:t>
-            </w:r>
-          </w:p>
-        </w:tc>
-        <w:tc>
-          <w:tcPr>
-            <w:tcW w:w="813" w:type="dxa"/>
-          </w:tcPr>
-          <w:p>
-            <w:pPr>
-              <w:spacing w:line="288" w:lineRule="auto"/>
-              <w:jc w:val="center"/>
-              <w:cnfStyle w:val="000000000000" w:firstRow="0" w:lastRow="0" w:firstColumn="0" w:lastColumn="0" w:oddVBand="0" w:evenVBand="0" w:oddHBand="0" w:evenHBand="0" w:firstRowFirstColumn="0" w:firstRowLastColumn="0" w:lastRowFirstColumn="0" w:lastRowLastColumn="0"/>
-              <w:rPr>
-                <w:rFonts w:cs="Times New Roman"/>
-                <w:szCs w:val="26"/>
-              </w:rPr>
-            </w:pPr>
-          </w:p>
-        </w:tc>
-        <w:tc>
-          <w:tcPr>
-            <w:tcW w:w="851" w:type="dxa"/>
-          </w:tcPr>
-          <w:p>
-            <w:pPr>
-              <w:spacing w:line="288" w:lineRule="auto"/>
-              <w:jc w:val="center"/>
-              <w:cnfStyle w:val="000000000000" w:firstRow="0" w:lastRow="0" w:firstColumn="0" w:lastColumn="0" w:oddVBand="0" w:evenVBand="0" w:oddHBand="0" w:evenHBand="0" w:firstRowFirstColumn="0" w:firstRowLastColumn="0" w:lastRowFirstColumn="0" w:lastRowLastColumn="0"/>
-              <w:rPr>
-                <w:rFonts w:cs="Times New Roman"/>
-                <w:szCs w:val="26"/>
-              </w:rPr>
-            </w:pPr>
-            <w:r>
-              <w:rPr>
-                <w:rFonts w:cs="Times New Roman"/>
-                <w:szCs w:val="26"/>
-              </w:rPr>
-              <w:t>x</w:t>
-            </w:r>
-          </w:p>
-        </w:tc>
-        <w:tc>
-          <w:tcPr>
-            <w:tcW w:w="794" w:type="dxa"/>
-          </w:tcPr>
-          <w:p>
-            <w:pPr>
-              <w:spacing w:line="288" w:lineRule="auto"/>
-              <w:jc w:val="center"/>
-              <w:cnfStyle w:val="000000000000" w:firstRow="0" w:lastRow="0" w:firstColumn="0" w:lastColumn="0" w:oddVBand="0" w:evenVBand="0" w:oddHBand="0" w:evenHBand="0" w:firstRowFirstColumn="0" w:firstRowLastColumn="0" w:lastRowFirstColumn="0" w:lastRowLastColumn="0"/>
-              <w:rPr>
-                <w:rFonts w:cs="Times New Roman"/>
-                <w:szCs w:val="26"/>
-              </w:rPr>
-            </w:pPr>
-          </w:p>
-        </w:tc>
-        <w:tc>
-          <w:tcPr>
-            <w:tcW w:w="679" w:type="dxa"/>
-          </w:tcPr>
-          <w:p>
-            <w:pPr>
-              <w:spacing w:line="288" w:lineRule="auto"/>
-              <w:jc w:val="center"/>
-              <w:cnfStyle w:val="000000000000" w:firstRow="0" w:lastRow="0" w:firstColumn="0" w:lastColumn="0" w:oddVBand="0" w:evenVBand="0" w:oddHBand="0" w:evenHBand="0" w:firstRowFirstColumn="0" w:firstRowLastColumn="0" w:lastRowFirstColumn="0" w:lastRowLastColumn="0"/>
-              <w:rPr>
-                <w:rFonts w:cs="Times New Roman"/>
-                <w:szCs w:val="26"/>
-              </w:rPr>
-            </w:pPr>
-            <w:r>
-              <w:rPr>
-                <w:rFonts w:cs="Times New Roman"/>
-                <w:szCs w:val="26"/>
-              </w:rPr>
-              <w:t>x</w:t>
-            </w:r>
-          </w:p>
-        </w:tc>
-        <w:tc>
-          <w:tcPr>
-            <w:tcW w:w="3235" w:type="dxa"/>
-          </w:tcPr>
-          <w:p>
-            <w:pPr>
-              <w:spacing w:line="288" w:lineRule="auto"/>
-              <w:cnfStyle w:val="000000000000" w:firstRow="0" w:lastRow="0" w:firstColumn="0" w:lastColumn="0" w:oddVBand="0" w:evenVBand="0" w:oddHBand="0" w:evenHBand="0" w:firstRowFirstColumn="0" w:firstRowLastColumn="0" w:lastRowFirstColumn="0" w:lastRowLastColumn="0"/>
-              <w:rPr>
-                <w:rFonts w:cs="Times New Roman"/>
-                <w:szCs w:val="26"/>
-              </w:rPr>
-            </w:pPr>
-            <w:r>
-              <w:rPr>
-                <w:rFonts w:cs="Times New Roman"/>
-                <w:szCs w:val="26"/>
-              </w:rPr>
-              <w:t>Mã số củ</w:t>
-            </w:r>
-            <w:r>
-              <w:rPr>
-                <w:rFonts w:cs="Times New Roman"/>
-                <w:szCs w:val="26"/>
-              </w:rPr>
-              <w:t xml:space="preserve">a </w:t>
-            </w:r>
-            <w:r>
-              <w:rPr>
-                <w:rFonts w:cs="Times New Roman"/>
-                <w:szCs w:val="26"/>
-              </w:rPr>
-              <w:t>thông báo.</w:t>
-            </w:r>
-          </w:p>
-        </w:tc>
-      </w:tr>
-      <w:tr>
-        <w:trPr>
-          <w:cnfStyle w:val="000000100000" w:firstRow="0" w:lastRow="0" w:firstColumn="0" w:lastColumn="0" w:oddVBand="0" w:evenVBand="0" w:oddHBand="1" w:evenHBand="0" w:firstRowFirstColumn="0" w:firstRowLastColumn="0" w:lastRowFirstColumn="0" w:lastRowLastColumn="0"/>
-        </w:trPr>
-        <w:tc>
-          <w:tcPr>
-            <w:cnfStyle w:val="001000000000" w:firstRow="0" w:lastRow="0" w:firstColumn="1" w:lastColumn="0" w:oddVBand="0" w:evenVBand="0" w:oddHBand="0" w:evenHBand="0" w:firstRowFirstColumn="0" w:firstRowLastColumn="0" w:lastRowFirstColumn="0" w:lastRowLastColumn="0"/>
-            <w:tcW w:w="679" w:type="dxa"/>
-          </w:tcPr>
-          <w:p>
-            <w:pPr>
-              <w:spacing w:line="288" w:lineRule="auto"/>
-              <w:jc w:val="center"/>
-              <w:rPr>
-                <w:rFonts w:cs="Times New Roman"/>
-                <w:b w:val="0"/>
-                <w:szCs w:val="26"/>
-              </w:rPr>
-            </w:pPr>
-            <w:r>
-              <w:rPr>
-                <w:rFonts w:cs="Times New Roman"/>
-                <w:b w:val="0"/>
-                <w:szCs w:val="26"/>
-              </w:rPr>
-              <w:t>2</w:t>
-            </w:r>
-          </w:p>
-        </w:tc>
-        <w:tc>
-          <w:tcPr>
-            <w:tcW w:w="1443" w:type="dxa"/>
-          </w:tcPr>
-          <w:p>
-            <w:pPr>
-              <w:spacing w:line="288" w:lineRule="auto"/>
-              <w:cnfStyle w:val="000000100000" w:firstRow="0" w:lastRow="0" w:firstColumn="0" w:lastColumn="0" w:oddVBand="0" w:evenVBand="0" w:oddHBand="1" w:evenHBand="0" w:firstRowFirstColumn="0" w:firstRowLastColumn="0" w:lastRowFirstColumn="0" w:lastRowLastColumn="0"/>
-              <w:rPr>
-                <w:rFonts w:cs="Times New Roman"/>
-                <w:szCs w:val="26"/>
-              </w:rPr>
-            </w:pPr>
-            <w:r>
-              <w:rPr>
-                <w:rFonts w:cs="Times New Roman"/>
-                <w:szCs w:val="26"/>
-              </w:rPr>
-              <w:t>MaLoai</w:t>
-            </w:r>
-            <w:r>
-              <w:rPr>
-                <w:rFonts w:cs="Times New Roman"/>
-                <w:szCs w:val="26"/>
-              </w:rPr>
-              <w:t>TBao</w:t>
-            </w:r>
-          </w:p>
-        </w:tc>
-        <w:tc>
-          <w:tcPr>
-            <w:tcW w:w="567" w:type="dxa"/>
-          </w:tcPr>
-          <w:p>
-            <w:pPr>
-              <w:spacing w:line="288" w:lineRule="auto"/>
-              <w:jc w:val="center"/>
-              <w:cnfStyle w:val="000000100000" w:firstRow="0" w:lastRow="0" w:firstColumn="0" w:lastColumn="0" w:oddVBand="0" w:evenVBand="0" w:oddHBand="1" w:evenHBand="0" w:firstRowFirstColumn="0" w:firstRowLastColumn="0" w:lastRowFirstColumn="0" w:lastRowLastColumn="0"/>
-              <w:rPr>
-                <w:rFonts w:cs="Times New Roman"/>
-                <w:szCs w:val="26"/>
-              </w:rPr>
-            </w:pPr>
-            <w:r>
-              <w:rPr>
-                <w:rFonts w:cs="Times New Roman"/>
-                <w:szCs w:val="26"/>
-              </w:rPr>
-              <w:t>Int</w:t>
-            </w:r>
-          </w:p>
-        </w:tc>
-        <w:tc>
-          <w:tcPr>
-            <w:tcW w:w="813" w:type="dxa"/>
-          </w:tcPr>
-          <w:p>
-            <w:pPr>
-              <w:spacing w:line="288" w:lineRule="auto"/>
-              <w:jc w:val="center"/>
-              <w:cnfStyle w:val="000000100000" w:firstRow="0" w:lastRow="0" w:firstColumn="0" w:lastColumn="0" w:oddVBand="0" w:evenVBand="0" w:oddHBand="1" w:evenHBand="0" w:firstRowFirstColumn="0" w:firstRowLastColumn="0" w:lastRowFirstColumn="0" w:lastRowLastColumn="0"/>
-              <w:rPr>
-                <w:rFonts w:cs="Times New Roman"/>
-                <w:szCs w:val="26"/>
-              </w:rPr>
-            </w:pPr>
-          </w:p>
-        </w:tc>
-        <w:tc>
-          <w:tcPr>
-            <w:tcW w:w="851" w:type="dxa"/>
-          </w:tcPr>
-          <w:p>
-            <w:pPr>
-              <w:spacing w:line="288" w:lineRule="auto"/>
-              <w:jc w:val="center"/>
-              <w:cnfStyle w:val="000000100000" w:firstRow="0" w:lastRow="0" w:firstColumn="0" w:lastColumn="0" w:oddVBand="0" w:evenVBand="0" w:oddHBand="1" w:evenHBand="0" w:firstRowFirstColumn="0" w:firstRowLastColumn="0" w:lastRowFirstColumn="0" w:lastRowLastColumn="0"/>
-              <w:rPr>
-                <w:rFonts w:cs="Times New Roman"/>
-                <w:szCs w:val="26"/>
-              </w:rPr>
-            </w:pPr>
-          </w:p>
-        </w:tc>
-        <w:tc>
-          <w:tcPr>
-            <w:tcW w:w="794" w:type="dxa"/>
-          </w:tcPr>
-          <w:p>
-            <w:pPr>
-              <w:spacing w:line="288" w:lineRule="auto"/>
-              <w:jc w:val="center"/>
-              <w:cnfStyle w:val="000000100000" w:firstRow="0" w:lastRow="0" w:firstColumn="0" w:lastColumn="0" w:oddVBand="0" w:evenVBand="0" w:oddHBand="1" w:evenHBand="0" w:firstRowFirstColumn="0" w:firstRowLastColumn="0" w:lastRowFirstColumn="0" w:lastRowLastColumn="0"/>
-              <w:rPr>
-                <w:rFonts w:cs="Times New Roman"/>
-                <w:szCs w:val="26"/>
-              </w:rPr>
-            </w:pPr>
-            <w:r>
-              <w:rPr>
-                <w:rFonts w:cs="Times New Roman"/>
-                <w:szCs w:val="26"/>
-              </w:rPr>
-              <w:t>x</w:t>
-            </w:r>
-          </w:p>
-        </w:tc>
-        <w:tc>
-          <w:tcPr>
-            <w:tcW w:w="679" w:type="dxa"/>
-          </w:tcPr>
-          <w:p>
-            <w:pPr>
-              <w:spacing w:line="288" w:lineRule="auto"/>
-              <w:jc w:val="center"/>
-              <w:cnfStyle w:val="000000100000" w:firstRow="0" w:lastRow="0" w:firstColumn="0" w:lastColumn="0" w:oddVBand="0" w:evenVBand="0" w:oddHBand="1" w:evenHBand="0" w:firstRowFirstColumn="0" w:firstRowLastColumn="0" w:lastRowFirstColumn="0" w:lastRowLastColumn="0"/>
-              <w:rPr>
-                <w:rFonts w:cs="Times New Roman"/>
-                <w:szCs w:val="26"/>
-              </w:rPr>
-            </w:pPr>
-            <w:r>
-              <w:rPr>
-                <w:rFonts w:cs="Times New Roman"/>
-                <w:szCs w:val="26"/>
-              </w:rPr>
-              <w:t>x</w:t>
-            </w:r>
-          </w:p>
-        </w:tc>
-        <w:tc>
-          <w:tcPr>
-            <w:tcW w:w="3235" w:type="dxa"/>
-          </w:tcPr>
-          <w:p>
-            <w:pPr>
-              <w:spacing w:line="288" w:lineRule="auto"/>
-              <w:cnfStyle w:val="000000100000" w:firstRow="0" w:lastRow="0" w:firstColumn="0" w:lastColumn="0" w:oddVBand="0" w:evenVBand="0" w:oddHBand="1" w:evenHBand="0" w:firstRowFirstColumn="0" w:firstRowLastColumn="0" w:lastRowFirstColumn="0" w:lastRowLastColumn="0"/>
-              <w:rPr>
-                <w:rFonts w:cs="Times New Roman"/>
-                <w:szCs w:val="26"/>
-              </w:rPr>
-            </w:pPr>
-            <w:r>
-              <w:rPr>
-                <w:rFonts w:cs="Times New Roman"/>
-                <w:szCs w:val="26"/>
-              </w:rPr>
-              <w:t xml:space="preserve">Mã </w:t>
-            </w:r>
-            <w:r>
-              <w:rPr>
-                <w:rFonts w:cs="Times New Roman"/>
-                <w:szCs w:val="26"/>
-              </w:rPr>
-              <w:t>loại thông báo.</w:t>
-            </w:r>
-          </w:p>
-        </w:tc>
-      </w:tr>
-      <w:tr>
-        <w:tc>
-          <w:tcPr>
-            <w:cnfStyle w:val="001000000000" w:firstRow="0" w:lastRow="0" w:firstColumn="1" w:lastColumn="0" w:oddVBand="0" w:evenVBand="0" w:oddHBand="0" w:evenHBand="0" w:firstRowFirstColumn="0" w:firstRowLastColumn="0" w:lastRowFirstColumn="0" w:lastRowLastColumn="0"/>
-            <w:tcW w:w="679" w:type="dxa"/>
-          </w:tcPr>
-          <w:p>
-            <w:pPr>
-              <w:spacing w:line="288" w:lineRule="auto"/>
-              <w:jc w:val="center"/>
-              <w:rPr>
-                <w:rFonts w:cs="Times New Roman"/>
-                <w:b w:val="0"/>
-                <w:szCs w:val="26"/>
-              </w:rPr>
-            </w:pPr>
-            <w:r>
-              <w:rPr>
-                <w:rFonts w:cs="Times New Roman"/>
-                <w:b w:val="0"/>
-                <w:szCs w:val="26"/>
-              </w:rPr>
-              <w:t>3</w:t>
-            </w:r>
-          </w:p>
-        </w:tc>
-        <w:tc>
-          <w:tcPr>
-            <w:tcW w:w="1443" w:type="dxa"/>
-          </w:tcPr>
-          <w:p>
-            <w:pPr>
-              <w:spacing w:line="288" w:lineRule="auto"/>
-              <w:cnfStyle w:val="000000000000" w:firstRow="0" w:lastRow="0" w:firstColumn="0" w:lastColumn="0" w:oddVBand="0" w:evenVBand="0" w:oddHBand="0" w:evenHBand="0" w:firstRowFirstColumn="0" w:firstRowLastColumn="0" w:lastRowFirstColumn="0" w:lastRowLastColumn="0"/>
-              <w:rPr>
-                <w:rFonts w:cs="Times New Roman"/>
-                <w:szCs w:val="26"/>
-              </w:rPr>
-            </w:pPr>
-            <w:r>
-              <w:rPr>
-                <w:rFonts w:cs="Times New Roman"/>
-                <w:szCs w:val="26"/>
-              </w:rPr>
-              <w:t>TieuDe</w:t>
-            </w:r>
-          </w:p>
-        </w:tc>
-        <w:tc>
-          <w:tcPr>
-            <w:tcW w:w="567" w:type="dxa"/>
-          </w:tcPr>
-          <w:p>
-            <w:pPr>
-              <w:spacing w:line="288" w:lineRule="auto"/>
-              <w:jc w:val="center"/>
-              <w:cnfStyle w:val="000000000000" w:firstRow="0" w:lastRow="0" w:firstColumn="0" w:lastColumn="0" w:oddVBand="0" w:evenVBand="0" w:oddHBand="0" w:evenHBand="0" w:firstRowFirstColumn="0" w:firstRowLastColumn="0" w:lastRowFirstColumn="0" w:lastRowLastColumn="0"/>
-              <w:rPr>
-                <w:rFonts w:cs="Times New Roman"/>
-                <w:szCs w:val="26"/>
-              </w:rPr>
-            </w:pPr>
-            <w:r>
-              <w:rPr>
-                <w:rFonts w:cs="Times New Roman"/>
-                <w:szCs w:val="26"/>
-              </w:rPr>
-              <w:t>VChar</w:t>
-            </w:r>
-          </w:p>
-        </w:tc>
-        <w:tc>
-          <w:tcPr>
-            <w:tcW w:w="813" w:type="dxa"/>
-          </w:tcPr>
-          <w:p>
-            <w:pPr>
-              <w:spacing w:line="288" w:lineRule="auto"/>
-              <w:jc w:val="center"/>
-              <w:cnfStyle w:val="000000000000" w:firstRow="0" w:lastRow="0" w:firstColumn="0" w:lastColumn="0" w:oddVBand="0" w:evenVBand="0" w:oddHBand="0" w:evenHBand="0" w:firstRowFirstColumn="0" w:firstRowLastColumn="0" w:lastRowFirstColumn="0" w:lastRowLastColumn="0"/>
-              <w:rPr>
-                <w:rFonts w:cs="Times New Roman"/>
-                <w:szCs w:val="26"/>
-              </w:rPr>
-            </w:pPr>
-            <w:r>
-              <w:rPr>
-                <w:rFonts w:cs="Times New Roman"/>
-                <w:szCs w:val="26"/>
-              </w:rPr>
-              <w:t>50</w:t>
-            </w:r>
-          </w:p>
-        </w:tc>
-        <w:tc>
-          <w:tcPr>
-            <w:tcW w:w="851" w:type="dxa"/>
-          </w:tcPr>
-          <w:p>
-            <w:pPr>
-              <w:spacing w:line="288" w:lineRule="auto"/>
-              <w:jc w:val="center"/>
-              <w:cnfStyle w:val="000000000000" w:firstRow="0" w:lastRow="0" w:firstColumn="0" w:lastColumn="0" w:oddVBand="0" w:evenVBand="0" w:oddHBand="0" w:evenHBand="0" w:firstRowFirstColumn="0" w:firstRowLastColumn="0" w:lastRowFirstColumn="0" w:lastRowLastColumn="0"/>
-              <w:rPr>
-                <w:rFonts w:cs="Times New Roman"/>
-                <w:szCs w:val="26"/>
-              </w:rPr>
-            </w:pPr>
-          </w:p>
-        </w:tc>
-        <w:tc>
-          <w:tcPr>
-            <w:tcW w:w="794" w:type="dxa"/>
-          </w:tcPr>
-          <w:p>
-            <w:pPr>
-              <w:spacing w:line="288" w:lineRule="auto"/>
-              <w:jc w:val="center"/>
-              <w:cnfStyle w:val="000000000000" w:firstRow="0" w:lastRow="0" w:firstColumn="0" w:lastColumn="0" w:oddVBand="0" w:evenVBand="0" w:oddHBand="0" w:evenHBand="0" w:firstRowFirstColumn="0" w:firstRowLastColumn="0" w:lastRowFirstColumn="0" w:lastRowLastColumn="0"/>
-              <w:rPr>
-                <w:rFonts w:cs="Times New Roman"/>
-                <w:szCs w:val="26"/>
-              </w:rPr>
-            </w:pPr>
-          </w:p>
-        </w:tc>
-        <w:tc>
-          <w:tcPr>
-            <w:tcW w:w="679" w:type="dxa"/>
-          </w:tcPr>
-          <w:p>
-            <w:pPr>
-              <w:spacing w:line="288" w:lineRule="auto"/>
-              <w:jc w:val="center"/>
-              <w:cnfStyle w:val="000000000000" w:firstRow="0" w:lastRow="0" w:firstColumn="0" w:lastColumn="0" w:oddVBand="0" w:evenVBand="0" w:oddHBand="0" w:evenHBand="0" w:firstRowFirstColumn="0" w:firstRowLastColumn="0" w:lastRowFirstColumn="0" w:lastRowLastColumn="0"/>
-              <w:rPr>
-                <w:rFonts w:cs="Times New Roman"/>
-                <w:szCs w:val="26"/>
-              </w:rPr>
-            </w:pPr>
-            <w:r>
-              <w:rPr>
-                <w:rFonts w:cs="Times New Roman"/>
-                <w:szCs w:val="26"/>
-              </w:rPr>
-              <w:t>x</w:t>
-            </w:r>
-          </w:p>
-        </w:tc>
-        <w:tc>
-          <w:tcPr>
-            <w:tcW w:w="3235" w:type="dxa"/>
-          </w:tcPr>
-          <w:p>
-            <w:pPr>
-              <w:spacing w:line="288" w:lineRule="auto"/>
-              <w:cnfStyle w:val="000000000000" w:firstRow="0" w:lastRow="0" w:firstColumn="0" w:lastColumn="0" w:oddVBand="0" w:evenVBand="0" w:oddHBand="0" w:evenHBand="0" w:firstRowFirstColumn="0" w:firstRowLastColumn="0" w:lastRowFirstColumn="0" w:lastRowLastColumn="0"/>
-              <w:rPr>
-                <w:rFonts w:cs="Times New Roman"/>
-                <w:szCs w:val="26"/>
-              </w:rPr>
-            </w:pPr>
-            <w:r>
-              <w:rPr>
-                <w:rFonts w:cs="Times New Roman"/>
-                <w:szCs w:val="26"/>
-              </w:rPr>
-              <w:t>Tiêu đề</w:t>
-            </w:r>
-            <w:r>
-              <w:rPr>
-                <w:rFonts w:cs="Times New Roman"/>
-                <w:szCs w:val="26"/>
-              </w:rPr>
-              <w:t xml:space="preserve"> của thông báo.</w:t>
-            </w:r>
-          </w:p>
-        </w:tc>
-      </w:tr>
-      <w:tr>
-        <w:trPr>
-          <w:cnfStyle w:val="000000100000" w:firstRow="0" w:lastRow="0" w:firstColumn="0" w:lastColumn="0" w:oddVBand="0" w:evenVBand="0" w:oddHBand="1" w:evenHBand="0" w:firstRowFirstColumn="0" w:firstRowLastColumn="0" w:lastRowFirstColumn="0" w:lastRowLastColumn="0"/>
-        </w:trPr>
-        <w:tc>
-          <w:tcPr>
-            <w:cnfStyle w:val="001000000000" w:firstRow="0" w:lastRow="0" w:firstColumn="1" w:lastColumn="0" w:oddVBand="0" w:evenVBand="0" w:oddHBand="0" w:evenHBand="0" w:firstRowFirstColumn="0" w:firstRowLastColumn="0" w:lastRowFirstColumn="0" w:lastRowLastColumn="0"/>
-            <w:tcW w:w="679" w:type="dxa"/>
-          </w:tcPr>
-          <w:p>
-            <w:pPr>
-              <w:spacing w:line="288" w:lineRule="auto"/>
-              <w:jc w:val="center"/>
-              <w:rPr>
-                <w:rFonts w:cs="Times New Roman"/>
-                <w:b w:val="0"/>
-                <w:szCs w:val="26"/>
-              </w:rPr>
-            </w:pPr>
-            <w:r>
-              <w:rPr>
-                <w:rFonts w:cs="Times New Roman"/>
-                <w:b w:val="0"/>
-                <w:szCs w:val="26"/>
-              </w:rPr>
-              <w:t>4</w:t>
-            </w:r>
-          </w:p>
-        </w:tc>
-        <w:tc>
-          <w:tcPr>
-            <w:tcW w:w="1443" w:type="dxa"/>
-          </w:tcPr>
-          <w:p>
-            <w:pPr>
-              <w:spacing w:line="288" w:lineRule="auto"/>
-              <w:cnfStyle w:val="000000100000" w:firstRow="0" w:lastRow="0" w:firstColumn="0" w:lastColumn="0" w:oddVBand="0" w:evenVBand="0" w:oddHBand="1" w:evenHBand="0" w:firstRowFirstColumn="0" w:firstRowLastColumn="0" w:lastRowFirstColumn="0" w:lastRowLastColumn="0"/>
-              <w:rPr>
-                <w:rFonts w:cs="Times New Roman"/>
-                <w:szCs w:val="26"/>
-              </w:rPr>
-            </w:pPr>
-            <w:r>
-              <w:rPr>
-                <w:rFonts w:cs="Times New Roman"/>
-                <w:szCs w:val="26"/>
-              </w:rPr>
-              <w:t>NoiDung</w:t>
-            </w:r>
-          </w:p>
-        </w:tc>
-        <w:tc>
-          <w:tcPr>
-            <w:tcW w:w="567" w:type="dxa"/>
-          </w:tcPr>
-          <w:p>
-            <w:pPr>
-              <w:spacing w:line="288" w:lineRule="auto"/>
-              <w:jc w:val="center"/>
-              <w:cnfStyle w:val="000000100000" w:firstRow="0" w:lastRow="0" w:firstColumn="0" w:lastColumn="0" w:oddVBand="0" w:evenVBand="0" w:oddHBand="1" w:evenHBand="0" w:firstRowFirstColumn="0" w:firstRowLastColumn="0" w:lastRowFirstColumn="0" w:lastRowLastColumn="0"/>
-              <w:rPr>
-                <w:rFonts w:cs="Times New Roman"/>
-                <w:szCs w:val="26"/>
-              </w:rPr>
-            </w:pPr>
-            <w:r>
-              <w:rPr>
-                <w:rFonts w:cs="Times New Roman"/>
-                <w:szCs w:val="26"/>
-              </w:rPr>
-              <w:t>VChar</w:t>
-            </w:r>
-          </w:p>
-        </w:tc>
-        <w:tc>
-          <w:tcPr>
-            <w:tcW w:w="813" w:type="dxa"/>
-          </w:tcPr>
-          <w:p>
-            <w:pPr>
-              <w:spacing w:line="288" w:lineRule="auto"/>
-              <w:jc w:val="center"/>
-              <w:cnfStyle w:val="000000100000" w:firstRow="0" w:lastRow="0" w:firstColumn="0" w:lastColumn="0" w:oddVBand="0" w:evenVBand="0" w:oddHBand="1" w:evenHBand="0" w:firstRowFirstColumn="0" w:firstRowLastColumn="0" w:lastRowFirstColumn="0" w:lastRowLastColumn="0"/>
-              <w:rPr>
-                <w:rFonts w:cs="Times New Roman"/>
-                <w:szCs w:val="26"/>
-              </w:rPr>
-            </w:pPr>
-            <w:r>
-              <w:rPr>
-                <w:rFonts w:cs="Times New Roman"/>
-                <w:szCs w:val="26"/>
-              </w:rPr>
-              <w:t>1000</w:t>
-            </w:r>
-          </w:p>
-        </w:tc>
-        <w:tc>
-          <w:tcPr>
-            <w:tcW w:w="851" w:type="dxa"/>
-          </w:tcPr>
-          <w:p>
-            <w:pPr>
-              <w:spacing w:line="288" w:lineRule="auto"/>
-              <w:jc w:val="center"/>
-              <w:cnfStyle w:val="000000100000" w:firstRow="0" w:lastRow="0" w:firstColumn="0" w:lastColumn="0" w:oddVBand="0" w:evenVBand="0" w:oddHBand="1" w:evenHBand="0" w:firstRowFirstColumn="0" w:firstRowLastColumn="0" w:lastRowFirstColumn="0" w:lastRowLastColumn="0"/>
-              <w:rPr>
-                <w:rFonts w:cs="Times New Roman"/>
-                <w:szCs w:val="26"/>
-              </w:rPr>
-            </w:pPr>
-          </w:p>
-        </w:tc>
-        <w:tc>
-          <w:tcPr>
-            <w:tcW w:w="794" w:type="dxa"/>
-          </w:tcPr>
-          <w:p>
-            <w:pPr>
-              <w:spacing w:line="288" w:lineRule="auto"/>
-              <w:jc w:val="center"/>
-              <w:cnfStyle w:val="000000100000" w:firstRow="0" w:lastRow="0" w:firstColumn="0" w:lastColumn="0" w:oddVBand="0" w:evenVBand="0" w:oddHBand="1" w:evenHBand="0" w:firstRowFirstColumn="0" w:firstRowLastColumn="0" w:lastRowFirstColumn="0" w:lastRowLastColumn="0"/>
-              <w:rPr>
-                <w:rFonts w:cs="Times New Roman"/>
-                <w:szCs w:val="26"/>
-              </w:rPr>
-            </w:pPr>
-          </w:p>
-        </w:tc>
-        <w:tc>
-          <w:tcPr>
-            <w:tcW w:w="679" w:type="dxa"/>
-          </w:tcPr>
-          <w:p>
-            <w:pPr>
-              <w:spacing w:line="288" w:lineRule="auto"/>
-              <w:jc w:val="center"/>
-              <w:cnfStyle w:val="000000100000" w:firstRow="0" w:lastRow="0" w:firstColumn="0" w:lastColumn="0" w:oddVBand="0" w:evenVBand="0" w:oddHBand="1" w:evenHBand="0" w:firstRowFirstColumn="0" w:firstRowLastColumn="0" w:lastRowFirstColumn="0" w:lastRowLastColumn="0"/>
-              <w:rPr>
-                <w:rFonts w:cs="Times New Roman"/>
-                <w:szCs w:val="26"/>
-              </w:rPr>
-            </w:pPr>
-          </w:p>
-        </w:tc>
-        <w:tc>
-          <w:tcPr>
-            <w:tcW w:w="3235" w:type="dxa"/>
-          </w:tcPr>
-          <w:p>
-            <w:pPr>
-              <w:spacing w:line="288" w:lineRule="auto"/>
-              <w:cnfStyle w:val="000000100000" w:firstRow="0" w:lastRow="0" w:firstColumn="0" w:lastColumn="0" w:oddVBand="0" w:evenVBand="0" w:oddHBand="1" w:evenHBand="0" w:firstRowFirstColumn="0" w:firstRowLastColumn="0" w:lastRowFirstColumn="0" w:lastRowLastColumn="0"/>
-              <w:rPr>
-                <w:rFonts w:cs="Times New Roman"/>
-                <w:szCs w:val="26"/>
-              </w:rPr>
-            </w:pPr>
-            <w:r>
-              <w:rPr>
-                <w:rFonts w:cs="Times New Roman"/>
-                <w:szCs w:val="26"/>
-              </w:rPr>
-              <w:t>Nội dung của thông báo.</w:t>
-            </w:r>
-          </w:p>
-        </w:tc>
-      </w:tr>
-      <w:tr>
-        <w:tc>
-          <w:tcPr>
-            <w:cnfStyle w:val="001000000000" w:firstRow="0" w:lastRow="0" w:firstColumn="1" w:lastColumn="0" w:oddVBand="0" w:evenVBand="0" w:oddHBand="0" w:evenHBand="0" w:firstRowFirstColumn="0" w:firstRowLastColumn="0" w:lastRowFirstColumn="0" w:lastRowLastColumn="0"/>
-            <w:tcW w:w="679" w:type="dxa"/>
-          </w:tcPr>
-          <w:p>
-            <w:pPr>
-              <w:spacing w:line="288" w:lineRule="auto"/>
-              <w:jc w:val="center"/>
-              <w:rPr>
-                <w:rFonts w:cs="Times New Roman"/>
-                <w:b w:val="0"/>
-                <w:szCs w:val="26"/>
-              </w:rPr>
-            </w:pPr>
-            <w:r>
-              <w:rPr>
-                <w:rFonts w:cs="Times New Roman"/>
-                <w:b w:val="0"/>
-                <w:szCs w:val="26"/>
-              </w:rPr>
-              <w:t>5</w:t>
-            </w:r>
-          </w:p>
-        </w:tc>
-        <w:tc>
-          <w:tcPr>
-            <w:tcW w:w="1443" w:type="dxa"/>
-          </w:tcPr>
-          <w:p>
-            <w:pPr>
-              <w:spacing w:line="288" w:lineRule="auto"/>
-              <w:cnfStyle w:val="000000000000" w:firstRow="0" w:lastRow="0" w:firstColumn="0" w:lastColumn="0" w:oddVBand="0" w:evenVBand="0" w:oddHBand="0" w:evenHBand="0" w:firstRowFirstColumn="0" w:firstRowLastColumn="0" w:lastRowFirstColumn="0" w:lastRowLastColumn="0"/>
-              <w:rPr>
-                <w:rFonts w:cs="Times New Roman"/>
-                <w:szCs w:val="26"/>
-              </w:rPr>
-            </w:pPr>
-            <w:r>
-              <w:rPr>
-                <w:rFonts w:cs="Times New Roman"/>
-                <w:szCs w:val="26"/>
-              </w:rPr>
-              <w:t>DaXuLy</w:t>
-            </w:r>
-          </w:p>
-        </w:tc>
-        <w:tc>
-          <w:tcPr>
-            <w:tcW w:w="567" w:type="dxa"/>
-          </w:tcPr>
-          <w:p>
-            <w:pPr>
-              <w:spacing w:line="288" w:lineRule="auto"/>
-              <w:jc w:val="center"/>
-              <w:cnfStyle w:val="000000000000" w:firstRow="0" w:lastRow="0" w:firstColumn="0" w:lastColumn="0" w:oddVBand="0" w:evenVBand="0" w:oddHBand="0" w:evenHBand="0" w:firstRowFirstColumn="0" w:firstRowLastColumn="0" w:lastRowFirstColumn="0" w:lastRowLastColumn="0"/>
-              <w:rPr>
-                <w:rFonts w:cs="Times New Roman"/>
-                <w:szCs w:val="26"/>
-              </w:rPr>
-            </w:pPr>
-            <w:r>
-              <w:rPr>
-                <w:rFonts w:cs="Times New Roman"/>
-                <w:szCs w:val="26"/>
-              </w:rPr>
-              <w:t>Bool</w:t>
-            </w:r>
-          </w:p>
-        </w:tc>
-        <w:tc>
-          <w:tcPr>
-            <w:tcW w:w="813" w:type="dxa"/>
-          </w:tcPr>
-          <w:p>
-            <w:pPr>
-              <w:spacing w:line="288" w:lineRule="auto"/>
-              <w:jc w:val="center"/>
-              <w:cnfStyle w:val="000000000000" w:firstRow="0" w:lastRow="0" w:firstColumn="0" w:lastColumn="0" w:oddVBand="0" w:evenVBand="0" w:oddHBand="0" w:evenHBand="0" w:firstRowFirstColumn="0" w:firstRowLastColumn="0" w:lastRowFirstColumn="0" w:lastRowLastColumn="0"/>
-              <w:rPr>
-                <w:rFonts w:cs="Times New Roman"/>
-                <w:szCs w:val="26"/>
-              </w:rPr>
-            </w:pPr>
-          </w:p>
-        </w:tc>
-        <w:tc>
-          <w:tcPr>
-            <w:tcW w:w="851" w:type="dxa"/>
-          </w:tcPr>
-          <w:p>
-            <w:pPr>
-              <w:spacing w:line="288" w:lineRule="auto"/>
-              <w:jc w:val="center"/>
-              <w:cnfStyle w:val="000000000000" w:firstRow="0" w:lastRow="0" w:firstColumn="0" w:lastColumn="0" w:oddVBand="0" w:evenVBand="0" w:oddHBand="0" w:evenHBand="0" w:firstRowFirstColumn="0" w:firstRowLastColumn="0" w:lastRowFirstColumn="0" w:lastRowLastColumn="0"/>
-              <w:rPr>
-                <w:rFonts w:cs="Times New Roman"/>
-                <w:szCs w:val="26"/>
-              </w:rPr>
-            </w:pPr>
-          </w:p>
-        </w:tc>
-        <w:tc>
-          <w:tcPr>
-            <w:tcW w:w="794" w:type="dxa"/>
-          </w:tcPr>
-          <w:p>
-            <w:pPr>
-              <w:spacing w:line="288" w:lineRule="auto"/>
-              <w:jc w:val="center"/>
-              <w:cnfStyle w:val="000000000000" w:firstRow="0" w:lastRow="0" w:firstColumn="0" w:lastColumn="0" w:oddVBand="0" w:evenVBand="0" w:oddHBand="0" w:evenHBand="0" w:firstRowFirstColumn="0" w:firstRowLastColumn="0" w:lastRowFirstColumn="0" w:lastRowLastColumn="0"/>
-              <w:rPr>
-                <w:rFonts w:cs="Times New Roman"/>
-                <w:szCs w:val="26"/>
-              </w:rPr>
-            </w:pPr>
-          </w:p>
-        </w:tc>
-        <w:tc>
-          <w:tcPr>
-            <w:tcW w:w="679" w:type="dxa"/>
-          </w:tcPr>
-          <w:p>
-            <w:pPr>
-              <w:spacing w:line="288" w:lineRule="auto"/>
-              <w:jc w:val="center"/>
-              <w:cnfStyle w:val="000000000000" w:firstRow="0" w:lastRow="0" w:firstColumn="0" w:lastColumn="0" w:oddVBand="0" w:evenVBand="0" w:oddHBand="0" w:evenHBand="0" w:firstRowFirstColumn="0" w:firstRowLastColumn="0" w:lastRowFirstColumn="0" w:lastRowLastColumn="0"/>
-              <w:rPr>
-                <w:rFonts w:cs="Times New Roman"/>
-                <w:szCs w:val="26"/>
-              </w:rPr>
-            </w:pPr>
-          </w:p>
-        </w:tc>
-        <w:tc>
-          <w:tcPr>
-            <w:tcW w:w="3235" w:type="dxa"/>
-          </w:tcPr>
-          <w:p>
-            <w:pPr>
-              <w:spacing w:line="288" w:lineRule="auto"/>
-              <w:cnfStyle w:val="000000000000" w:firstRow="0" w:lastRow="0" w:firstColumn="0" w:lastColumn="0" w:oddVBand="0" w:evenVBand="0" w:oddHBand="0" w:evenHBand="0" w:firstRowFirstColumn="0" w:firstRowLastColumn="0" w:lastRowFirstColumn="0" w:lastRowLastColumn="0"/>
-              <w:rPr>
-                <w:rFonts w:cs="Times New Roman"/>
-                <w:szCs w:val="26"/>
-              </w:rPr>
-            </w:pPr>
-            <w:r>
-              <w:rPr>
-                <w:rFonts w:cs="Times New Roman"/>
-                <w:szCs w:val="26"/>
-              </w:rPr>
-              <w:t>Thông báo được được xử lý hay chưa?</w:t>
-            </w:r>
-          </w:p>
-        </w:tc>
-      </w:tr>
-    </w:tbl>
-    <w:p>
-      <w:pPr>
-        <w:pStyle w:val="Demuccap1"/>
-        <w:spacing w:line="288" w:lineRule="auto"/>
-      </w:pPr>
-      <w:r>
-        <w:t>Đăng Thông Báo:</w:t>
-      </w:r>
-    </w:p>
-    <w:p>
-      <w:pPr>
-        <w:spacing w:line="288" w:lineRule="auto"/>
-      </w:pPr>
-      <w:r>
-        <w:t>Lưu trữ</w:t>
-      </w:r>
-      <w:r>
-        <w:t xml:space="preserve"> thời gian và thông tin liên hệ của người đăng thông báo</w:t>
-      </w:r>
-      <w:r>
-        <w:t xml:space="preserve"> để người quản trị liền hệ khi cần.</w:t>
-      </w:r>
-      <w:r>
-        <w:t xml:space="preserve"> Mỗi dữ liệu được xác định thông qua mã thông báo đã đăng ở bảng</w:t>
-      </w:r>
-      <w:r>
-        <w:rPr>
-          <w:rStyle w:val="Hyperlink"/>
-        </w:rPr>
-        <w:t xml:space="preserve"> </w:t>
-      </w:r>
-      <w:hyperlink w:anchor="ThôngBáo" w:history="1">
-        <w:r>
-          <w:rPr>
-            <w:rStyle w:val="Hyperlink"/>
-            <w:b/>
-          </w:rPr>
-          <w:t>Thông Báo</w:t>
-        </w:r>
-      </w:hyperlink>
-      <w:r>
-        <w:t>.</w:t>
-      </w:r>
-    </w:p>
-    <w:tbl>
-      <w:tblPr>
-        <w:tblStyle w:val="ListTable3-Accent1"/>
-        <w:tblW w:w="0" w:type="auto"/>
-        <w:tblBorders>
-          <w:insideH w:val="single" w:sz="4" w:space="0" w:color="5B9BD5" w:themeColor="accent1"/>
-          <w:insideV w:val="single" w:sz="4" w:space="0" w:color="5B9BD5" w:themeColor="accent1"/>
-        </w:tblBorders>
-        <w:tblLook w:val="04A0" w:firstRow="1" w:lastRow="0" w:firstColumn="1" w:lastColumn="0" w:noHBand="0" w:noVBand="1"/>
-      </w:tblPr>
-      <w:tblGrid>
-        <w:gridCol w:w="679"/>
-        <w:gridCol w:w="1776"/>
-        <w:gridCol w:w="1256"/>
-        <w:gridCol w:w="813"/>
-        <w:gridCol w:w="827"/>
-        <w:gridCol w:w="794"/>
-        <w:gridCol w:w="679"/>
-        <w:gridCol w:w="2237"/>
-      </w:tblGrid>
-      <w:tr>
-        <w:trPr>
-          <w:cnfStyle w:val="100000000000" w:firstRow="1" w:lastRow="0" w:firstColumn="0" w:lastColumn="0" w:oddVBand="0" w:evenVBand="0" w:oddHBand="0" w:evenHBand="0" w:firstRowFirstColumn="0" w:firstRowLastColumn="0" w:lastRowFirstColumn="0" w:lastRowLastColumn="0"/>
-        </w:trPr>
-        <w:tc>
-          <w:tcPr>
-            <w:cnfStyle w:val="001000000100" w:firstRow="0" w:lastRow="0" w:firstColumn="1" w:lastColumn="0" w:oddVBand="0" w:evenVBand="0" w:oddHBand="0" w:evenHBand="0" w:firstRowFirstColumn="1" w:firstRowLastColumn="0" w:lastRowFirstColumn="0" w:lastRowLastColumn="0"/>
-            <w:tcW w:w="9061" w:type="dxa"/>
-            <w:gridSpan w:val="8"/>
-            <w:tcBorders>
-              <w:bottom w:val="none" w:sz="0" w:space="0" w:color="auto"/>
-              <w:right w:val="none" w:sz="0" w:space="0" w:color="auto"/>
-            </w:tcBorders>
-            <w:shd w:val="clear" w:color="auto" w:fill="auto"/>
-          </w:tcPr>
-          <w:p>
-            <w:pPr>
-              <w:spacing w:line="288" w:lineRule="auto"/>
-              <w:rPr>
-                <w:rFonts w:cs="Times New Roman"/>
-                <w:color w:val="000000" w:themeColor="text1"/>
-                <w:szCs w:val="26"/>
-              </w:rPr>
-            </w:pPr>
-            <w:r>
-              <w:rPr>
-                <w:rFonts w:cs="Times New Roman"/>
-                <w:color w:val="000000" w:themeColor="text1"/>
-                <w:szCs w:val="26"/>
-              </w:rPr>
-              <w:t>DANGTHONGBAO</w:t>
-            </w:r>
-          </w:p>
-        </w:tc>
-      </w:tr>
-      <w:tr>
-        <w:trPr>
-          <w:cnfStyle w:val="000000100000" w:firstRow="0" w:lastRow="0" w:firstColumn="0" w:lastColumn="0" w:oddVBand="0" w:evenVBand="0" w:oddHBand="1" w:evenHBand="0" w:firstRowFirstColumn="0" w:firstRowLastColumn="0" w:lastRowFirstColumn="0" w:lastRowLastColumn="0"/>
-        </w:trPr>
-        <w:tc>
-          <w:tcPr>
-            <w:cnfStyle w:val="001000000000" w:firstRow="0" w:lastRow="0" w:firstColumn="1" w:lastColumn="0" w:oddVBand="0" w:evenVBand="0" w:oddHBand="0" w:evenHBand="0" w:firstRowFirstColumn="0" w:firstRowLastColumn="0" w:lastRowFirstColumn="0" w:lastRowLastColumn="0"/>
-            <w:tcW w:w="679" w:type="dxa"/>
-          </w:tcPr>
-          <w:p>
-            <w:pPr>
-              <w:spacing w:line="288" w:lineRule="auto"/>
-              <w:jc w:val="center"/>
-              <w:rPr>
-                <w:rFonts w:cs="Times New Roman"/>
-                <w:b w:val="0"/>
-                <w:szCs w:val="26"/>
-              </w:rPr>
-            </w:pPr>
-            <w:r>
-              <w:rPr>
-                <w:rFonts w:cs="Times New Roman"/>
-                <w:b w:val="0"/>
-                <w:szCs w:val="26"/>
-              </w:rPr>
-              <w:t>STT</w:t>
-            </w:r>
-          </w:p>
-        </w:tc>
-        <w:tc>
-          <w:tcPr>
-            <w:tcW w:w="1776" w:type="dxa"/>
-          </w:tcPr>
-          <w:p>
-            <w:pPr>
-              <w:spacing w:line="288" w:lineRule="auto"/>
-              <w:jc w:val="center"/>
-              <w:cnfStyle w:val="000000100000" w:firstRow="0" w:lastRow="0" w:firstColumn="0" w:lastColumn="0" w:oddVBand="0" w:evenVBand="0" w:oddHBand="1" w:evenHBand="0" w:firstRowFirstColumn="0" w:firstRowLastColumn="0" w:lastRowFirstColumn="0" w:lastRowLastColumn="0"/>
-              <w:rPr>
-                <w:rFonts w:cs="Times New Roman"/>
-                <w:szCs w:val="26"/>
-              </w:rPr>
-            </w:pPr>
-            <w:r>
-              <w:rPr>
-                <w:rFonts w:cs="Times New Roman"/>
-                <w:szCs w:val="26"/>
-              </w:rPr>
-              <w:t>Tên trường</w:t>
-            </w:r>
-          </w:p>
-        </w:tc>
-        <w:tc>
-          <w:tcPr>
-            <w:tcW w:w="1256" w:type="dxa"/>
-          </w:tcPr>
-          <w:p>
-            <w:pPr>
-              <w:spacing w:line="288" w:lineRule="auto"/>
-              <w:jc w:val="center"/>
-              <w:cnfStyle w:val="000000100000" w:firstRow="0" w:lastRow="0" w:firstColumn="0" w:lastColumn="0" w:oddVBand="0" w:evenVBand="0" w:oddHBand="1" w:evenHBand="0" w:firstRowFirstColumn="0" w:firstRowLastColumn="0" w:lastRowFirstColumn="0" w:lastRowLastColumn="0"/>
-              <w:rPr>
-                <w:rFonts w:cs="Times New Roman"/>
-                <w:szCs w:val="26"/>
-              </w:rPr>
-            </w:pPr>
-            <w:r>
-              <w:rPr>
-                <w:rFonts w:cs="Times New Roman"/>
-                <w:szCs w:val="26"/>
-              </w:rPr>
-              <w:t>Kiểu</w:t>
-            </w:r>
-          </w:p>
-        </w:tc>
-        <w:tc>
-          <w:tcPr>
-            <w:tcW w:w="813" w:type="dxa"/>
-          </w:tcPr>
-          <w:p>
-            <w:pPr>
-              <w:spacing w:line="288" w:lineRule="auto"/>
-              <w:jc w:val="center"/>
-              <w:cnfStyle w:val="000000100000" w:firstRow="0" w:lastRow="0" w:firstColumn="0" w:lastColumn="0" w:oddVBand="0" w:evenVBand="0" w:oddHBand="1" w:evenHBand="0" w:firstRowFirstColumn="0" w:firstRowLastColumn="0" w:lastRowFirstColumn="0" w:lastRowLastColumn="0"/>
-              <w:rPr>
-                <w:rFonts w:cs="Times New Roman"/>
-                <w:szCs w:val="26"/>
-              </w:rPr>
-            </w:pPr>
-            <w:r>
-              <w:rPr>
-                <w:rFonts w:cs="Times New Roman"/>
-                <w:szCs w:val="26"/>
-              </w:rPr>
-              <w:t>Kích thước</w:t>
-            </w:r>
-          </w:p>
-        </w:tc>
-        <w:tc>
-          <w:tcPr>
-            <w:tcW w:w="827" w:type="dxa"/>
-          </w:tcPr>
-          <w:p>
-            <w:pPr>
-              <w:spacing w:line="288" w:lineRule="auto"/>
-              <w:jc w:val="center"/>
-              <w:cnfStyle w:val="000000100000" w:firstRow="0" w:lastRow="0" w:firstColumn="0" w:lastColumn="0" w:oddVBand="0" w:evenVBand="0" w:oddHBand="1" w:evenHBand="0" w:firstRowFirstColumn="0" w:firstRowLastColumn="0" w:lastRowFirstColumn="0" w:lastRowLastColumn="0"/>
-              <w:rPr>
-                <w:rFonts w:cs="Times New Roman"/>
-                <w:szCs w:val="26"/>
-              </w:rPr>
-            </w:pPr>
-            <w:r>
-              <w:rPr>
-                <w:rFonts w:cs="Times New Roman"/>
-                <w:szCs w:val="26"/>
-              </w:rPr>
-              <w:t>Khóa chính</w:t>
-            </w:r>
-          </w:p>
-        </w:tc>
-        <w:tc>
-          <w:tcPr>
-            <w:tcW w:w="794" w:type="dxa"/>
-          </w:tcPr>
-          <w:p>
-            <w:pPr>
-              <w:spacing w:line="288" w:lineRule="auto"/>
-              <w:jc w:val="center"/>
-              <w:cnfStyle w:val="000000100000" w:firstRow="0" w:lastRow="0" w:firstColumn="0" w:lastColumn="0" w:oddVBand="0" w:evenVBand="0" w:oddHBand="1" w:evenHBand="0" w:firstRowFirstColumn="0" w:firstRowLastColumn="0" w:lastRowFirstColumn="0" w:lastRowLastColumn="0"/>
-              <w:rPr>
-                <w:rFonts w:cs="Times New Roman"/>
-                <w:szCs w:val="26"/>
-              </w:rPr>
-            </w:pPr>
-            <w:r>
-              <w:rPr>
-                <w:rFonts w:cs="Times New Roman"/>
-                <w:szCs w:val="26"/>
-              </w:rPr>
-              <w:t>Khóa ngoại</w:t>
-            </w:r>
-          </w:p>
-        </w:tc>
-        <w:tc>
-          <w:tcPr>
-            <w:tcW w:w="679" w:type="dxa"/>
-          </w:tcPr>
-          <w:p>
-            <w:pPr>
-              <w:spacing w:line="288" w:lineRule="auto"/>
-              <w:jc w:val="center"/>
-              <w:cnfStyle w:val="000000100000" w:firstRow="0" w:lastRow="0" w:firstColumn="0" w:lastColumn="0" w:oddVBand="0" w:evenVBand="0" w:oddHBand="1" w:evenHBand="0" w:firstRowFirstColumn="0" w:firstRowLastColumn="0" w:lastRowFirstColumn="0" w:lastRowLastColumn="0"/>
-              <w:rPr>
-                <w:rFonts w:cs="Times New Roman"/>
-                <w:szCs w:val="26"/>
-              </w:rPr>
-            </w:pPr>
-            <w:r>
-              <w:rPr>
-                <w:rFonts w:cs="Times New Roman"/>
-                <w:szCs w:val="26"/>
-              </w:rPr>
-              <w:t>Not Null</w:t>
-            </w:r>
-          </w:p>
-        </w:tc>
-        <w:tc>
-          <w:tcPr>
-            <w:tcW w:w="2237" w:type="dxa"/>
-          </w:tcPr>
-          <w:p>
-            <w:pPr>
-              <w:spacing w:line="288" w:lineRule="auto"/>
-              <w:jc w:val="center"/>
-              <w:cnfStyle w:val="000000100000" w:firstRow="0" w:lastRow="0" w:firstColumn="0" w:lastColumn="0" w:oddVBand="0" w:evenVBand="0" w:oddHBand="1" w:evenHBand="0" w:firstRowFirstColumn="0" w:firstRowLastColumn="0" w:lastRowFirstColumn="0" w:lastRowLastColumn="0"/>
-              <w:rPr>
-                <w:rFonts w:cs="Times New Roman"/>
-                <w:szCs w:val="26"/>
-              </w:rPr>
-            </w:pPr>
-            <w:r>
-              <w:rPr>
-                <w:rFonts w:cs="Times New Roman"/>
-                <w:szCs w:val="26"/>
-              </w:rPr>
-              <w:t>Mô tả</w:t>
-            </w:r>
-          </w:p>
-        </w:tc>
-      </w:tr>
-      <w:tr>
-        <w:tc>
-          <w:tcPr>
-            <w:cnfStyle w:val="001000000000" w:firstRow="0" w:lastRow="0" w:firstColumn="1" w:lastColumn="0" w:oddVBand="0" w:evenVBand="0" w:oddHBand="0" w:evenHBand="0" w:firstRowFirstColumn="0" w:firstRowLastColumn="0" w:lastRowFirstColumn="0" w:lastRowLastColumn="0"/>
-            <w:tcW w:w="679" w:type="dxa"/>
-          </w:tcPr>
-          <w:p>
-            <w:pPr>
-              <w:spacing w:line="288" w:lineRule="auto"/>
-              <w:jc w:val="center"/>
-              <w:rPr>
-                <w:rFonts w:cs="Times New Roman"/>
-                <w:b w:val="0"/>
-                <w:szCs w:val="26"/>
-              </w:rPr>
-            </w:pPr>
-            <w:r>
-              <w:rPr>
-                <w:rFonts w:cs="Times New Roman"/>
-                <w:b w:val="0"/>
-                <w:szCs w:val="26"/>
-              </w:rPr>
-              <w:t>1</w:t>
-            </w:r>
-          </w:p>
-        </w:tc>
-        <w:tc>
-          <w:tcPr>
-            <w:tcW w:w="1776" w:type="dxa"/>
-          </w:tcPr>
-          <w:p>
-            <w:pPr>
-              <w:spacing w:line="288" w:lineRule="auto"/>
-              <w:cnfStyle w:val="000000000000" w:firstRow="0" w:lastRow="0" w:firstColumn="0" w:lastColumn="0" w:oddVBand="0" w:evenVBand="0" w:oddHBand="0" w:evenHBand="0" w:firstRowFirstColumn="0" w:firstRowLastColumn="0" w:lastRowFirstColumn="0" w:lastRowLastColumn="0"/>
-              <w:rPr>
-                <w:rFonts w:cs="Times New Roman"/>
-                <w:szCs w:val="26"/>
-              </w:rPr>
-            </w:pPr>
-            <w:r>
-              <w:rPr>
-                <w:rFonts w:cs="Times New Roman"/>
-                <w:szCs w:val="26"/>
-              </w:rPr>
-              <w:t>MaTBao</w:t>
-            </w:r>
-          </w:p>
-        </w:tc>
-        <w:tc>
-          <w:tcPr>
-            <w:tcW w:w="1256" w:type="dxa"/>
-          </w:tcPr>
-          <w:p>
-            <w:pPr>
-              <w:spacing w:line="288" w:lineRule="auto"/>
-              <w:jc w:val="center"/>
-              <w:cnfStyle w:val="000000000000" w:firstRow="0" w:lastRow="0" w:firstColumn="0" w:lastColumn="0" w:oddVBand="0" w:evenVBand="0" w:oddHBand="0" w:evenHBand="0" w:firstRowFirstColumn="0" w:firstRowLastColumn="0" w:lastRowFirstColumn="0" w:lastRowLastColumn="0"/>
-              <w:rPr>
-                <w:rFonts w:cs="Times New Roman"/>
-                <w:szCs w:val="26"/>
-              </w:rPr>
-            </w:pPr>
-            <w:r>
-              <w:rPr>
-                <w:rFonts w:cs="Times New Roman"/>
-                <w:szCs w:val="26"/>
-              </w:rPr>
-              <w:t>Int</w:t>
-            </w:r>
-          </w:p>
-        </w:tc>
-        <w:tc>
-          <w:tcPr>
-            <w:tcW w:w="813" w:type="dxa"/>
-          </w:tcPr>
-          <w:p>
-            <w:pPr>
-              <w:spacing w:line="288" w:lineRule="auto"/>
-              <w:jc w:val="center"/>
-              <w:cnfStyle w:val="000000000000" w:firstRow="0" w:lastRow="0" w:firstColumn="0" w:lastColumn="0" w:oddVBand="0" w:evenVBand="0" w:oddHBand="0" w:evenHBand="0" w:firstRowFirstColumn="0" w:firstRowLastColumn="0" w:lastRowFirstColumn="0" w:lastRowLastColumn="0"/>
-              <w:rPr>
-                <w:rFonts w:cs="Times New Roman"/>
-                <w:szCs w:val="26"/>
-              </w:rPr>
-            </w:pPr>
-          </w:p>
-        </w:tc>
-        <w:tc>
-          <w:tcPr>
-            <w:tcW w:w="827" w:type="dxa"/>
-          </w:tcPr>
-          <w:p>
-            <w:pPr>
-              <w:spacing w:line="288" w:lineRule="auto"/>
-              <w:jc w:val="center"/>
-              <w:cnfStyle w:val="000000000000" w:firstRow="0" w:lastRow="0" w:firstColumn="0" w:lastColumn="0" w:oddVBand="0" w:evenVBand="0" w:oddHBand="0" w:evenHBand="0" w:firstRowFirstColumn="0" w:firstRowLastColumn="0" w:lastRowFirstColumn="0" w:lastRowLastColumn="0"/>
-              <w:rPr>
-                <w:rFonts w:cs="Times New Roman"/>
-                <w:szCs w:val="26"/>
-              </w:rPr>
-            </w:pPr>
-            <w:r>
-              <w:rPr>
-                <w:rFonts w:cs="Times New Roman"/>
-                <w:szCs w:val="26"/>
-              </w:rPr>
-              <w:t>x</w:t>
-            </w:r>
-          </w:p>
-        </w:tc>
-        <w:tc>
-          <w:tcPr>
-            <w:tcW w:w="794" w:type="dxa"/>
-          </w:tcPr>
-          <w:p>
-            <w:pPr>
-              <w:spacing w:line="288" w:lineRule="auto"/>
-              <w:jc w:val="center"/>
-              <w:cnfStyle w:val="000000000000" w:firstRow="0" w:lastRow="0" w:firstColumn="0" w:lastColumn="0" w:oddVBand="0" w:evenVBand="0" w:oddHBand="0" w:evenHBand="0" w:firstRowFirstColumn="0" w:firstRowLastColumn="0" w:lastRowFirstColumn="0" w:lastRowLastColumn="0"/>
-              <w:rPr>
-                <w:rFonts w:cs="Times New Roman"/>
-                <w:szCs w:val="26"/>
-              </w:rPr>
-            </w:pPr>
-            <w:r>
-              <w:rPr>
-                <w:rFonts w:cs="Times New Roman"/>
-                <w:szCs w:val="26"/>
-              </w:rPr>
-              <w:t>x</w:t>
-            </w:r>
-          </w:p>
-        </w:tc>
-        <w:tc>
-          <w:tcPr>
-            <w:tcW w:w="679" w:type="dxa"/>
-          </w:tcPr>
-          <w:p>
-            <w:pPr>
-              <w:spacing w:line="288" w:lineRule="auto"/>
-              <w:jc w:val="center"/>
-              <w:cnfStyle w:val="000000000000" w:firstRow="0" w:lastRow="0" w:firstColumn="0" w:lastColumn="0" w:oddVBand="0" w:evenVBand="0" w:oddHBand="0" w:evenHBand="0" w:firstRowFirstColumn="0" w:firstRowLastColumn="0" w:lastRowFirstColumn="0" w:lastRowLastColumn="0"/>
-              <w:rPr>
-                <w:rFonts w:cs="Times New Roman"/>
-                <w:szCs w:val="26"/>
-              </w:rPr>
-            </w:pPr>
-            <w:r>
-              <w:rPr>
-                <w:rFonts w:cs="Times New Roman"/>
-                <w:szCs w:val="26"/>
-              </w:rPr>
-              <w:t>x</w:t>
-            </w:r>
-          </w:p>
-        </w:tc>
-        <w:tc>
-          <w:tcPr>
-            <w:tcW w:w="2237" w:type="dxa"/>
-          </w:tcPr>
-          <w:p>
-            <w:pPr>
-              <w:spacing w:line="288" w:lineRule="auto"/>
-              <w:cnfStyle w:val="000000000000" w:firstRow="0" w:lastRow="0" w:firstColumn="0" w:lastColumn="0" w:oddVBand="0" w:evenVBand="0" w:oddHBand="0" w:evenHBand="0" w:firstRowFirstColumn="0" w:firstRowLastColumn="0" w:lastRowFirstColumn="0" w:lastRowLastColumn="0"/>
-              <w:rPr>
-                <w:rFonts w:cs="Times New Roman"/>
-                <w:szCs w:val="26"/>
-              </w:rPr>
-            </w:pPr>
-            <w:r>
-              <w:rPr>
-                <w:rFonts w:cs="Times New Roman"/>
-                <w:szCs w:val="26"/>
-              </w:rPr>
-              <w:t>Mã thông báo tương ứng.</w:t>
-            </w:r>
-          </w:p>
-        </w:tc>
-      </w:tr>
-      <w:tr>
-        <w:trPr>
-          <w:cnfStyle w:val="000000100000" w:firstRow="0" w:lastRow="0" w:firstColumn="0" w:lastColumn="0" w:oddVBand="0" w:evenVBand="0" w:oddHBand="1" w:evenHBand="0" w:firstRowFirstColumn="0" w:firstRowLastColumn="0" w:lastRowFirstColumn="0" w:lastRowLastColumn="0"/>
-        </w:trPr>
-        <w:tc>
-          <w:tcPr>
-            <w:cnfStyle w:val="001000000000" w:firstRow="0" w:lastRow="0" w:firstColumn="1" w:lastColumn="0" w:oddVBand="0" w:evenVBand="0" w:oddHBand="0" w:evenHBand="0" w:firstRowFirstColumn="0" w:firstRowLastColumn="0" w:lastRowFirstColumn="0" w:lastRowLastColumn="0"/>
-            <w:tcW w:w="679" w:type="dxa"/>
-          </w:tcPr>
-          <w:p>
-            <w:pPr>
-              <w:spacing w:line="288" w:lineRule="auto"/>
-              <w:jc w:val="center"/>
-              <w:rPr>
-                <w:rFonts w:cs="Times New Roman"/>
-                <w:b w:val="0"/>
-                <w:szCs w:val="26"/>
-              </w:rPr>
-            </w:pPr>
-            <w:r>
-              <w:rPr>
-                <w:rFonts w:cs="Times New Roman"/>
-                <w:b w:val="0"/>
-                <w:szCs w:val="26"/>
-              </w:rPr>
-              <w:t>2</w:t>
-            </w:r>
-          </w:p>
-        </w:tc>
-        <w:tc>
-          <w:tcPr>
-            <w:tcW w:w="1776" w:type="dxa"/>
-          </w:tcPr>
-          <w:p>
-            <w:pPr>
-              <w:spacing w:line="288" w:lineRule="auto"/>
-              <w:cnfStyle w:val="000000100000" w:firstRow="0" w:lastRow="0" w:firstColumn="0" w:lastColumn="0" w:oddVBand="0" w:evenVBand="0" w:oddHBand="1" w:evenHBand="0" w:firstRowFirstColumn="0" w:firstRowLastColumn="0" w:lastRowFirstColumn="0" w:lastRowLastColumn="0"/>
-              <w:rPr>
-                <w:rFonts w:cs="Times New Roman"/>
-                <w:szCs w:val="26"/>
-              </w:rPr>
-            </w:pPr>
-            <w:r>
-              <w:rPr>
-                <w:rFonts w:cs="Times New Roman"/>
-                <w:szCs w:val="26"/>
-              </w:rPr>
-              <w:t>ThoiGianDang</w:t>
-            </w:r>
-          </w:p>
-        </w:tc>
-        <w:tc>
-          <w:tcPr>
-            <w:tcW w:w="1256" w:type="dxa"/>
-          </w:tcPr>
-          <w:p>
-            <w:pPr>
-              <w:spacing w:line="288" w:lineRule="auto"/>
-              <w:jc w:val="center"/>
-              <w:cnfStyle w:val="000000100000" w:firstRow="0" w:lastRow="0" w:firstColumn="0" w:lastColumn="0" w:oddVBand="0" w:evenVBand="0" w:oddHBand="1" w:evenHBand="0" w:firstRowFirstColumn="0" w:firstRowLastColumn="0" w:lastRowFirstColumn="0" w:lastRowLastColumn="0"/>
-              <w:rPr>
-                <w:rFonts w:cs="Times New Roman"/>
-                <w:szCs w:val="26"/>
-              </w:rPr>
-            </w:pPr>
-            <w:r>
-              <w:rPr>
-                <w:rFonts w:cs="Times New Roman"/>
-                <w:szCs w:val="26"/>
-              </w:rPr>
-              <w:t>Date</w:t>
-            </w:r>
-            <w:r>
-              <w:rPr>
-                <w:rFonts w:cs="Times New Roman"/>
-                <w:szCs w:val="26"/>
-              </w:rPr>
-              <w:t>Time</w:t>
-            </w:r>
-          </w:p>
-        </w:tc>
-        <w:tc>
-          <w:tcPr>
-            <w:tcW w:w="813" w:type="dxa"/>
-          </w:tcPr>
-          <w:p>
-            <w:pPr>
-              <w:spacing w:line="288" w:lineRule="auto"/>
-              <w:jc w:val="center"/>
-              <w:cnfStyle w:val="000000100000" w:firstRow="0" w:lastRow="0" w:firstColumn="0" w:lastColumn="0" w:oddVBand="0" w:evenVBand="0" w:oddHBand="1" w:evenHBand="0" w:firstRowFirstColumn="0" w:firstRowLastColumn="0" w:lastRowFirstColumn="0" w:lastRowLastColumn="0"/>
-              <w:rPr>
-                <w:rFonts w:cs="Times New Roman"/>
-                <w:szCs w:val="26"/>
-              </w:rPr>
-            </w:pPr>
-          </w:p>
-        </w:tc>
-        <w:tc>
-          <w:tcPr>
-            <w:tcW w:w="827" w:type="dxa"/>
-          </w:tcPr>
-          <w:p>
-            <w:pPr>
-              <w:spacing w:line="288" w:lineRule="auto"/>
-              <w:jc w:val="center"/>
-              <w:cnfStyle w:val="000000100000" w:firstRow="0" w:lastRow="0" w:firstColumn="0" w:lastColumn="0" w:oddVBand="0" w:evenVBand="0" w:oddHBand="1" w:evenHBand="0" w:firstRowFirstColumn="0" w:firstRowLastColumn="0" w:lastRowFirstColumn="0" w:lastRowLastColumn="0"/>
-              <w:rPr>
-                <w:rFonts w:cs="Times New Roman"/>
-                <w:szCs w:val="26"/>
-              </w:rPr>
-            </w:pPr>
-          </w:p>
-        </w:tc>
-        <w:tc>
-          <w:tcPr>
-            <w:tcW w:w="794" w:type="dxa"/>
-          </w:tcPr>
-          <w:p>
-            <w:pPr>
-              <w:spacing w:line="288" w:lineRule="auto"/>
-              <w:jc w:val="center"/>
-              <w:cnfStyle w:val="000000100000" w:firstRow="0" w:lastRow="0" w:firstColumn="0" w:lastColumn="0" w:oddVBand="0" w:evenVBand="0" w:oddHBand="1" w:evenHBand="0" w:firstRowFirstColumn="0" w:firstRowLastColumn="0" w:lastRowFirstColumn="0" w:lastRowLastColumn="0"/>
-              <w:rPr>
-                <w:rFonts w:cs="Times New Roman"/>
-                <w:szCs w:val="26"/>
-              </w:rPr>
-            </w:pPr>
-          </w:p>
-        </w:tc>
-        <w:tc>
-          <w:tcPr>
-            <w:tcW w:w="679" w:type="dxa"/>
-          </w:tcPr>
-          <w:p>
-            <w:pPr>
-              <w:spacing w:line="288" w:lineRule="auto"/>
-              <w:jc w:val="center"/>
-              <w:cnfStyle w:val="000000100000" w:firstRow="0" w:lastRow="0" w:firstColumn="0" w:lastColumn="0" w:oddVBand="0" w:evenVBand="0" w:oddHBand="1" w:evenHBand="0" w:firstRowFirstColumn="0" w:firstRowLastColumn="0" w:lastRowFirstColumn="0" w:lastRowLastColumn="0"/>
-              <w:rPr>
-                <w:rFonts w:cs="Times New Roman"/>
-                <w:szCs w:val="26"/>
-              </w:rPr>
-            </w:pPr>
-            <w:r>
-              <w:rPr>
-                <w:rFonts w:cs="Times New Roman"/>
-                <w:szCs w:val="26"/>
-              </w:rPr>
-              <w:t>x</w:t>
-            </w:r>
-          </w:p>
-        </w:tc>
-        <w:tc>
-          <w:tcPr>
-            <w:tcW w:w="2237" w:type="dxa"/>
-          </w:tcPr>
-          <w:p>
-            <w:pPr>
-              <w:spacing w:line="288" w:lineRule="auto"/>
-              <w:cnfStyle w:val="000000100000" w:firstRow="0" w:lastRow="0" w:firstColumn="0" w:lastColumn="0" w:oddVBand="0" w:evenVBand="0" w:oddHBand="1" w:evenHBand="0" w:firstRowFirstColumn="0" w:firstRowLastColumn="0" w:lastRowFirstColumn="0" w:lastRowLastColumn="0"/>
-              <w:rPr>
-                <w:rFonts w:cs="Times New Roman"/>
-                <w:szCs w:val="26"/>
-              </w:rPr>
-            </w:pPr>
-            <w:r>
-              <w:rPr>
-                <w:rFonts w:cs="Times New Roman"/>
-                <w:szCs w:val="26"/>
-              </w:rPr>
-              <w:t>Ngày</w:t>
-            </w:r>
-            <w:r>
-              <w:rPr>
-                <w:rFonts w:cs="Times New Roman"/>
-                <w:szCs w:val="26"/>
-              </w:rPr>
-              <w:t xml:space="preserve"> giờ</w:t>
-            </w:r>
-            <w:r>
-              <w:rPr>
-                <w:rFonts w:cs="Times New Roman"/>
-                <w:szCs w:val="26"/>
-              </w:rPr>
-              <w:t xml:space="preserve"> đăng thông báo.</w:t>
-            </w:r>
-          </w:p>
-        </w:tc>
-      </w:tr>
-      <w:tr>
-        <w:tc>
-          <w:tcPr>
-            <w:cnfStyle w:val="001000000000" w:firstRow="0" w:lastRow="0" w:firstColumn="1" w:lastColumn="0" w:oddVBand="0" w:evenVBand="0" w:oddHBand="0" w:evenHBand="0" w:firstRowFirstColumn="0" w:firstRowLastColumn="0" w:lastRowFirstColumn="0" w:lastRowLastColumn="0"/>
-            <w:tcW w:w="679" w:type="dxa"/>
-          </w:tcPr>
-          <w:p>
-            <w:pPr>
-              <w:spacing w:line="288" w:lineRule="auto"/>
-              <w:jc w:val="center"/>
-              <w:rPr>
-                <w:rFonts w:cs="Times New Roman"/>
-                <w:b w:val="0"/>
-                <w:szCs w:val="26"/>
-              </w:rPr>
-            </w:pPr>
-            <w:r>
-              <w:rPr>
-                <w:rFonts w:cs="Times New Roman"/>
-                <w:b w:val="0"/>
-                <w:szCs w:val="26"/>
-              </w:rPr>
-              <w:lastRenderedPageBreak/>
-              <w:t>4</w:t>
-            </w:r>
-          </w:p>
-        </w:tc>
-        <w:tc>
-          <w:tcPr>
-            <w:tcW w:w="1776" w:type="dxa"/>
-          </w:tcPr>
-          <w:p>
-            <w:pPr>
-              <w:spacing w:line="288" w:lineRule="auto"/>
-              <w:cnfStyle w:val="000000000000" w:firstRow="0" w:lastRow="0" w:firstColumn="0" w:lastColumn="0" w:oddVBand="0" w:evenVBand="0" w:oddHBand="0" w:evenHBand="0" w:firstRowFirstColumn="0" w:firstRowLastColumn="0" w:lastRowFirstColumn="0" w:lastRowLastColumn="0"/>
-              <w:rPr>
-                <w:rFonts w:cs="Times New Roman"/>
-                <w:szCs w:val="26"/>
-              </w:rPr>
-            </w:pPr>
-            <w:r>
-              <w:rPr>
-                <w:rFonts w:cs="Times New Roman"/>
-                <w:szCs w:val="26"/>
-              </w:rPr>
-              <w:t>HoTen</w:t>
-            </w:r>
-          </w:p>
-        </w:tc>
-        <w:tc>
-          <w:tcPr>
-            <w:tcW w:w="1256" w:type="dxa"/>
-          </w:tcPr>
-          <w:p>
-            <w:pPr>
-              <w:spacing w:line="288" w:lineRule="auto"/>
-              <w:jc w:val="center"/>
-              <w:cnfStyle w:val="000000000000" w:firstRow="0" w:lastRow="0" w:firstColumn="0" w:lastColumn="0" w:oddVBand="0" w:evenVBand="0" w:oddHBand="0" w:evenHBand="0" w:firstRowFirstColumn="0" w:firstRowLastColumn="0" w:lastRowFirstColumn="0" w:lastRowLastColumn="0"/>
-              <w:rPr>
-                <w:rFonts w:cs="Times New Roman"/>
-                <w:szCs w:val="26"/>
-              </w:rPr>
-            </w:pPr>
-            <w:r>
-              <w:rPr>
-                <w:rFonts w:cs="Times New Roman"/>
-                <w:szCs w:val="26"/>
-              </w:rPr>
-              <w:t>Vchar</w:t>
-            </w:r>
-          </w:p>
-        </w:tc>
-        <w:tc>
-          <w:tcPr>
-            <w:tcW w:w="813" w:type="dxa"/>
-          </w:tcPr>
-          <w:p>
-            <w:pPr>
-              <w:spacing w:line="288" w:lineRule="auto"/>
-              <w:jc w:val="center"/>
-              <w:cnfStyle w:val="000000000000" w:firstRow="0" w:lastRow="0" w:firstColumn="0" w:lastColumn="0" w:oddVBand="0" w:evenVBand="0" w:oddHBand="0" w:evenHBand="0" w:firstRowFirstColumn="0" w:firstRowLastColumn="0" w:lastRowFirstColumn="0" w:lastRowLastColumn="0"/>
-              <w:rPr>
-                <w:rFonts w:cs="Times New Roman"/>
-                <w:szCs w:val="26"/>
-              </w:rPr>
-            </w:pPr>
-            <w:r>
-              <w:rPr>
-                <w:rFonts w:cs="Times New Roman"/>
-                <w:szCs w:val="26"/>
-              </w:rPr>
-              <w:t>50</w:t>
-            </w:r>
-          </w:p>
-        </w:tc>
-        <w:tc>
-          <w:tcPr>
-            <w:tcW w:w="827" w:type="dxa"/>
-          </w:tcPr>
-          <w:p>
-            <w:pPr>
-              <w:spacing w:line="288" w:lineRule="auto"/>
-              <w:jc w:val="center"/>
-              <w:cnfStyle w:val="000000000000" w:firstRow="0" w:lastRow="0" w:firstColumn="0" w:lastColumn="0" w:oddVBand="0" w:evenVBand="0" w:oddHBand="0" w:evenHBand="0" w:firstRowFirstColumn="0" w:firstRowLastColumn="0" w:lastRowFirstColumn="0" w:lastRowLastColumn="0"/>
-              <w:rPr>
-                <w:rFonts w:cs="Times New Roman"/>
-                <w:szCs w:val="26"/>
-              </w:rPr>
-            </w:pPr>
-          </w:p>
-        </w:tc>
-        <w:tc>
-          <w:tcPr>
-            <w:tcW w:w="794" w:type="dxa"/>
-          </w:tcPr>
-          <w:p>
-            <w:pPr>
-              <w:spacing w:line="288" w:lineRule="auto"/>
-              <w:jc w:val="center"/>
-              <w:cnfStyle w:val="000000000000" w:firstRow="0" w:lastRow="0" w:firstColumn="0" w:lastColumn="0" w:oddVBand="0" w:evenVBand="0" w:oddHBand="0" w:evenHBand="0" w:firstRowFirstColumn="0" w:firstRowLastColumn="0" w:lastRowFirstColumn="0" w:lastRowLastColumn="0"/>
-              <w:rPr>
-                <w:rFonts w:cs="Times New Roman"/>
-                <w:szCs w:val="26"/>
-              </w:rPr>
-            </w:pPr>
-          </w:p>
-        </w:tc>
-        <w:tc>
-          <w:tcPr>
-            <w:tcW w:w="679" w:type="dxa"/>
-          </w:tcPr>
-          <w:p>
-            <w:pPr>
-              <w:spacing w:line="288" w:lineRule="auto"/>
-              <w:jc w:val="center"/>
-              <w:cnfStyle w:val="000000000000" w:firstRow="0" w:lastRow="0" w:firstColumn="0" w:lastColumn="0" w:oddVBand="0" w:evenVBand="0" w:oddHBand="0" w:evenHBand="0" w:firstRowFirstColumn="0" w:firstRowLastColumn="0" w:lastRowFirstColumn="0" w:lastRowLastColumn="0"/>
-              <w:rPr>
-                <w:rFonts w:cs="Times New Roman"/>
-                <w:szCs w:val="26"/>
-              </w:rPr>
-            </w:pPr>
-            <w:r>
-              <w:rPr>
-                <w:rFonts w:cs="Times New Roman"/>
-                <w:szCs w:val="26"/>
-              </w:rPr>
-              <w:t>x</w:t>
-            </w:r>
-          </w:p>
-        </w:tc>
-        <w:tc>
-          <w:tcPr>
-            <w:tcW w:w="2237" w:type="dxa"/>
-          </w:tcPr>
-          <w:p>
-            <w:pPr>
-              <w:spacing w:line="288" w:lineRule="auto"/>
-              <w:cnfStyle w:val="000000000000" w:firstRow="0" w:lastRow="0" w:firstColumn="0" w:lastColumn="0" w:oddVBand="0" w:evenVBand="0" w:oddHBand="0" w:evenHBand="0" w:firstRowFirstColumn="0" w:firstRowLastColumn="0" w:lastRowFirstColumn="0" w:lastRowLastColumn="0"/>
-              <w:rPr>
-                <w:rFonts w:cs="Times New Roman"/>
-                <w:szCs w:val="26"/>
-              </w:rPr>
-            </w:pPr>
-            <w:r>
-              <w:rPr>
-                <w:rFonts w:cs="Times New Roman"/>
-                <w:szCs w:val="26"/>
-              </w:rPr>
-              <w:t>Họ t</w:t>
-            </w:r>
-            <w:r>
-              <w:rPr>
-                <w:rFonts w:cs="Times New Roman"/>
-                <w:szCs w:val="26"/>
-              </w:rPr>
-              <w:t>ên người đăng.</w:t>
-            </w:r>
-          </w:p>
-        </w:tc>
-      </w:tr>
-      <w:tr>
-        <w:trPr>
-          <w:cnfStyle w:val="000000100000" w:firstRow="0" w:lastRow="0" w:firstColumn="0" w:lastColumn="0" w:oddVBand="0" w:evenVBand="0" w:oddHBand="1" w:evenHBand="0" w:firstRowFirstColumn="0" w:firstRowLastColumn="0" w:lastRowFirstColumn="0" w:lastRowLastColumn="0"/>
-        </w:trPr>
-        <w:tc>
-          <w:tcPr>
-            <w:cnfStyle w:val="001000000000" w:firstRow="0" w:lastRow="0" w:firstColumn="1" w:lastColumn="0" w:oddVBand="0" w:evenVBand="0" w:oddHBand="0" w:evenHBand="0" w:firstRowFirstColumn="0" w:firstRowLastColumn="0" w:lastRowFirstColumn="0" w:lastRowLastColumn="0"/>
-            <w:tcW w:w="679" w:type="dxa"/>
-          </w:tcPr>
-          <w:p>
-            <w:pPr>
-              <w:spacing w:line="288" w:lineRule="auto"/>
-              <w:jc w:val="center"/>
-              <w:rPr>
-                <w:rFonts w:cs="Times New Roman"/>
-                <w:b w:val="0"/>
-                <w:szCs w:val="26"/>
-              </w:rPr>
-            </w:pPr>
-            <w:r>
-              <w:rPr>
-                <w:rFonts w:cs="Times New Roman"/>
-                <w:b w:val="0"/>
-                <w:szCs w:val="26"/>
-              </w:rPr>
-              <w:t>5</w:t>
-            </w:r>
-          </w:p>
-        </w:tc>
-        <w:tc>
-          <w:tcPr>
-            <w:tcW w:w="1776" w:type="dxa"/>
-          </w:tcPr>
-          <w:p>
-            <w:pPr>
-              <w:spacing w:line="288" w:lineRule="auto"/>
-              <w:cnfStyle w:val="000000100000" w:firstRow="0" w:lastRow="0" w:firstColumn="0" w:lastColumn="0" w:oddVBand="0" w:evenVBand="0" w:oddHBand="1" w:evenHBand="0" w:firstRowFirstColumn="0" w:firstRowLastColumn="0" w:lastRowFirstColumn="0" w:lastRowLastColumn="0"/>
-              <w:rPr>
-                <w:rFonts w:cs="Times New Roman"/>
-                <w:szCs w:val="26"/>
-              </w:rPr>
-            </w:pPr>
-            <w:r>
-              <w:rPr>
-                <w:rFonts w:cs="Times New Roman"/>
-                <w:szCs w:val="26"/>
-              </w:rPr>
-              <w:t>Sdt</w:t>
-            </w:r>
-          </w:p>
-        </w:tc>
-        <w:tc>
-          <w:tcPr>
-            <w:tcW w:w="1256" w:type="dxa"/>
-          </w:tcPr>
-          <w:p>
-            <w:pPr>
-              <w:spacing w:line="288" w:lineRule="auto"/>
-              <w:jc w:val="center"/>
-              <w:cnfStyle w:val="000000100000" w:firstRow="0" w:lastRow="0" w:firstColumn="0" w:lastColumn="0" w:oddVBand="0" w:evenVBand="0" w:oddHBand="1" w:evenHBand="0" w:firstRowFirstColumn="0" w:firstRowLastColumn="0" w:lastRowFirstColumn="0" w:lastRowLastColumn="0"/>
-              <w:rPr>
-                <w:rFonts w:cs="Times New Roman"/>
-                <w:szCs w:val="26"/>
-              </w:rPr>
-            </w:pPr>
-            <w:r>
-              <w:rPr>
-                <w:rFonts w:cs="Times New Roman"/>
-                <w:szCs w:val="26"/>
-              </w:rPr>
-              <w:t>Vchar</w:t>
-            </w:r>
-          </w:p>
-        </w:tc>
-        <w:tc>
-          <w:tcPr>
-            <w:tcW w:w="813" w:type="dxa"/>
-          </w:tcPr>
-          <w:p>
-            <w:pPr>
-              <w:spacing w:line="288" w:lineRule="auto"/>
-              <w:jc w:val="center"/>
-              <w:cnfStyle w:val="000000100000" w:firstRow="0" w:lastRow="0" w:firstColumn="0" w:lastColumn="0" w:oddVBand="0" w:evenVBand="0" w:oddHBand="1" w:evenHBand="0" w:firstRowFirstColumn="0" w:firstRowLastColumn="0" w:lastRowFirstColumn="0" w:lastRowLastColumn="0"/>
-              <w:rPr>
-                <w:rFonts w:cs="Times New Roman"/>
-                <w:szCs w:val="26"/>
-              </w:rPr>
-            </w:pPr>
-            <w:r>
-              <w:rPr>
-                <w:rFonts w:cs="Times New Roman"/>
-                <w:szCs w:val="26"/>
-              </w:rPr>
-              <w:t>11</w:t>
-            </w:r>
-          </w:p>
-        </w:tc>
-        <w:tc>
-          <w:tcPr>
-            <w:tcW w:w="827" w:type="dxa"/>
-          </w:tcPr>
-          <w:p>
-            <w:pPr>
-              <w:spacing w:line="288" w:lineRule="auto"/>
-              <w:jc w:val="center"/>
-              <w:cnfStyle w:val="000000100000" w:firstRow="0" w:lastRow="0" w:firstColumn="0" w:lastColumn="0" w:oddVBand="0" w:evenVBand="0" w:oddHBand="1" w:evenHBand="0" w:firstRowFirstColumn="0" w:firstRowLastColumn="0" w:lastRowFirstColumn="0" w:lastRowLastColumn="0"/>
-              <w:rPr>
-                <w:rFonts w:cs="Times New Roman"/>
-                <w:szCs w:val="26"/>
-              </w:rPr>
-            </w:pPr>
-          </w:p>
-        </w:tc>
-        <w:tc>
-          <w:tcPr>
-            <w:tcW w:w="794" w:type="dxa"/>
-          </w:tcPr>
-          <w:p>
-            <w:pPr>
-              <w:spacing w:line="288" w:lineRule="auto"/>
-              <w:jc w:val="center"/>
-              <w:cnfStyle w:val="000000100000" w:firstRow="0" w:lastRow="0" w:firstColumn="0" w:lastColumn="0" w:oddVBand="0" w:evenVBand="0" w:oddHBand="1" w:evenHBand="0" w:firstRowFirstColumn="0" w:firstRowLastColumn="0" w:lastRowFirstColumn="0" w:lastRowLastColumn="0"/>
-              <w:rPr>
-                <w:rFonts w:cs="Times New Roman"/>
-                <w:szCs w:val="26"/>
-              </w:rPr>
-            </w:pPr>
-          </w:p>
-        </w:tc>
-        <w:tc>
-          <w:tcPr>
-            <w:tcW w:w="679" w:type="dxa"/>
-          </w:tcPr>
-          <w:p>
-            <w:pPr>
-              <w:spacing w:line="288" w:lineRule="auto"/>
-              <w:jc w:val="center"/>
-              <w:cnfStyle w:val="000000100000" w:firstRow="0" w:lastRow="0" w:firstColumn="0" w:lastColumn="0" w:oddVBand="0" w:evenVBand="0" w:oddHBand="1" w:evenHBand="0" w:firstRowFirstColumn="0" w:firstRowLastColumn="0" w:lastRowFirstColumn="0" w:lastRowLastColumn="0"/>
-              <w:rPr>
-                <w:rFonts w:cs="Times New Roman"/>
-                <w:szCs w:val="26"/>
-              </w:rPr>
-            </w:pPr>
-            <w:r>
-              <w:rPr>
-                <w:rFonts w:cs="Times New Roman"/>
-                <w:szCs w:val="26"/>
-              </w:rPr>
-              <w:t>x</w:t>
-            </w:r>
-          </w:p>
-        </w:tc>
-        <w:tc>
-          <w:tcPr>
-            <w:tcW w:w="2237" w:type="dxa"/>
-          </w:tcPr>
-          <w:p>
-            <w:pPr>
-              <w:spacing w:line="288" w:lineRule="auto"/>
-              <w:cnfStyle w:val="000000100000" w:firstRow="0" w:lastRow="0" w:firstColumn="0" w:lastColumn="0" w:oddVBand="0" w:evenVBand="0" w:oddHBand="1" w:evenHBand="0" w:firstRowFirstColumn="0" w:firstRowLastColumn="0" w:lastRowFirstColumn="0" w:lastRowLastColumn="0"/>
-              <w:rPr>
-                <w:rFonts w:cs="Times New Roman"/>
-                <w:szCs w:val="26"/>
-              </w:rPr>
-            </w:pPr>
-            <w:r>
-              <w:rPr>
-                <w:rFonts w:cs="Times New Roman"/>
-                <w:szCs w:val="26"/>
-              </w:rPr>
-              <w:t>Số điện thoại người đăng.</w:t>
-            </w:r>
-          </w:p>
-        </w:tc>
-      </w:tr>
-      <w:tr>
-        <w:tc>
-          <w:tcPr>
-            <w:cnfStyle w:val="001000000000" w:firstRow="0" w:lastRow="0" w:firstColumn="1" w:lastColumn="0" w:oddVBand="0" w:evenVBand="0" w:oddHBand="0" w:evenHBand="0" w:firstRowFirstColumn="0" w:firstRowLastColumn="0" w:lastRowFirstColumn="0" w:lastRowLastColumn="0"/>
-            <w:tcW w:w="679" w:type="dxa"/>
-          </w:tcPr>
-          <w:p>
-            <w:pPr>
-              <w:spacing w:line="288" w:lineRule="auto"/>
-              <w:jc w:val="center"/>
-              <w:rPr>
-                <w:rFonts w:cs="Times New Roman"/>
-                <w:b w:val="0"/>
-                <w:szCs w:val="26"/>
-              </w:rPr>
-            </w:pPr>
-            <w:r>
-              <w:rPr>
-                <w:rFonts w:cs="Times New Roman"/>
-                <w:b w:val="0"/>
-                <w:szCs w:val="26"/>
-              </w:rPr>
-              <w:t>6</w:t>
-            </w:r>
-          </w:p>
-        </w:tc>
-        <w:tc>
-          <w:tcPr>
-            <w:tcW w:w="1776" w:type="dxa"/>
-          </w:tcPr>
-          <w:p>
-            <w:pPr>
-              <w:spacing w:line="288" w:lineRule="auto"/>
-              <w:cnfStyle w:val="000000000000" w:firstRow="0" w:lastRow="0" w:firstColumn="0" w:lastColumn="0" w:oddVBand="0" w:evenVBand="0" w:oddHBand="0" w:evenHBand="0" w:firstRowFirstColumn="0" w:firstRowLastColumn="0" w:lastRowFirstColumn="0" w:lastRowLastColumn="0"/>
-              <w:rPr>
-                <w:rFonts w:cs="Times New Roman"/>
-                <w:szCs w:val="26"/>
-              </w:rPr>
-            </w:pPr>
-            <w:r>
-              <w:rPr>
-                <w:rFonts w:cs="Times New Roman"/>
-                <w:szCs w:val="26"/>
-              </w:rPr>
-              <w:t>Email</w:t>
-            </w:r>
-          </w:p>
-        </w:tc>
-        <w:tc>
-          <w:tcPr>
-            <w:tcW w:w="1256" w:type="dxa"/>
-          </w:tcPr>
-          <w:p>
-            <w:pPr>
-              <w:spacing w:line="288" w:lineRule="auto"/>
-              <w:jc w:val="center"/>
-              <w:cnfStyle w:val="000000000000" w:firstRow="0" w:lastRow="0" w:firstColumn="0" w:lastColumn="0" w:oddVBand="0" w:evenVBand="0" w:oddHBand="0" w:evenHBand="0" w:firstRowFirstColumn="0" w:firstRowLastColumn="0" w:lastRowFirstColumn="0" w:lastRowLastColumn="0"/>
-              <w:rPr>
-                <w:rFonts w:cs="Times New Roman"/>
-                <w:szCs w:val="26"/>
-              </w:rPr>
-            </w:pPr>
-            <w:r>
-              <w:rPr>
-                <w:rFonts w:cs="Times New Roman"/>
-                <w:szCs w:val="26"/>
-              </w:rPr>
-              <w:t>Vchar</w:t>
-            </w:r>
-          </w:p>
-        </w:tc>
-        <w:tc>
-          <w:tcPr>
-            <w:tcW w:w="813" w:type="dxa"/>
-          </w:tcPr>
-          <w:p>
-            <w:pPr>
-              <w:spacing w:line="288" w:lineRule="auto"/>
-              <w:jc w:val="center"/>
-              <w:cnfStyle w:val="000000000000" w:firstRow="0" w:lastRow="0" w:firstColumn="0" w:lastColumn="0" w:oddVBand="0" w:evenVBand="0" w:oddHBand="0" w:evenHBand="0" w:firstRowFirstColumn="0" w:firstRowLastColumn="0" w:lastRowFirstColumn="0" w:lastRowLastColumn="0"/>
-              <w:rPr>
-                <w:rFonts w:cs="Times New Roman"/>
-                <w:szCs w:val="26"/>
-              </w:rPr>
-            </w:pPr>
-            <w:r>
-              <w:rPr>
-                <w:rFonts w:cs="Times New Roman"/>
-                <w:szCs w:val="26"/>
-              </w:rPr>
-              <w:t>50</w:t>
-            </w:r>
-          </w:p>
-        </w:tc>
-        <w:tc>
-          <w:tcPr>
-            <w:tcW w:w="827" w:type="dxa"/>
-          </w:tcPr>
-          <w:p>
-            <w:pPr>
-              <w:spacing w:line="288" w:lineRule="auto"/>
-              <w:jc w:val="center"/>
-              <w:cnfStyle w:val="000000000000" w:firstRow="0" w:lastRow="0" w:firstColumn="0" w:lastColumn="0" w:oddVBand="0" w:evenVBand="0" w:oddHBand="0" w:evenHBand="0" w:firstRowFirstColumn="0" w:firstRowLastColumn="0" w:lastRowFirstColumn="0" w:lastRowLastColumn="0"/>
-              <w:rPr>
-                <w:rFonts w:cs="Times New Roman"/>
-                <w:szCs w:val="26"/>
-              </w:rPr>
-            </w:pPr>
-          </w:p>
-        </w:tc>
-        <w:tc>
-          <w:tcPr>
-            <w:tcW w:w="794" w:type="dxa"/>
-          </w:tcPr>
-          <w:p>
-            <w:pPr>
-              <w:spacing w:line="288" w:lineRule="auto"/>
-              <w:jc w:val="center"/>
-              <w:cnfStyle w:val="000000000000" w:firstRow="0" w:lastRow="0" w:firstColumn="0" w:lastColumn="0" w:oddVBand="0" w:evenVBand="0" w:oddHBand="0" w:evenHBand="0" w:firstRowFirstColumn="0" w:firstRowLastColumn="0" w:lastRowFirstColumn="0" w:lastRowLastColumn="0"/>
-              <w:rPr>
-                <w:rFonts w:cs="Times New Roman"/>
-                <w:szCs w:val="26"/>
-              </w:rPr>
-            </w:pPr>
-          </w:p>
-        </w:tc>
-        <w:tc>
-          <w:tcPr>
-            <w:tcW w:w="679" w:type="dxa"/>
-          </w:tcPr>
-          <w:p>
-            <w:pPr>
-              <w:spacing w:line="288" w:lineRule="auto"/>
-              <w:jc w:val="center"/>
-              <w:cnfStyle w:val="000000000000" w:firstRow="0" w:lastRow="0" w:firstColumn="0" w:lastColumn="0" w:oddVBand="0" w:evenVBand="0" w:oddHBand="0" w:evenHBand="0" w:firstRowFirstColumn="0" w:firstRowLastColumn="0" w:lastRowFirstColumn="0" w:lastRowLastColumn="0"/>
-              <w:rPr>
-                <w:rFonts w:cs="Times New Roman"/>
-                <w:szCs w:val="26"/>
-              </w:rPr>
-            </w:pPr>
-            <w:r>
-              <w:rPr>
-                <w:rFonts w:cs="Times New Roman"/>
-                <w:szCs w:val="26"/>
-              </w:rPr>
-              <w:t>x</w:t>
-            </w:r>
-          </w:p>
-        </w:tc>
-        <w:tc>
-          <w:tcPr>
-            <w:tcW w:w="2237" w:type="dxa"/>
-          </w:tcPr>
-          <w:p>
-            <w:pPr>
-              <w:spacing w:line="288" w:lineRule="auto"/>
-              <w:cnfStyle w:val="000000000000" w:firstRow="0" w:lastRow="0" w:firstColumn="0" w:lastColumn="0" w:oddVBand="0" w:evenVBand="0" w:oddHBand="0" w:evenHBand="0" w:firstRowFirstColumn="0" w:firstRowLastColumn="0" w:lastRowFirstColumn="0" w:lastRowLastColumn="0"/>
-              <w:rPr>
-                <w:rFonts w:cs="Times New Roman"/>
-                <w:szCs w:val="26"/>
-              </w:rPr>
-            </w:pPr>
-            <w:r>
-              <w:rPr>
-                <w:rFonts w:cs="Times New Roman"/>
-                <w:szCs w:val="26"/>
-              </w:rPr>
-              <w:t>Email người đăng.</w:t>
-            </w:r>
-          </w:p>
-        </w:tc>
-      </w:tr>
-    </w:tbl>
-    <w:p>
-      <w:pPr>
-        <w:pStyle w:val="Demuccap1"/>
-        <w:spacing w:line="288" w:lineRule="auto"/>
-      </w:pPr>
       <w:r>
         <w:t>Ký Hiệu Lớp:</w:t>
       </w:r>
@@ -4949,7 +1918,6 @@
                 <w:b w:val="0"/>
                 <w:szCs w:val="26"/>
               </w:rPr>
-              <w:lastRenderedPageBreak/>
               <w:t>STT</w:t>
             </w:r>
           </w:p>
@@ -5494,6 +2462,7 @@
         <w:spacing w:line="288" w:lineRule="auto"/>
       </w:pPr>
       <w:r>
+        <w:lastRenderedPageBreak/>
         <w:t>Sinh Viên:</w:t>
       </w:r>
     </w:p>
@@ -8212,7 +5181,6 @@
                 <w:b w:val="0"/>
                 <w:szCs w:val="26"/>
               </w:rPr>
-              <w:lastRenderedPageBreak/>
               <w:t>3</w:t>
             </w:r>
           </w:p>
@@ -8763,6 +5731,7 @@
     </w:p>
     <w:p>
       <w:r>
+        <w:lastRenderedPageBreak/>
         <w:t xml:space="preserve">Lưu </w:t>
       </w:r>
       <w:r>
@@ -9071,8 +6040,6 @@
               </w:rPr>
               <w:t>_The</w:t>
             </w:r>
-            <w:bookmarkStart w:id="2" w:name="_GoBack"/>
-            <w:bookmarkEnd w:id="2"/>
           </w:p>
         </w:tc>
         <w:tc>
@@ -10738,7 +7705,6 @@
                 <w:color w:val="000000" w:themeColor="text1"/>
                 <w:szCs w:val="26"/>
               </w:rPr>
-              <w:lastRenderedPageBreak/>
               <w:t>TRANGTHAISK</w:t>
             </w:r>
           </w:p>
@@ -11312,6 +8278,7 @@
         <w:pStyle w:val="Demuccap1"/>
       </w:pPr>
       <w:r>
+        <w:lastRenderedPageBreak/>
         <w:t>Sự Kiện:</w:t>
       </w:r>
     </w:p>
@@ -13669,7 +10636,6 @@
     </w:p>
     <w:p>
       <w:r>
-        <w:lastRenderedPageBreak/>
         <w:t xml:space="preserve">Lưu kết quả điểm danh của cán bộ khi tham gia sự kiện. Mỗi kết quả là sự kết hợp </w:t>
       </w:r>
       <w:r>
@@ -13798,6 +10764,7 @@
                 <w:b w:val="0"/>
                 <w:szCs w:val="26"/>
               </w:rPr>
+              <w:lastRenderedPageBreak/>
               <w:t>STT</w:t>
             </w:r>
           </w:p>
@@ -15409,7 +12376,7 @@
         <v:path o:extrusionok="f" gradientshapeok="t" o:connecttype="rect"/>
         <o:lock v:ext="edit" aspectratio="t"/>
       </v:shapetype>
-      <v:shape id="_x0000_i1044" type="#_x0000_t75" style="width:2in;height:2in" o:bullet="t">
+      <v:shape id="_x0000_i1029" type="#_x0000_t75" style="width:2in;height:2in" o:bullet="t">
         <v:imagedata r:id="rId1" o:title=""/>
       </v:shape>
     </w:pict>

</xml_diff>

<commit_message>
- Thêm cột thời gian điểm danh ra cho bảng sự kiện. Cập nhật cơ sở dữ liệu. - Cập nhật lại các file import đăng ký sự kiện. - Kiểm tra thời gian điểm danh ra cập nhật tự động cho chức năng điểm danh.
</commit_message>
<xml_diff>
--- a/Docs/Designs/DATABASE/CDM/DD_RFID_DB_Design_v1.3 (Release4).docx
+++ b/Docs/Designs/DATABASE/CDM/DD_RFID_DB_Design_v1.3 (Release4).docx
@@ -19,8 +19,8 @@
         </w:rPr>
         <w:drawing>
           <wp:inline distT="0" distB="0" distL="0" distR="0" wp14:anchorId="17A804A3" wp14:editId="55777F5A">
-            <wp:extent cx="8481852" cy="3978808"/>
-            <wp:effectExtent l="0" t="0" r="0" b="3175"/>
+            <wp:extent cx="8356827" cy="3978808"/>
+            <wp:effectExtent l="0" t="0" r="6350" b="3175"/>
             <wp:docPr id="5" name="Picture 5"/>
             <wp:cNvGraphicFramePr>
               <a:graphicFrameLocks xmlns:a="http://schemas.openxmlformats.org/drawingml/2006/main" noChangeAspect="1"/>
@@ -47,7 +47,7 @@
                   <pic:spPr>
                     <a:xfrm>
                       <a:off x="0" y="0"/>
-                      <a:ext cx="8481852" cy="3978808"/>
+                      <a:ext cx="8356827" cy="3978808"/>
                     </a:xfrm>
                     <a:prstGeom prst="rect">
                       <a:avLst/>
@@ -164,8 +164,8 @@
         <w:lastRenderedPageBreak/>
         <w:drawing>
           <wp:inline distT="0" distB="0" distL="0" distR="0" wp14:anchorId="34BBAFE1" wp14:editId="1F5726AD">
-            <wp:extent cx="8412766" cy="3371756"/>
-            <wp:effectExtent l="0" t="0" r="7620" b="635"/>
+            <wp:extent cx="8412766" cy="3134820"/>
+            <wp:effectExtent l="0" t="0" r="7620" b="8890"/>
             <wp:docPr id="1" name="Picture 1"/>
             <wp:cNvGraphicFramePr>
               <a:graphicFrameLocks xmlns:a="http://schemas.openxmlformats.org/drawingml/2006/main" noChangeAspect="1"/>
@@ -192,7 +192,7 @@
                   <pic:spPr>
                     <a:xfrm>
                       <a:off x="0" y="0"/>
-                      <a:ext cx="8412766" cy="3371756"/>
+                      <a:ext cx="8412766" cy="3134820"/>
                     </a:xfrm>
                     <a:prstGeom prst="rect">
                       <a:avLst/>
@@ -328,8 +328,6 @@
         <w:pStyle w:val="Demuccap1"/>
         <w:spacing w:line="288" w:lineRule="auto"/>
       </w:pPr>
-      <w:bookmarkStart w:id="0" w:name="_GoBack"/>
-      <w:bookmarkEnd w:id="0"/>
       <w:r>
         <w:t>Ký Hiệu Lớp:</w:t>
       </w:r>
@@ -1253,7 +1251,7 @@
         <w:pStyle w:val="Demuccap1"/>
         <w:spacing w:line="288" w:lineRule="auto"/>
       </w:pPr>
-      <w:bookmarkStart w:id="1" w:name="KhoaPhòng"/>
+      <w:bookmarkStart w:id="0" w:name="KhoaPhòng"/>
       <w:r>
         <w:t>Khoa</w:t>
       </w:r>
@@ -1263,7 +1261,7 @@
       <w:r>
         <w:t>Phòng</w:t>
       </w:r>
-      <w:bookmarkEnd w:id="1"/>
+      <w:bookmarkEnd w:id="0"/>
       <w:r>
         <w:t>:</w:t>
       </w:r>
@@ -8314,10 +8312,10 @@
         <w:gridCol w:w="1574"/>
         <w:gridCol w:w="910"/>
         <w:gridCol w:w="813"/>
-        <w:gridCol w:w="838"/>
+        <w:gridCol w:w="840"/>
         <w:gridCol w:w="794"/>
         <w:gridCol w:w="679"/>
-        <w:gridCol w:w="2774"/>
+        <w:gridCol w:w="2772"/>
       </w:tblGrid>
       <w:tr>
         <w:trPr>
@@ -9567,28 +9565,56 @@
                 <w:rFonts w:cs="Times New Roman"/>
                 <w:szCs w:val="26"/>
               </w:rPr>
-              <w:t>Thời gian bắt đầu sự kiệ</w:t>
-            </w:r>
-            <w:r>
-              <w:rPr>
-                <w:rFonts w:cs="Times New Roman"/>
-                <w:szCs w:val="26"/>
-              </w:rPr>
-              <w:t>n/</w:t>
-            </w:r>
-            <w:r>
-              <w:rPr>
-                <w:rFonts w:cs="Times New Roman"/>
-                <w:szCs w:val="26"/>
-              </w:rPr>
-              <w:t>thời gian bắt đầu điểm danh</w:t>
-            </w:r>
-            <w:r>
-              <w:rPr>
-                <w:rFonts w:cs="Times New Roman"/>
-                <w:szCs w:val="26"/>
-              </w:rPr>
-              <w:t xml:space="preserve"> vào</w:t>
+              <w:t xml:space="preserve">Thời </w:t>
+            </w:r>
+            <w:r>
+              <w:rPr>
+                <w:rFonts w:cs="Times New Roman"/>
+                <w:szCs w:val="26"/>
+              </w:rPr>
+              <w:t>điểm</w:t>
+            </w:r>
+            <w:r>
+              <w:rPr>
+                <w:rFonts w:cs="Times New Roman"/>
+                <w:szCs w:val="26"/>
+              </w:rPr>
+              <w:t xml:space="preserve"> bắt đầu sự kiệ</w:t>
+            </w:r>
+            <w:r>
+              <w:rPr>
+                <w:rFonts w:cs="Times New Roman"/>
+                <w:szCs w:val="26"/>
+              </w:rPr>
+              <w:t xml:space="preserve">n hay </w:t>
+            </w:r>
+            <w:r>
+              <w:rPr>
+                <w:rFonts w:cs="Times New Roman"/>
+                <w:szCs w:val="26"/>
+              </w:rPr>
+              <w:t>thời gian bắt đầu</w:t>
+            </w:r>
+            <w:r>
+              <w:rPr>
+                <w:rFonts w:cs="Times New Roman"/>
+                <w:szCs w:val="26"/>
+              </w:rPr>
+              <w:t xml:space="preserve"> </w:t>
+            </w:r>
+            <w:r>
+              <w:rPr>
+                <w:rFonts w:cs="Times New Roman"/>
+                <w:szCs w:val="26"/>
+              </w:rPr>
+              <w:t xml:space="preserve">điểm danh </w:t>
+            </w:r>
+            <w:r>
+              <w:rPr>
+                <w:rFonts w:cs="Times New Roman"/>
+                <w:szCs w:val="26"/>
+              </w:rPr>
+              <w:t>sự kiện</w:t>
             </w:r>
             <w:r>
               <w:rPr>
@@ -9760,7 +9786,21 @@
                 <w:rFonts w:cs="Times New Roman"/>
                 <w:szCs w:val="26"/>
               </w:rPr>
-              <w:t>Thời gian điểm danh</w:t>
+              <w:t xml:space="preserve">Thời </w:t>
+            </w:r>
+            <w:r>
+              <w:rPr>
+                <w:rFonts w:cs="Times New Roman"/>
+                <w:szCs w:val="26"/>
+              </w:rPr>
+              <w:t>điểm</w:t>
+            </w:r>
+            <w:r>
+              <w:rPr>
+                <w:rFonts w:cs="Times New Roman"/>
+                <w:szCs w:val="26"/>
+              </w:rPr>
+              <w:t xml:space="preserve"> điểm danh</w:t>
             </w:r>
             <w:r>
               <w:rPr>
@@ -9775,6 +9815,190 @@
                 <w:szCs w:val="26"/>
               </w:rPr>
               <w:t>.</w:t>
+            </w:r>
+          </w:p>
+        </w:tc>
+      </w:tr>
+      <w:tr>
+        <w:trPr>
+          <w:cnfStyle w:val="000000100000" w:firstRow="0" w:lastRow="0" w:firstColumn="0" w:lastColumn="0" w:oddVBand="0" w:evenVBand="0" w:oddHBand="1" w:evenHBand="0" w:firstRowFirstColumn="0" w:firstRowLastColumn="0" w:lastRowFirstColumn="0" w:lastRowLastColumn="0"/>
+        </w:trPr>
+        <w:tc>
+          <w:tcPr>
+            <w:cnfStyle w:val="001000000000" w:firstRow="0" w:lastRow="0" w:firstColumn="1" w:lastColumn="0" w:oddVBand="0" w:evenVBand="0" w:oddHBand="0" w:evenHBand="0" w:firstRowFirstColumn="0" w:firstRowLastColumn="0" w:lastRowFirstColumn="0" w:lastRowLastColumn="0"/>
+            <w:tcW w:w="679" w:type="dxa"/>
+          </w:tcPr>
+          <w:p>
+            <w:pPr>
+              <w:spacing w:line="288" w:lineRule="auto"/>
+              <w:jc w:val="center"/>
+              <w:rPr>
+                <w:rFonts w:cs="Times New Roman"/>
+                <w:b w:val="0"/>
+                <w:szCs w:val="26"/>
+              </w:rPr>
+            </w:pPr>
+            <w:r>
+              <w:rPr>
+                <w:rFonts w:cs="Times New Roman"/>
+                <w:b w:val="0"/>
+                <w:szCs w:val="26"/>
+              </w:rPr>
+              <w:t>8</w:t>
+            </w:r>
+          </w:p>
+        </w:tc>
+        <w:tc>
+          <w:tcPr>
+            <w:tcW w:w="1443" w:type="dxa"/>
+          </w:tcPr>
+          <w:p>
+            <w:pPr>
+              <w:spacing w:line="288" w:lineRule="auto"/>
+              <w:cnfStyle w:val="000000100000" w:firstRow="0" w:lastRow="0" w:firstColumn="0" w:lastColumn="0" w:oddVBand="0" w:evenVBand="0" w:oddHBand="1" w:evenHBand="0" w:firstRowFirstColumn="0" w:firstRowLastColumn="0" w:lastRowFirstColumn="0" w:lastRowLastColumn="0"/>
+              <w:rPr>
+                <w:rFonts w:cs="Times New Roman"/>
+                <w:szCs w:val="26"/>
+              </w:rPr>
+            </w:pPr>
+            <w:r>
+              <w:rPr>
+                <w:rFonts w:cs="Times New Roman"/>
+                <w:szCs w:val="26"/>
+              </w:rPr>
+              <w:t>TGianDDRa</w:t>
+            </w:r>
+          </w:p>
+        </w:tc>
+        <w:tc>
+          <w:tcPr>
+            <w:tcW w:w="567" w:type="dxa"/>
+          </w:tcPr>
+          <w:p>
+            <w:pPr>
+              <w:spacing w:line="288" w:lineRule="auto"/>
+              <w:jc w:val="center"/>
+              <w:cnfStyle w:val="000000100000" w:firstRow="0" w:lastRow="0" w:firstColumn="0" w:lastColumn="0" w:oddVBand="0" w:evenVBand="0" w:oddHBand="1" w:evenHBand="0" w:firstRowFirstColumn="0" w:firstRowLastColumn="0" w:lastRowFirstColumn="0" w:lastRowLastColumn="0"/>
+              <w:rPr>
+                <w:rFonts w:cs="Times New Roman"/>
+                <w:szCs w:val="26"/>
+              </w:rPr>
+            </w:pPr>
+            <w:r>
+              <w:rPr>
+                <w:rFonts w:cs="Times New Roman"/>
+                <w:szCs w:val="26"/>
+              </w:rPr>
+              <w:t>Int</w:t>
+            </w:r>
+          </w:p>
+        </w:tc>
+        <w:tc>
+          <w:tcPr>
+            <w:tcW w:w="813" w:type="dxa"/>
+          </w:tcPr>
+          <w:p>
+            <w:pPr>
+              <w:spacing w:line="288" w:lineRule="auto"/>
+              <w:jc w:val="center"/>
+              <w:cnfStyle w:val="000000100000" w:firstRow="0" w:lastRow="0" w:firstColumn="0" w:lastColumn="0" w:oddVBand="0" w:evenVBand="0" w:oddHBand="1" w:evenHBand="0" w:firstRowFirstColumn="0" w:firstRowLastColumn="0" w:lastRowFirstColumn="0" w:lastRowLastColumn="0"/>
+              <w:rPr>
+                <w:rFonts w:cs="Times New Roman"/>
+                <w:szCs w:val="26"/>
+              </w:rPr>
+            </w:pPr>
+          </w:p>
+        </w:tc>
+        <w:tc>
+          <w:tcPr>
+            <w:tcW w:w="851" w:type="dxa"/>
+          </w:tcPr>
+          <w:p>
+            <w:pPr>
+              <w:spacing w:line="288" w:lineRule="auto"/>
+              <w:jc w:val="center"/>
+              <w:cnfStyle w:val="000000100000" w:firstRow="0" w:lastRow="0" w:firstColumn="0" w:lastColumn="0" w:oddVBand="0" w:evenVBand="0" w:oddHBand="1" w:evenHBand="0" w:firstRowFirstColumn="0" w:firstRowLastColumn="0" w:lastRowFirstColumn="0" w:lastRowLastColumn="0"/>
+              <w:rPr>
+                <w:rFonts w:cs="Times New Roman"/>
+                <w:szCs w:val="26"/>
+              </w:rPr>
+            </w:pPr>
+          </w:p>
+        </w:tc>
+        <w:tc>
+          <w:tcPr>
+            <w:tcW w:w="794" w:type="dxa"/>
+          </w:tcPr>
+          <w:p>
+            <w:pPr>
+              <w:spacing w:line="288" w:lineRule="auto"/>
+              <w:jc w:val="center"/>
+              <w:cnfStyle w:val="000000100000" w:firstRow="0" w:lastRow="0" w:firstColumn="0" w:lastColumn="0" w:oddVBand="0" w:evenVBand="0" w:oddHBand="1" w:evenHBand="0" w:firstRowFirstColumn="0" w:firstRowLastColumn="0" w:lastRowFirstColumn="0" w:lastRowLastColumn="0"/>
+              <w:rPr>
+                <w:rFonts w:cs="Times New Roman"/>
+                <w:szCs w:val="26"/>
+              </w:rPr>
+            </w:pPr>
+            <w:bookmarkStart w:id="1" w:name="_GoBack"/>
+            <w:bookmarkEnd w:id="1"/>
+          </w:p>
+        </w:tc>
+        <w:tc>
+          <w:tcPr>
+            <w:tcW w:w="679" w:type="dxa"/>
+          </w:tcPr>
+          <w:p>
+            <w:pPr>
+              <w:spacing w:line="288" w:lineRule="auto"/>
+              <w:jc w:val="center"/>
+              <w:cnfStyle w:val="000000100000" w:firstRow="0" w:lastRow="0" w:firstColumn="0" w:lastColumn="0" w:oddVBand="0" w:evenVBand="0" w:oddHBand="1" w:evenHBand="0" w:firstRowFirstColumn="0" w:firstRowLastColumn="0" w:lastRowFirstColumn="0" w:lastRowLastColumn="0"/>
+              <w:rPr>
+                <w:rFonts w:cs="Times New Roman"/>
+                <w:szCs w:val="26"/>
+              </w:rPr>
+            </w:pPr>
+            <w:r>
+              <w:rPr>
+                <w:rFonts w:cs="Times New Roman"/>
+                <w:szCs w:val="26"/>
+              </w:rPr>
+              <w:t>x</w:t>
+            </w:r>
+          </w:p>
+        </w:tc>
+        <w:tc>
+          <w:tcPr>
+            <w:tcW w:w="3235" w:type="dxa"/>
+          </w:tcPr>
+          <w:p>
+            <w:pPr>
+              <w:spacing w:line="288" w:lineRule="auto"/>
+              <w:cnfStyle w:val="000000100000" w:firstRow="0" w:lastRow="0" w:firstColumn="0" w:lastColumn="0" w:oddVBand="0" w:evenVBand="0" w:oddHBand="1" w:evenHBand="0" w:firstRowFirstColumn="0" w:firstRowLastColumn="0" w:lastRowFirstColumn="0" w:lastRowLastColumn="0"/>
+              <w:rPr>
+                <w:rFonts w:cs="Times New Roman"/>
+                <w:szCs w:val="26"/>
+              </w:rPr>
+            </w:pPr>
+            <w:r>
+              <w:rPr>
+                <w:rFonts w:cs="Times New Roman"/>
+                <w:szCs w:val="26"/>
+              </w:rPr>
+              <w:t xml:space="preserve">Số phút điểm danh </w:t>
+            </w:r>
+            <w:r>
+              <w:rPr>
+                <w:rFonts w:cs="Times New Roman"/>
+                <w:szCs w:val="26"/>
+              </w:rPr>
+              <w:t>ra.</w:t>
+            </w:r>
+            <w:r>
+              <w:rPr>
+                <w:rFonts w:cs="Times New Roman"/>
+                <w:szCs w:val="26"/>
+              </w:rPr>
+              <w:t xml:space="preserve"> Mặc định là 10.</w:t>
             </w:r>
           </w:p>
         </w:tc>
@@ -10660,7 +10884,11 @@
         <w:t xml:space="preserve"> với sự kiện mã số</w:t>
       </w:r>
       <w:r>
-        <w:t xml:space="preserve"> 16</w:t>
+        <w:t xml:space="preserve"> </w:t>
+      </w:r>
+      <w:r>
+        <w:lastRenderedPageBreak/>
+        <w:t>16</w:t>
       </w:r>
       <w:r>
         <w:t xml:space="preserve"> ở danh sách ‘có mặt’ nghĩa là </w:t>
@@ -10764,7 +10992,6 @@
                 <w:b w:val="0"/>
                 <w:szCs w:val="26"/>
               </w:rPr>
-              <w:lastRenderedPageBreak/>
               <w:t>STT</w:t>
             </w:r>
           </w:p>
@@ -12376,7 +12603,7 @@
         <v:path o:extrusionok="f" gradientshapeok="t" o:connecttype="rect"/>
         <o:lock v:ext="edit" aspectratio="t"/>
       </v:shapetype>
-      <v:shape id="_x0000_i1029" type="#_x0000_t75" style="width:2in;height:2in" o:bullet="t">
+      <v:shape id="_x0000_i1036" type="#_x0000_t75" style="width:2in;height:2in" o:bullet="t">
         <v:imagedata r:id="rId1" o:title=""/>
       </v:shape>
     </w:pict>

</xml_diff>

<commit_message>
Hoàn thành thống kê số lượng các loại danh sách điểm danh. Chuẩn bị chức năng thống kê biểu đồ.
</commit_message>
<xml_diff>
--- a/Docs/Designs/DATABASE/CDM/DD_RFID_DB_Design_v1.3 (Release4).docx
+++ b/Docs/Designs/DATABASE/CDM/DD_RFID_DB_Design_v1.3 (Release4).docx
@@ -19,8 +19,8 @@
         </w:rPr>
         <w:drawing>
           <wp:inline distT="0" distB="0" distL="0" distR="0" wp14:anchorId="17A804A3" wp14:editId="55777F5A">
-            <wp:extent cx="8356827" cy="3978808"/>
-            <wp:effectExtent l="0" t="0" r="6350" b="3175"/>
+            <wp:extent cx="8356827" cy="3969989"/>
+            <wp:effectExtent l="0" t="0" r="6350" b="0"/>
             <wp:docPr id="5" name="Picture 5"/>
             <wp:cNvGraphicFramePr>
               <a:graphicFrameLocks xmlns:a="http://schemas.openxmlformats.org/drawingml/2006/main" noChangeAspect="1"/>
@@ -47,7 +47,7 @@
                   <pic:spPr>
                     <a:xfrm>
                       <a:off x="0" y="0"/>
-                      <a:ext cx="8356827" cy="3978808"/>
+                      <a:ext cx="8356827" cy="3969989"/>
                     </a:xfrm>
                     <a:prstGeom prst="rect">
                       <a:avLst/>
@@ -155,6 +155,7 @@
           <w:szCs w:val="26"/>
         </w:rPr>
       </w:pPr>
+      <w:bookmarkStart w:id="0" w:name="_GoBack"/>
       <w:r>
         <w:rPr>
           <w:rFonts w:cs="Times New Roman"/>
@@ -164,8 +165,8 @@
         <w:lastRenderedPageBreak/>
         <w:drawing>
           <wp:inline distT="0" distB="0" distL="0" distR="0" wp14:anchorId="34BBAFE1" wp14:editId="1F5726AD">
-            <wp:extent cx="8412766" cy="3134820"/>
-            <wp:effectExtent l="0" t="0" r="7620" b="8890"/>
+            <wp:extent cx="8412766" cy="3121509"/>
+            <wp:effectExtent l="0" t="0" r="7620" b="3175"/>
             <wp:docPr id="1" name="Picture 1"/>
             <wp:cNvGraphicFramePr>
               <a:graphicFrameLocks xmlns:a="http://schemas.openxmlformats.org/drawingml/2006/main" noChangeAspect="1"/>
@@ -192,7 +193,7 @@
                   <pic:spPr>
                     <a:xfrm>
                       <a:off x="0" y="0"/>
-                      <a:ext cx="8412766" cy="3134820"/>
+                      <a:ext cx="8412766" cy="3121509"/>
                     </a:xfrm>
                     <a:prstGeom prst="rect">
                       <a:avLst/>
@@ -204,6 +205,7 @@
           </wp:inline>
         </w:drawing>
       </w:r>
+      <w:bookmarkEnd w:id="0"/>
     </w:p>
     <w:p>
       <w:pPr>
@@ -1251,7 +1253,7 @@
         <w:pStyle w:val="Demuccap1"/>
         <w:spacing w:line="288" w:lineRule="auto"/>
       </w:pPr>
-      <w:bookmarkStart w:id="0" w:name="KhoaPhòng"/>
+      <w:bookmarkStart w:id="1" w:name="KhoaPhòng"/>
       <w:r>
         <w:t>Khoa</w:t>
       </w:r>
@@ -1261,7 +1263,7 @@
       <w:r>
         <w:t>Phòng</w:t>
       </w:r>
-      <w:bookmarkEnd w:id="0"/>
+      <w:bookmarkEnd w:id="1"/>
       <w:r>
         <w:t>:</w:t>
       </w:r>
@@ -7557,7 +7559,14 @@
                 <w:rFonts w:cs="Times New Roman"/>
                 <w:szCs w:val="26"/>
               </w:rPr>
-              <w:t>30</w:t>
+              <w:t>5</w:t>
+            </w:r>
+            <w:r>
+              <w:rPr>
+                <w:rFonts w:cs="Times New Roman"/>
+                <w:szCs w:val="26"/>
+              </w:rPr>
+              <w:t>0</w:t>
             </w:r>
           </w:p>
         </w:tc>
@@ -9939,8 +9948,6 @@
                 <w:szCs w:val="26"/>
               </w:rPr>
             </w:pPr>
-            <w:bookmarkStart w:id="1" w:name="_GoBack"/>
-            <w:bookmarkEnd w:id="1"/>
           </w:p>
         </w:tc>
         <w:tc>
@@ -12603,7 +12610,7 @@
         <v:path o:extrusionok="f" gradientshapeok="t" o:connecttype="rect"/>
         <o:lock v:ext="edit" aspectratio="t"/>
       </v:shapetype>
-      <v:shape id="_x0000_i1036" type="#_x0000_t75" style="width:2in;height:2in" o:bullet="t">
+      <v:shape id="_x0000_i1029" type="#_x0000_t75" style="width:2in;height:2in" o:bullet="t">
         <v:imagedata r:id="rId1" o:title=""/>
       </v:shape>
     </w:pict>

</xml_diff>

<commit_message>
- Hoàn thành cơ bản các chức năng chính của hệ thống. - Chuẩn bị upload lên host, tông kiểm thử và xây dựng các chức năng phụ.
</commit_message>
<xml_diff>
--- a/Docs/Designs/DATABASE/CDM/DD_RFID_DB_Design_v1.3 (Release4).docx
+++ b/Docs/Designs/DATABASE/CDM/DD_RFID_DB_Design_v1.3 (Release4).docx
@@ -155,7 +155,6 @@
           <w:szCs w:val="26"/>
         </w:rPr>
       </w:pPr>
-      <w:bookmarkStart w:id="0" w:name="_GoBack"/>
       <w:r>
         <w:rPr>
           <w:rFonts w:cs="Times New Roman"/>
@@ -165,8 +164,8 @@
         <w:lastRenderedPageBreak/>
         <w:drawing>
           <wp:inline distT="0" distB="0" distL="0" distR="0" wp14:anchorId="34BBAFE1" wp14:editId="1F5726AD">
-            <wp:extent cx="8412766" cy="3121509"/>
-            <wp:effectExtent l="0" t="0" r="7620" b="3175"/>
+            <wp:extent cx="8412766" cy="3112390"/>
+            <wp:effectExtent l="0" t="0" r="7620" b="0"/>
             <wp:docPr id="1" name="Picture 1"/>
             <wp:cNvGraphicFramePr>
               <a:graphicFrameLocks xmlns:a="http://schemas.openxmlformats.org/drawingml/2006/main" noChangeAspect="1"/>
@@ -193,7 +192,7 @@
                   <pic:spPr>
                     <a:xfrm>
                       <a:off x="0" y="0"/>
-                      <a:ext cx="8412766" cy="3121509"/>
+                      <a:ext cx="8412766" cy="3112390"/>
                     </a:xfrm>
                     <a:prstGeom prst="rect">
                       <a:avLst/>
@@ -205,7 +204,6 @@
           </wp:inline>
         </w:drawing>
       </w:r>
-      <w:bookmarkEnd w:id="0"/>
     </w:p>
     <w:p>
       <w:pPr>
@@ -1253,7 +1251,7 @@
         <w:pStyle w:val="Demuccap1"/>
         <w:spacing w:line="288" w:lineRule="auto"/>
       </w:pPr>
-      <w:bookmarkStart w:id="1" w:name="KhoaPhòng"/>
+      <w:bookmarkStart w:id="0" w:name="KhoaPhòng"/>
       <w:r>
         <w:t>Khoa</w:t>
       </w:r>
@@ -1263,7 +1261,7 @@
       <w:r>
         <w:t>Phòng</w:t>
       </w:r>
-      <w:bookmarkEnd w:id="1"/>
+      <w:bookmarkEnd w:id="0"/>
       <w:r>
         <w:t>:</w:t>
       </w:r>
@@ -2569,7 +2567,7 @@
         </w:tc>
         <w:tc>
           <w:tcPr>
-            <w:tcW w:w="1443" w:type="dxa"/>
+            <w:tcW w:w="1617" w:type="dxa"/>
           </w:tcPr>
           <w:p>
             <w:pPr>
@@ -2592,7 +2590,7 @@
         </w:tc>
         <w:tc>
           <w:tcPr>
-            <w:tcW w:w="567" w:type="dxa"/>
+            <w:tcW w:w="852" w:type="dxa"/>
           </w:tcPr>
           <w:p>
             <w:pPr>
@@ -2638,7 +2636,7 @@
         </w:tc>
         <w:tc>
           <w:tcPr>
-            <w:tcW w:w="851" w:type="dxa"/>
+            <w:tcW w:w="840" w:type="dxa"/>
           </w:tcPr>
           <w:p>
             <w:pPr>
@@ -2707,7 +2705,7 @@
         </w:tc>
         <w:tc>
           <w:tcPr>
-            <w:tcW w:w="3235" w:type="dxa"/>
+            <w:tcW w:w="2787" w:type="dxa"/>
           </w:tcPr>
           <w:p>
             <w:pPr>
@@ -2757,7 +2755,7 @@
         </w:tc>
         <w:tc>
           <w:tcPr>
-            <w:tcW w:w="1443" w:type="dxa"/>
+            <w:tcW w:w="1617" w:type="dxa"/>
           </w:tcPr>
           <w:p>
             <w:pPr>
@@ -2779,7 +2777,7 @@
         </w:tc>
         <w:tc>
           <w:tcPr>
-            <w:tcW w:w="567" w:type="dxa"/>
+            <w:tcW w:w="852" w:type="dxa"/>
           </w:tcPr>
           <w:p>
             <w:pPr>
@@ -2825,7 +2823,7 @@
         </w:tc>
         <w:tc>
           <w:tcPr>
-            <w:tcW w:w="851" w:type="dxa"/>
+            <w:tcW w:w="840" w:type="dxa"/>
           </w:tcPr>
           <w:p>
             <w:pPr>
@@ -2887,7 +2885,7 @@
         </w:tc>
         <w:tc>
           <w:tcPr>
-            <w:tcW w:w="3235" w:type="dxa"/>
+            <w:tcW w:w="2787" w:type="dxa"/>
           </w:tcPr>
           <w:p>
             <w:pPr>
@@ -2939,46 +2937,46 @@
         </w:tc>
         <w:tc>
           <w:tcPr>
-            <w:tcW w:w="1443" w:type="dxa"/>
-          </w:tcPr>
-          <w:p>
-            <w:pPr>
-              <w:spacing w:line="288" w:lineRule="auto"/>
-              <w:cnfStyle w:val="000000100000" w:firstRow="0" w:lastRow="0" w:firstColumn="0" w:lastColumn="0" w:oddVBand="0" w:evenVBand="0" w:oddHBand="1" w:evenHBand="0" w:firstRowFirstColumn="0" w:firstRowLastColumn="0" w:lastRowFirstColumn="0" w:lastRowLastColumn="0"/>
-              <w:rPr>
-                <w:rFonts w:cs="Times New Roman"/>
-                <w:szCs w:val="26"/>
-              </w:rPr>
-            </w:pPr>
-            <w:r>
-              <w:rPr>
-                <w:rFonts w:cs="Times New Roman"/>
-                <w:szCs w:val="26"/>
-              </w:rPr>
-              <w:t>KyHieuLop</w:t>
-            </w:r>
-          </w:p>
-        </w:tc>
-        <w:tc>
-          <w:tcPr>
-            <w:tcW w:w="567" w:type="dxa"/>
-          </w:tcPr>
-          <w:p>
-            <w:pPr>
-              <w:spacing w:line="288" w:lineRule="auto"/>
-              <w:jc w:val="center"/>
-              <w:cnfStyle w:val="000000100000" w:firstRow="0" w:lastRow="0" w:firstColumn="0" w:lastColumn="0" w:oddVBand="0" w:evenVBand="0" w:oddHBand="1" w:evenHBand="0" w:firstRowFirstColumn="0" w:firstRowLastColumn="0" w:lastRowFirstColumn="0" w:lastRowLastColumn="0"/>
-              <w:rPr>
-                <w:rFonts w:cs="Times New Roman"/>
-                <w:szCs w:val="26"/>
-              </w:rPr>
-            </w:pPr>
-            <w:r>
-              <w:rPr>
-                <w:rFonts w:cs="Times New Roman"/>
-                <w:szCs w:val="26"/>
-              </w:rPr>
-              <w:t>Char</w:t>
+            <w:tcW w:w="1617" w:type="dxa"/>
+          </w:tcPr>
+          <w:p>
+            <w:pPr>
+              <w:spacing w:line="288" w:lineRule="auto"/>
+              <w:cnfStyle w:val="000000100000" w:firstRow="0" w:lastRow="0" w:firstColumn="0" w:lastColumn="0" w:oddVBand="0" w:evenVBand="0" w:oddHBand="1" w:evenHBand="0" w:firstRowFirstColumn="0" w:firstRowLastColumn="0" w:lastRowFirstColumn="0" w:lastRowLastColumn="0"/>
+              <w:rPr>
+                <w:rFonts w:cs="Times New Roman"/>
+                <w:szCs w:val="26"/>
+              </w:rPr>
+            </w:pPr>
+            <w:r>
+              <w:rPr>
+                <w:rFonts w:cs="Times New Roman"/>
+                <w:szCs w:val="26"/>
+              </w:rPr>
+              <w:t>HoTen</w:t>
+            </w:r>
+          </w:p>
+        </w:tc>
+        <w:tc>
+          <w:tcPr>
+            <w:tcW w:w="852" w:type="dxa"/>
+          </w:tcPr>
+          <w:p>
+            <w:pPr>
+              <w:spacing w:line="288" w:lineRule="auto"/>
+              <w:jc w:val="center"/>
+              <w:cnfStyle w:val="000000100000" w:firstRow="0" w:lastRow="0" w:firstColumn="0" w:lastColumn="0" w:oddVBand="0" w:evenVBand="0" w:oddHBand="1" w:evenHBand="0" w:firstRowFirstColumn="0" w:firstRowLastColumn="0" w:lastRowFirstColumn="0" w:lastRowLastColumn="0"/>
+              <w:rPr>
+                <w:rFonts w:cs="Times New Roman"/>
+                <w:szCs w:val="26"/>
+              </w:rPr>
+            </w:pPr>
+            <w:r>
+              <w:rPr>
+                <w:rFonts w:cs="Times New Roman"/>
+                <w:szCs w:val="26"/>
+              </w:rPr>
+              <w:t>Vchar</w:t>
             </w:r>
           </w:p>
         </w:tc>
@@ -3001,13 +2999,13 @@
                 <w:rFonts w:cs="Times New Roman"/>
                 <w:szCs w:val="26"/>
               </w:rPr>
-              <w:t>2</w:t>
-            </w:r>
-          </w:p>
-        </w:tc>
-        <w:tc>
-          <w:tcPr>
-            <w:tcW w:w="851" w:type="dxa"/>
+              <w:t>50</w:t>
+            </w:r>
+          </w:p>
+        </w:tc>
+        <w:tc>
+          <w:tcPr>
+            <w:tcW w:w="840" w:type="dxa"/>
           </w:tcPr>
           <w:p>
             <w:pPr>
@@ -3035,6 +3033,22 @@
                 <w:szCs w:val="26"/>
               </w:rPr>
             </w:pPr>
+          </w:p>
+        </w:tc>
+        <w:tc>
+          <w:tcPr>
+            <w:tcW w:w="679" w:type="dxa"/>
+          </w:tcPr>
+          <w:p>
+            <w:pPr>
+              <w:spacing w:line="288" w:lineRule="auto"/>
+              <w:jc w:val="center"/>
+              <w:cnfStyle w:val="000000100000" w:firstRow="0" w:lastRow="0" w:firstColumn="0" w:lastColumn="0" w:oddVBand="0" w:evenVBand="0" w:oddHBand="1" w:evenHBand="0" w:firstRowFirstColumn="0" w:firstRowLastColumn="0" w:lastRowFirstColumn="0" w:lastRowLastColumn="0"/>
+              <w:rPr>
+                <w:rFonts w:cs="Times New Roman"/>
+                <w:szCs w:val="26"/>
+              </w:rPr>
+            </w:pPr>
             <w:r>
               <w:rPr>
                 <w:rFonts w:cs="Times New Roman"/>
@@ -3046,46 +3060,23 @@
         </w:tc>
         <w:tc>
           <w:tcPr>
-            <w:tcW w:w="679" w:type="dxa"/>
-          </w:tcPr>
-          <w:p>
-            <w:pPr>
-              <w:spacing w:line="288" w:lineRule="auto"/>
-              <w:jc w:val="center"/>
-              <w:cnfStyle w:val="000000100000" w:firstRow="0" w:lastRow="0" w:firstColumn="0" w:lastColumn="0" w:oddVBand="0" w:evenVBand="0" w:oddHBand="1" w:evenHBand="0" w:firstRowFirstColumn="0" w:firstRowLastColumn="0" w:lastRowFirstColumn="0" w:lastRowLastColumn="0"/>
-              <w:rPr>
-                <w:rFonts w:cs="Times New Roman"/>
-                <w:szCs w:val="26"/>
-              </w:rPr>
-            </w:pPr>
-            <w:r>
-              <w:rPr>
-                <w:rFonts w:cs="Times New Roman"/>
-                <w:szCs w:val="26"/>
-              </w:rPr>
-              <w:t>x</w:t>
-            </w:r>
-          </w:p>
-        </w:tc>
-        <w:tc>
-          <w:tcPr>
-            <w:tcW w:w="3235" w:type="dxa"/>
-          </w:tcPr>
-          <w:p>
-            <w:pPr>
-              <w:spacing w:line="288" w:lineRule="auto"/>
-              <w:cnfStyle w:val="000000100000" w:firstRow="0" w:lastRow="0" w:firstColumn="0" w:lastColumn="0" w:oddVBand="0" w:evenVBand="0" w:oddHBand="1" w:evenHBand="0" w:firstRowFirstColumn="0" w:firstRowLastColumn="0" w:lastRowFirstColumn="0" w:lastRowLastColumn="0"/>
-              <w:rPr>
-                <w:rFonts w:cs="Times New Roman"/>
-                <w:szCs w:val="26"/>
-              </w:rPr>
-            </w:pPr>
-            <w:r>
-              <w:rPr>
-                <w:rFonts w:cs="Times New Roman"/>
-                <w:szCs w:val="26"/>
-              </w:rPr>
-              <w:t>Ký hiệu lớp.</w:t>
+            <w:tcW w:w="2787" w:type="dxa"/>
+          </w:tcPr>
+          <w:p>
+            <w:pPr>
+              <w:spacing w:line="288" w:lineRule="auto"/>
+              <w:cnfStyle w:val="000000100000" w:firstRow="0" w:lastRow="0" w:firstColumn="0" w:lastColumn="0" w:oddVBand="0" w:evenVBand="0" w:oddHBand="1" w:evenHBand="0" w:firstRowFirstColumn="0" w:firstRowLastColumn="0" w:lastRowFirstColumn="0" w:lastRowLastColumn="0"/>
+              <w:rPr>
+                <w:rFonts w:cs="Times New Roman"/>
+                <w:szCs w:val="26"/>
+              </w:rPr>
+            </w:pPr>
+            <w:r>
+              <w:rPr>
+                <w:rFonts w:cs="Times New Roman"/>
+                <w:szCs w:val="26"/>
+              </w:rPr>
+              <w:t>Họ tên sinh viên.</w:t>
             </w:r>
           </w:p>
         </w:tc>
@@ -3118,29 +3109,29 @@
         </w:tc>
         <w:tc>
           <w:tcPr>
-            <w:tcW w:w="1443" w:type="dxa"/>
-          </w:tcPr>
-          <w:p>
-            <w:pPr>
-              <w:spacing w:line="288" w:lineRule="auto"/>
-              <w:cnfStyle w:val="000000000000" w:firstRow="0" w:lastRow="0" w:firstColumn="0" w:lastColumn="0" w:oddVBand="0" w:evenVBand="0" w:oddHBand="0" w:evenHBand="0" w:firstRowFirstColumn="0" w:firstRowLastColumn="0" w:lastRowFirstColumn="0" w:lastRowLastColumn="0"/>
-              <w:rPr>
-                <w:rFonts w:cs="Times New Roman"/>
-                <w:szCs w:val="26"/>
-              </w:rPr>
-            </w:pPr>
-            <w:r>
-              <w:rPr>
-                <w:rFonts w:cs="Times New Roman"/>
-                <w:szCs w:val="26"/>
-              </w:rPr>
-              <w:t>TenChNganh</w:t>
-            </w:r>
-          </w:p>
-        </w:tc>
-        <w:tc>
-          <w:tcPr>
-            <w:tcW w:w="567" w:type="dxa"/>
+            <w:tcW w:w="1617" w:type="dxa"/>
+          </w:tcPr>
+          <w:p>
+            <w:pPr>
+              <w:spacing w:line="288" w:lineRule="auto"/>
+              <w:cnfStyle w:val="000000000000" w:firstRow="0" w:lastRow="0" w:firstColumn="0" w:lastColumn="0" w:oddVBand="0" w:evenVBand="0" w:oddHBand="0" w:evenHBand="0" w:firstRowFirstColumn="0" w:firstRowLastColumn="0" w:lastRowFirstColumn="0" w:lastRowLastColumn="0"/>
+              <w:rPr>
+                <w:rFonts w:cs="Times New Roman"/>
+                <w:szCs w:val="26"/>
+              </w:rPr>
+            </w:pPr>
+            <w:r>
+              <w:rPr>
+                <w:rFonts w:cs="Times New Roman"/>
+                <w:szCs w:val="26"/>
+              </w:rPr>
+              <w:t>TenKhoa</w:t>
+            </w:r>
+          </w:p>
+        </w:tc>
+        <w:tc>
+          <w:tcPr>
+            <w:tcW w:w="852" w:type="dxa"/>
           </w:tcPr>
           <w:p>
             <w:pPr>
@@ -3186,7 +3177,7 @@
         </w:tc>
         <w:tc>
           <w:tcPr>
-            <w:tcW w:w="851" w:type="dxa"/>
+            <w:tcW w:w="840" w:type="dxa"/>
           </w:tcPr>
           <w:p>
             <w:pPr>
@@ -3248,23 +3239,23 @@
         </w:tc>
         <w:tc>
           <w:tcPr>
-            <w:tcW w:w="3235" w:type="dxa"/>
-          </w:tcPr>
-          <w:p>
-            <w:pPr>
-              <w:spacing w:line="288" w:lineRule="auto"/>
-              <w:cnfStyle w:val="000000000000" w:firstRow="0" w:lastRow="0" w:firstColumn="0" w:lastColumn="0" w:oddVBand="0" w:evenVBand="0" w:oddHBand="0" w:evenHBand="0" w:firstRowFirstColumn="0" w:firstRowLastColumn="0" w:lastRowFirstColumn="0" w:lastRowLastColumn="0"/>
-              <w:rPr>
-                <w:rFonts w:cs="Times New Roman"/>
-                <w:szCs w:val="26"/>
-              </w:rPr>
-            </w:pPr>
-            <w:r>
-              <w:rPr>
-                <w:rFonts w:cs="Times New Roman"/>
-                <w:szCs w:val="26"/>
-              </w:rPr>
-              <w:t>Tên chuyên ngành</w:t>
+            <w:tcW w:w="2787" w:type="dxa"/>
+          </w:tcPr>
+          <w:p>
+            <w:pPr>
+              <w:spacing w:line="288" w:lineRule="auto"/>
+              <w:cnfStyle w:val="000000000000" w:firstRow="0" w:lastRow="0" w:firstColumn="0" w:lastColumn="0" w:oddVBand="0" w:evenVBand="0" w:oddHBand="0" w:evenHBand="0" w:firstRowFirstColumn="0" w:firstRowLastColumn="0" w:lastRowFirstColumn="0" w:lastRowLastColumn="0"/>
+              <w:rPr>
+                <w:rFonts w:cs="Times New Roman"/>
+                <w:szCs w:val="26"/>
+              </w:rPr>
+            </w:pPr>
+            <w:r>
+              <w:rPr>
+                <w:rFonts w:cs="Times New Roman"/>
+                <w:szCs w:val="26"/>
+              </w:rPr>
+              <w:t>Tên khoa.</w:t>
             </w:r>
           </w:p>
         </w:tc>
@@ -3300,46 +3291,46 @@
         </w:tc>
         <w:tc>
           <w:tcPr>
-            <w:tcW w:w="1443" w:type="dxa"/>
-          </w:tcPr>
-          <w:p>
-            <w:pPr>
-              <w:spacing w:line="288" w:lineRule="auto"/>
-              <w:cnfStyle w:val="000000100000" w:firstRow="0" w:lastRow="0" w:firstColumn="0" w:lastColumn="0" w:oddVBand="0" w:evenVBand="0" w:oddHBand="1" w:evenHBand="0" w:firstRowFirstColumn="0" w:firstRowLastColumn="0" w:lastRowFirstColumn="0" w:lastRowLastColumn="0"/>
-              <w:rPr>
-                <w:rFonts w:cs="Times New Roman"/>
-                <w:szCs w:val="26"/>
-              </w:rPr>
-            </w:pPr>
-            <w:r>
-              <w:rPr>
-                <w:rFonts w:cs="Times New Roman"/>
-                <w:szCs w:val="26"/>
-              </w:rPr>
-              <w:t>KhoaHoc</w:t>
-            </w:r>
-          </w:p>
-        </w:tc>
-        <w:tc>
-          <w:tcPr>
-            <w:tcW w:w="567" w:type="dxa"/>
-          </w:tcPr>
-          <w:p>
-            <w:pPr>
-              <w:spacing w:line="288" w:lineRule="auto"/>
-              <w:jc w:val="center"/>
-              <w:cnfStyle w:val="000000100000" w:firstRow="0" w:lastRow="0" w:firstColumn="0" w:lastColumn="0" w:oddVBand="0" w:evenVBand="0" w:oddHBand="1" w:evenHBand="0" w:firstRowFirstColumn="0" w:firstRowLastColumn="0" w:lastRowFirstColumn="0" w:lastRowLastColumn="0"/>
-              <w:rPr>
-                <w:rFonts w:cs="Times New Roman"/>
-                <w:szCs w:val="26"/>
-              </w:rPr>
-            </w:pPr>
-            <w:r>
-              <w:rPr>
-                <w:rFonts w:cs="Times New Roman"/>
-                <w:szCs w:val="26"/>
-              </w:rPr>
-              <w:t>Char</w:t>
+            <w:tcW w:w="1617" w:type="dxa"/>
+          </w:tcPr>
+          <w:p>
+            <w:pPr>
+              <w:spacing w:line="288" w:lineRule="auto"/>
+              <w:cnfStyle w:val="000000100000" w:firstRow="0" w:lastRow="0" w:firstColumn="0" w:lastColumn="0" w:oddVBand="0" w:evenVBand="0" w:oddHBand="1" w:evenHBand="0" w:firstRowFirstColumn="0" w:firstRowLastColumn="0" w:lastRowFirstColumn="0" w:lastRowLastColumn="0"/>
+              <w:rPr>
+                <w:rFonts w:cs="Times New Roman"/>
+                <w:szCs w:val="26"/>
+              </w:rPr>
+            </w:pPr>
+            <w:r>
+              <w:rPr>
+                <w:rFonts w:cs="Times New Roman"/>
+                <w:szCs w:val="26"/>
+              </w:rPr>
+              <w:t>TenChNganh</w:t>
+            </w:r>
+          </w:p>
+        </w:tc>
+        <w:tc>
+          <w:tcPr>
+            <w:tcW w:w="852" w:type="dxa"/>
+          </w:tcPr>
+          <w:p>
+            <w:pPr>
+              <w:spacing w:line="288" w:lineRule="auto"/>
+              <w:jc w:val="center"/>
+              <w:cnfStyle w:val="000000100000" w:firstRow="0" w:lastRow="0" w:firstColumn="0" w:lastColumn="0" w:oddVBand="0" w:evenVBand="0" w:oddHBand="1" w:evenHBand="0" w:firstRowFirstColumn="0" w:firstRowLastColumn="0" w:lastRowFirstColumn="0" w:lastRowLastColumn="0"/>
+              <w:rPr>
+                <w:rFonts w:cs="Times New Roman"/>
+                <w:szCs w:val="26"/>
+              </w:rPr>
+            </w:pPr>
+            <w:r>
+              <w:rPr>
+                <w:rFonts w:cs="Times New Roman"/>
+                <w:szCs w:val="26"/>
+              </w:rPr>
+              <w:t>Vchar</w:t>
             </w:r>
           </w:p>
         </w:tc>
@@ -3362,13 +3353,13 @@
                 <w:rFonts w:cs="Times New Roman"/>
                 <w:szCs w:val="26"/>
               </w:rPr>
-              <w:t>3</w:t>
-            </w:r>
-          </w:p>
-        </w:tc>
-        <w:tc>
-          <w:tcPr>
-            <w:tcW w:w="851" w:type="dxa"/>
+              <w:t>50</w:t>
+            </w:r>
+          </w:p>
+        </w:tc>
+        <w:tc>
+          <w:tcPr>
+            <w:tcW w:w="840" w:type="dxa"/>
           </w:tcPr>
           <w:p>
             <w:pPr>
@@ -3430,23 +3421,23 @@
         </w:tc>
         <w:tc>
           <w:tcPr>
-            <w:tcW w:w="3235" w:type="dxa"/>
-          </w:tcPr>
-          <w:p>
-            <w:pPr>
-              <w:spacing w:line="288" w:lineRule="auto"/>
-              <w:cnfStyle w:val="000000100000" w:firstRow="0" w:lastRow="0" w:firstColumn="0" w:lastColumn="0" w:oddVBand="0" w:evenVBand="0" w:oddHBand="1" w:evenHBand="0" w:firstRowFirstColumn="0" w:firstRowLastColumn="0" w:lastRowFirstColumn="0" w:lastRowLastColumn="0"/>
-              <w:rPr>
-                <w:rFonts w:cs="Times New Roman"/>
-                <w:szCs w:val="26"/>
-              </w:rPr>
-            </w:pPr>
-            <w:r>
-              <w:rPr>
-                <w:rFonts w:cs="Times New Roman"/>
-                <w:szCs w:val="26"/>
-              </w:rPr>
-              <w:t>Khóa học.</w:t>
+            <w:tcW w:w="2787" w:type="dxa"/>
+          </w:tcPr>
+          <w:p>
+            <w:pPr>
+              <w:spacing w:line="288" w:lineRule="auto"/>
+              <w:cnfStyle w:val="000000100000" w:firstRow="0" w:lastRow="0" w:firstColumn="0" w:lastColumn="0" w:oddVBand="0" w:evenVBand="0" w:oddHBand="1" w:evenHBand="0" w:firstRowFirstColumn="0" w:firstRowLastColumn="0" w:lastRowFirstColumn="0" w:lastRowLastColumn="0"/>
+              <w:rPr>
+                <w:rFonts w:cs="Times New Roman"/>
+                <w:szCs w:val="26"/>
+              </w:rPr>
+            </w:pPr>
+            <w:r>
+              <w:rPr>
+                <w:rFonts w:cs="Times New Roman"/>
+                <w:szCs w:val="26"/>
+              </w:rPr>
+              <w:t>Tên chuyên ngành</w:t>
             </w:r>
           </w:p>
         </w:tc>
@@ -3479,46 +3470,46 @@
         </w:tc>
         <w:tc>
           <w:tcPr>
-            <w:tcW w:w="1443" w:type="dxa"/>
-          </w:tcPr>
-          <w:p>
-            <w:pPr>
-              <w:spacing w:line="288" w:lineRule="auto"/>
-              <w:cnfStyle w:val="000000000000" w:firstRow="0" w:lastRow="0" w:firstColumn="0" w:lastColumn="0" w:oddVBand="0" w:evenVBand="0" w:oddHBand="0" w:evenHBand="0" w:firstRowFirstColumn="0" w:firstRowLastColumn="0" w:lastRowFirstColumn="0" w:lastRowLastColumn="0"/>
-              <w:rPr>
-                <w:rFonts w:cs="Times New Roman"/>
-                <w:szCs w:val="26"/>
-              </w:rPr>
-            </w:pPr>
-            <w:r>
-              <w:rPr>
-                <w:rFonts w:cs="Times New Roman"/>
-                <w:szCs w:val="26"/>
-              </w:rPr>
-              <w:t>TenKhoa</w:t>
-            </w:r>
-          </w:p>
-        </w:tc>
-        <w:tc>
-          <w:tcPr>
-            <w:tcW w:w="567" w:type="dxa"/>
-          </w:tcPr>
-          <w:p>
-            <w:pPr>
-              <w:spacing w:line="288" w:lineRule="auto"/>
-              <w:jc w:val="center"/>
-              <w:cnfStyle w:val="000000000000" w:firstRow="0" w:lastRow="0" w:firstColumn="0" w:lastColumn="0" w:oddVBand="0" w:evenVBand="0" w:oddHBand="0" w:evenHBand="0" w:firstRowFirstColumn="0" w:firstRowLastColumn="0" w:lastRowFirstColumn="0" w:lastRowLastColumn="0"/>
-              <w:rPr>
-                <w:rFonts w:cs="Times New Roman"/>
-                <w:szCs w:val="26"/>
-              </w:rPr>
-            </w:pPr>
-            <w:r>
-              <w:rPr>
-                <w:rFonts w:cs="Times New Roman"/>
-                <w:szCs w:val="26"/>
-              </w:rPr>
-              <w:t>Vchar</w:t>
+            <w:tcW w:w="1617" w:type="dxa"/>
+          </w:tcPr>
+          <w:p>
+            <w:pPr>
+              <w:spacing w:line="288" w:lineRule="auto"/>
+              <w:cnfStyle w:val="000000000000" w:firstRow="0" w:lastRow="0" w:firstColumn="0" w:lastColumn="0" w:oddVBand="0" w:evenVBand="0" w:oddHBand="0" w:evenHBand="0" w:firstRowFirstColumn="0" w:firstRowLastColumn="0" w:lastRowFirstColumn="0" w:lastRowLastColumn="0"/>
+              <w:rPr>
+                <w:rFonts w:cs="Times New Roman"/>
+                <w:szCs w:val="26"/>
+              </w:rPr>
+            </w:pPr>
+            <w:r>
+              <w:rPr>
+                <w:rFonts w:cs="Times New Roman"/>
+                <w:szCs w:val="26"/>
+              </w:rPr>
+              <w:t>KyHieuLop</w:t>
+            </w:r>
+          </w:p>
+        </w:tc>
+        <w:tc>
+          <w:tcPr>
+            <w:tcW w:w="852" w:type="dxa"/>
+          </w:tcPr>
+          <w:p>
+            <w:pPr>
+              <w:spacing w:line="288" w:lineRule="auto"/>
+              <w:jc w:val="center"/>
+              <w:cnfStyle w:val="000000000000" w:firstRow="0" w:lastRow="0" w:firstColumn="0" w:lastColumn="0" w:oddVBand="0" w:evenVBand="0" w:oddHBand="0" w:evenHBand="0" w:firstRowFirstColumn="0" w:firstRowLastColumn="0" w:lastRowFirstColumn="0" w:lastRowLastColumn="0"/>
+              <w:rPr>
+                <w:rFonts w:cs="Times New Roman"/>
+                <w:szCs w:val="26"/>
+              </w:rPr>
+            </w:pPr>
+            <w:r>
+              <w:rPr>
+                <w:rFonts w:cs="Times New Roman"/>
+                <w:szCs w:val="26"/>
+              </w:rPr>
+              <w:t>Char</w:t>
             </w:r>
           </w:p>
         </w:tc>
@@ -3541,13 +3532,13 @@
                 <w:rFonts w:cs="Times New Roman"/>
                 <w:szCs w:val="26"/>
               </w:rPr>
-              <w:t>50</w:t>
-            </w:r>
-          </w:p>
-        </w:tc>
-        <w:tc>
-          <w:tcPr>
-            <w:tcW w:w="851" w:type="dxa"/>
+              <w:t>2</w:t>
+            </w:r>
+          </w:p>
+        </w:tc>
+        <w:tc>
+          <w:tcPr>
+            <w:tcW w:w="840" w:type="dxa"/>
           </w:tcPr>
           <w:p>
             <w:pPr>
@@ -3609,23 +3600,23 @@
         </w:tc>
         <w:tc>
           <w:tcPr>
-            <w:tcW w:w="3235" w:type="dxa"/>
-          </w:tcPr>
-          <w:p>
-            <w:pPr>
-              <w:spacing w:line="288" w:lineRule="auto"/>
-              <w:cnfStyle w:val="000000000000" w:firstRow="0" w:lastRow="0" w:firstColumn="0" w:lastColumn="0" w:oddVBand="0" w:evenVBand="0" w:oddHBand="0" w:evenHBand="0" w:firstRowFirstColumn="0" w:firstRowLastColumn="0" w:lastRowFirstColumn="0" w:lastRowLastColumn="0"/>
-              <w:rPr>
-                <w:rFonts w:cs="Times New Roman"/>
-                <w:szCs w:val="26"/>
-              </w:rPr>
-            </w:pPr>
-            <w:r>
-              <w:rPr>
-                <w:rFonts w:cs="Times New Roman"/>
-                <w:szCs w:val="26"/>
-              </w:rPr>
-              <w:t>Tên khoa.</w:t>
+            <w:tcW w:w="2787" w:type="dxa"/>
+          </w:tcPr>
+          <w:p>
+            <w:pPr>
+              <w:spacing w:line="288" w:lineRule="auto"/>
+              <w:cnfStyle w:val="000000000000" w:firstRow="0" w:lastRow="0" w:firstColumn="0" w:lastColumn="0" w:oddVBand="0" w:evenVBand="0" w:oddHBand="0" w:evenHBand="0" w:firstRowFirstColumn="0" w:firstRowLastColumn="0" w:lastRowFirstColumn="0" w:lastRowLastColumn="0"/>
+              <w:rPr>
+                <w:rFonts w:cs="Times New Roman"/>
+                <w:szCs w:val="26"/>
+              </w:rPr>
+            </w:pPr>
+            <w:r>
+              <w:rPr>
+                <w:rFonts w:cs="Times New Roman"/>
+                <w:szCs w:val="26"/>
+              </w:rPr>
+              <w:t>Ký hiệu lớp.</w:t>
             </w:r>
           </w:p>
         </w:tc>
@@ -3661,46 +3652,46 @@
         </w:tc>
         <w:tc>
           <w:tcPr>
-            <w:tcW w:w="1443" w:type="dxa"/>
-          </w:tcPr>
-          <w:p>
-            <w:pPr>
-              <w:spacing w:line="288" w:lineRule="auto"/>
-              <w:cnfStyle w:val="000000100000" w:firstRow="0" w:lastRow="0" w:firstColumn="0" w:lastColumn="0" w:oddVBand="0" w:evenVBand="0" w:oddHBand="1" w:evenHBand="0" w:firstRowFirstColumn="0" w:firstRowLastColumn="0" w:lastRowFirstColumn="0" w:lastRowLastColumn="0"/>
-              <w:rPr>
-                <w:rFonts w:cs="Times New Roman"/>
-                <w:szCs w:val="26"/>
-              </w:rPr>
-            </w:pPr>
-            <w:r>
-              <w:rPr>
-                <w:rFonts w:cs="Times New Roman"/>
-                <w:szCs w:val="26"/>
-              </w:rPr>
-              <w:t>HoTen</w:t>
-            </w:r>
-          </w:p>
-        </w:tc>
-        <w:tc>
-          <w:tcPr>
-            <w:tcW w:w="567" w:type="dxa"/>
-          </w:tcPr>
-          <w:p>
-            <w:pPr>
-              <w:spacing w:line="288" w:lineRule="auto"/>
-              <w:jc w:val="center"/>
-              <w:cnfStyle w:val="000000100000" w:firstRow="0" w:lastRow="0" w:firstColumn="0" w:lastColumn="0" w:oddVBand="0" w:evenVBand="0" w:oddHBand="1" w:evenHBand="0" w:firstRowFirstColumn="0" w:firstRowLastColumn="0" w:lastRowFirstColumn="0" w:lastRowLastColumn="0"/>
-              <w:rPr>
-                <w:rFonts w:cs="Times New Roman"/>
-                <w:szCs w:val="26"/>
-              </w:rPr>
-            </w:pPr>
-            <w:r>
-              <w:rPr>
-                <w:rFonts w:cs="Times New Roman"/>
-                <w:szCs w:val="26"/>
-              </w:rPr>
-              <w:t>Vchar</w:t>
+            <w:tcW w:w="1617" w:type="dxa"/>
+          </w:tcPr>
+          <w:p>
+            <w:pPr>
+              <w:spacing w:line="288" w:lineRule="auto"/>
+              <w:cnfStyle w:val="000000100000" w:firstRow="0" w:lastRow="0" w:firstColumn="0" w:lastColumn="0" w:oddVBand="0" w:evenVBand="0" w:oddHBand="1" w:evenHBand="0" w:firstRowFirstColumn="0" w:firstRowLastColumn="0" w:lastRowFirstColumn="0" w:lastRowLastColumn="0"/>
+              <w:rPr>
+                <w:rFonts w:cs="Times New Roman"/>
+                <w:szCs w:val="26"/>
+              </w:rPr>
+            </w:pPr>
+            <w:r>
+              <w:rPr>
+                <w:rFonts w:cs="Times New Roman"/>
+                <w:szCs w:val="26"/>
+              </w:rPr>
+              <w:t>KhoaHoc</w:t>
+            </w:r>
+          </w:p>
+        </w:tc>
+        <w:tc>
+          <w:tcPr>
+            <w:tcW w:w="852" w:type="dxa"/>
+          </w:tcPr>
+          <w:p>
+            <w:pPr>
+              <w:spacing w:line="288" w:lineRule="auto"/>
+              <w:jc w:val="center"/>
+              <w:cnfStyle w:val="000000100000" w:firstRow="0" w:lastRow="0" w:firstColumn="0" w:lastColumn="0" w:oddVBand="0" w:evenVBand="0" w:oddHBand="1" w:evenHBand="0" w:firstRowFirstColumn="0" w:firstRowLastColumn="0" w:lastRowFirstColumn="0" w:lastRowLastColumn="0"/>
+              <w:rPr>
+                <w:rFonts w:cs="Times New Roman"/>
+                <w:szCs w:val="26"/>
+              </w:rPr>
+            </w:pPr>
+            <w:r>
+              <w:rPr>
+                <w:rFonts w:cs="Times New Roman"/>
+                <w:szCs w:val="26"/>
+              </w:rPr>
+              <w:t>Char</w:t>
             </w:r>
           </w:p>
         </w:tc>
@@ -3723,13 +3714,13 @@
                 <w:rFonts w:cs="Times New Roman"/>
                 <w:szCs w:val="26"/>
               </w:rPr>
-              <w:t>50</w:t>
-            </w:r>
-          </w:p>
-        </w:tc>
-        <w:tc>
-          <w:tcPr>
-            <w:tcW w:w="851" w:type="dxa"/>
+              <w:t>3</w:t>
+            </w:r>
+          </w:p>
+        </w:tc>
+        <w:tc>
+          <w:tcPr>
+            <w:tcW w:w="840" w:type="dxa"/>
           </w:tcPr>
           <w:p>
             <w:pPr>
@@ -3757,6 +3748,13 @@
                 <w:szCs w:val="26"/>
               </w:rPr>
             </w:pPr>
+            <w:r>
+              <w:rPr>
+                <w:rFonts w:cs="Times New Roman"/>
+                <w:szCs w:val="26"/>
+              </w:rPr>
+              <w:t>x</w:t>
+            </w:r>
           </w:p>
         </w:tc>
         <w:tc>
@@ -3784,23 +3782,23 @@
         </w:tc>
         <w:tc>
           <w:tcPr>
-            <w:tcW w:w="3235" w:type="dxa"/>
-          </w:tcPr>
-          <w:p>
-            <w:pPr>
-              <w:spacing w:line="288" w:lineRule="auto"/>
-              <w:cnfStyle w:val="000000100000" w:firstRow="0" w:lastRow="0" w:firstColumn="0" w:lastColumn="0" w:oddVBand="0" w:evenVBand="0" w:oddHBand="1" w:evenHBand="0" w:firstRowFirstColumn="0" w:firstRowLastColumn="0" w:lastRowFirstColumn="0" w:lastRowLastColumn="0"/>
-              <w:rPr>
-                <w:rFonts w:cs="Times New Roman"/>
-                <w:szCs w:val="26"/>
-              </w:rPr>
-            </w:pPr>
-            <w:r>
-              <w:rPr>
-                <w:rFonts w:cs="Times New Roman"/>
-                <w:szCs w:val="26"/>
-              </w:rPr>
-              <w:t>Họ tên sinh viên.</w:t>
+            <w:tcW w:w="2787" w:type="dxa"/>
+          </w:tcPr>
+          <w:p>
+            <w:pPr>
+              <w:spacing w:line="288" w:lineRule="auto"/>
+              <w:cnfStyle w:val="000000100000" w:firstRow="0" w:lastRow="0" w:firstColumn="0" w:lastColumn="0" w:oddVBand="0" w:evenVBand="0" w:oddHBand="1" w:evenHBand="0" w:firstRowFirstColumn="0" w:firstRowLastColumn="0" w:lastRowFirstColumn="0" w:lastRowLastColumn="0"/>
+              <w:rPr>
+                <w:rFonts w:cs="Times New Roman"/>
+                <w:szCs w:val="26"/>
+              </w:rPr>
+            </w:pPr>
+            <w:r>
+              <w:rPr>
+                <w:rFonts w:cs="Times New Roman"/>
+                <w:szCs w:val="26"/>
+              </w:rPr>
+              <w:t>Khóa học.</w:t>
             </w:r>
           </w:p>
         </w:tc>
@@ -4610,7 +4608,7 @@
         </w:tc>
         <w:tc>
           <w:tcPr>
-            <w:tcW w:w="1617" w:type="dxa"/>
+            <w:tcW w:w="1611" w:type="dxa"/>
           </w:tcPr>
           <w:p>
             <w:pPr>
@@ -4633,7 +4631,7 @@
         </w:tc>
         <w:tc>
           <w:tcPr>
-            <w:tcW w:w="852" w:type="dxa"/>
+            <w:tcW w:w="910" w:type="dxa"/>
           </w:tcPr>
           <w:p>
             <w:pPr>
@@ -4679,7 +4677,7 @@
         </w:tc>
         <w:tc>
           <w:tcPr>
-            <w:tcW w:w="840" w:type="dxa"/>
+            <w:tcW w:w="839" w:type="dxa"/>
           </w:tcPr>
           <w:p>
             <w:pPr>
@@ -4748,7 +4746,7 @@
         </w:tc>
         <w:tc>
           <w:tcPr>
-            <w:tcW w:w="2787" w:type="dxa"/>
+            <w:tcW w:w="2736" w:type="dxa"/>
           </w:tcPr>
           <w:p>
             <w:pPr>
@@ -4798,7 +4796,7 @@
         </w:tc>
         <w:tc>
           <w:tcPr>
-            <w:tcW w:w="1617" w:type="dxa"/>
+            <w:tcW w:w="1611" w:type="dxa"/>
           </w:tcPr>
           <w:p>
             <w:pPr>
@@ -4820,7 +4818,7 @@
         </w:tc>
         <w:tc>
           <w:tcPr>
-            <w:tcW w:w="852" w:type="dxa"/>
+            <w:tcW w:w="910" w:type="dxa"/>
           </w:tcPr>
           <w:p>
             <w:pPr>
@@ -4866,7 +4864,7 @@
         </w:tc>
         <w:tc>
           <w:tcPr>
-            <w:tcW w:w="840" w:type="dxa"/>
+            <w:tcW w:w="839" w:type="dxa"/>
           </w:tcPr>
           <w:p>
             <w:pPr>
@@ -4928,7 +4926,7 @@
         </w:tc>
         <w:tc>
           <w:tcPr>
-            <w:tcW w:w="2787" w:type="dxa"/>
+            <w:tcW w:w="2736" w:type="dxa"/>
           </w:tcPr>
           <w:p>
             <w:pPr>
@@ -4994,53 +4992,46 @@
         </w:tc>
         <w:tc>
           <w:tcPr>
-            <w:tcW w:w="1617" w:type="dxa"/>
-          </w:tcPr>
-          <w:p>
-            <w:pPr>
-              <w:spacing w:line="288" w:lineRule="auto"/>
-              <w:cnfStyle w:val="000000100000" w:firstRow="0" w:lastRow="0" w:firstColumn="0" w:lastColumn="0" w:oddVBand="0" w:evenVBand="0" w:oddHBand="1" w:evenHBand="0" w:firstRowFirstColumn="0" w:firstRowLastColumn="0" w:lastRowFirstColumn="0" w:lastRowLastColumn="0"/>
-              <w:rPr>
-                <w:rFonts w:cs="Times New Roman"/>
-                <w:szCs w:val="26"/>
-              </w:rPr>
-            </w:pPr>
-            <w:r>
-              <w:rPr>
-                <w:rFonts w:cs="Times New Roman"/>
-                <w:szCs w:val="26"/>
-              </w:rPr>
-              <w:t>TenBoMon</w:t>
-            </w:r>
-          </w:p>
-        </w:tc>
-        <w:tc>
-          <w:tcPr>
-            <w:tcW w:w="852" w:type="dxa"/>
-          </w:tcPr>
-          <w:p>
-            <w:pPr>
-              <w:spacing w:line="288" w:lineRule="auto"/>
-              <w:jc w:val="center"/>
-              <w:cnfStyle w:val="000000100000" w:firstRow="0" w:lastRow="0" w:firstColumn="0" w:lastColumn="0" w:oddVBand="0" w:evenVBand="0" w:oddHBand="1" w:evenHBand="0" w:firstRowFirstColumn="0" w:firstRowLastColumn="0" w:lastRowFirstColumn="0" w:lastRowLastColumn="0"/>
-              <w:rPr>
-                <w:rFonts w:cs="Times New Roman"/>
-                <w:szCs w:val="26"/>
-              </w:rPr>
-            </w:pPr>
-            <w:r>
-              <w:rPr>
-                <w:rFonts w:cs="Times New Roman"/>
-                <w:szCs w:val="26"/>
-              </w:rPr>
-              <w:t>V</w:t>
-            </w:r>
-            <w:r>
-              <w:rPr>
-                <w:rFonts w:cs="Times New Roman"/>
-                <w:szCs w:val="26"/>
-              </w:rPr>
-              <w:t>Char</w:t>
+            <w:tcW w:w="1611" w:type="dxa"/>
+          </w:tcPr>
+          <w:p>
+            <w:pPr>
+              <w:spacing w:line="288" w:lineRule="auto"/>
+              <w:cnfStyle w:val="000000100000" w:firstRow="0" w:lastRow="0" w:firstColumn="0" w:lastColumn="0" w:oddVBand="0" w:evenVBand="0" w:oddHBand="1" w:evenHBand="0" w:firstRowFirstColumn="0" w:firstRowLastColumn="0" w:lastRowFirstColumn="0" w:lastRowLastColumn="0"/>
+              <w:rPr>
+                <w:rFonts w:cs="Times New Roman"/>
+                <w:szCs w:val="26"/>
+              </w:rPr>
+            </w:pPr>
+            <w:r>
+              <w:rPr>
+                <w:rFonts w:cs="Times New Roman"/>
+                <w:szCs w:val="26"/>
+              </w:rPr>
+              <w:t>HoTen</w:t>
+            </w:r>
+          </w:p>
+        </w:tc>
+        <w:tc>
+          <w:tcPr>
+            <w:tcW w:w="910" w:type="dxa"/>
+          </w:tcPr>
+          <w:p>
+            <w:pPr>
+              <w:spacing w:line="288" w:lineRule="auto"/>
+              <w:jc w:val="center"/>
+              <w:cnfStyle w:val="000000100000" w:firstRow="0" w:lastRow="0" w:firstColumn="0" w:lastColumn="0" w:oddVBand="0" w:evenVBand="0" w:oddHBand="1" w:evenHBand="0" w:firstRowFirstColumn="0" w:firstRowLastColumn="0" w:lastRowFirstColumn="0" w:lastRowLastColumn="0"/>
+              <w:rPr>
+                <w:rFonts w:cs="Times New Roman"/>
+                <w:szCs w:val="26"/>
+              </w:rPr>
+            </w:pPr>
+            <w:r>
+              <w:rPr>
+                <w:rFonts w:cs="Times New Roman"/>
+                <w:szCs w:val="26"/>
+              </w:rPr>
+              <w:t>Vchar</w:t>
             </w:r>
           </w:p>
         </w:tc>
@@ -5069,7 +5060,7 @@
         </w:tc>
         <w:tc>
           <w:tcPr>
-            <w:tcW w:w="840" w:type="dxa"/>
+            <w:tcW w:w="839" w:type="dxa"/>
           </w:tcPr>
           <w:p>
             <w:pPr>
@@ -5097,6 +5088,22 @@
                 <w:szCs w:val="26"/>
               </w:rPr>
             </w:pPr>
+          </w:p>
+        </w:tc>
+        <w:tc>
+          <w:tcPr>
+            <w:tcW w:w="679" w:type="dxa"/>
+          </w:tcPr>
+          <w:p>
+            <w:pPr>
+              <w:spacing w:line="288" w:lineRule="auto"/>
+              <w:jc w:val="center"/>
+              <w:cnfStyle w:val="000000100000" w:firstRow="0" w:lastRow="0" w:firstColumn="0" w:lastColumn="0" w:oddVBand="0" w:evenVBand="0" w:oddHBand="1" w:evenHBand="0" w:firstRowFirstColumn="0" w:firstRowLastColumn="0" w:lastRowFirstColumn="0" w:lastRowLastColumn="0"/>
+              <w:rPr>
+                <w:rFonts w:cs="Times New Roman"/>
+                <w:szCs w:val="26"/>
+              </w:rPr>
+            </w:pPr>
             <w:r>
               <w:rPr>
                 <w:rFonts w:cs="Times New Roman"/>
@@ -5108,53 +5115,23 @@
         </w:tc>
         <w:tc>
           <w:tcPr>
-            <w:tcW w:w="679" w:type="dxa"/>
-          </w:tcPr>
-          <w:p>
-            <w:pPr>
-              <w:spacing w:line="288" w:lineRule="auto"/>
-              <w:jc w:val="center"/>
-              <w:cnfStyle w:val="000000100000" w:firstRow="0" w:lastRow="0" w:firstColumn="0" w:lastColumn="0" w:oddVBand="0" w:evenVBand="0" w:oddHBand="1" w:evenHBand="0" w:firstRowFirstColumn="0" w:firstRowLastColumn="0" w:lastRowFirstColumn="0" w:lastRowLastColumn="0"/>
-              <w:rPr>
-                <w:rFonts w:cs="Times New Roman"/>
-                <w:szCs w:val="26"/>
-              </w:rPr>
-            </w:pPr>
-            <w:r>
-              <w:rPr>
-                <w:rFonts w:cs="Times New Roman"/>
-                <w:szCs w:val="26"/>
-              </w:rPr>
-              <w:t>x</w:t>
-            </w:r>
-          </w:p>
-        </w:tc>
-        <w:tc>
-          <w:tcPr>
-            <w:tcW w:w="2787" w:type="dxa"/>
-          </w:tcPr>
-          <w:p>
-            <w:pPr>
-              <w:spacing w:line="288" w:lineRule="auto"/>
-              <w:cnfStyle w:val="000000100000" w:firstRow="0" w:lastRow="0" w:firstColumn="0" w:lastColumn="0" w:oddVBand="0" w:evenVBand="0" w:oddHBand="1" w:evenHBand="0" w:firstRowFirstColumn="0" w:firstRowLastColumn="0" w:lastRowFirstColumn="0" w:lastRowLastColumn="0"/>
-              <w:rPr>
-                <w:rFonts w:cs="Times New Roman"/>
-                <w:szCs w:val="26"/>
-              </w:rPr>
-            </w:pPr>
-            <w:r>
-              <w:rPr>
-                <w:rFonts w:cs="Times New Roman"/>
-                <w:szCs w:val="26"/>
-              </w:rPr>
-              <w:t>Tên bộ môn</w:t>
-            </w:r>
-            <w:r>
-              <w:rPr>
-                <w:rFonts w:cs="Times New Roman"/>
-                <w:szCs w:val="26"/>
-              </w:rPr>
-              <w:t>.</w:t>
+            <w:tcW w:w="2736" w:type="dxa"/>
+          </w:tcPr>
+          <w:p>
+            <w:pPr>
+              <w:spacing w:line="288" w:lineRule="auto"/>
+              <w:cnfStyle w:val="000000100000" w:firstRow="0" w:lastRow="0" w:firstColumn="0" w:lastColumn="0" w:oddVBand="0" w:evenVBand="0" w:oddHBand="1" w:evenHBand="0" w:firstRowFirstColumn="0" w:firstRowLastColumn="0" w:lastRowFirstColumn="0" w:lastRowLastColumn="0"/>
+              <w:rPr>
+                <w:rFonts w:cs="Times New Roman"/>
+                <w:szCs w:val="26"/>
+              </w:rPr>
+            </w:pPr>
+            <w:r>
+              <w:rPr>
+                <w:rFonts w:cs="Times New Roman"/>
+                <w:szCs w:val="26"/>
+              </w:rPr>
+              <w:t>Họ tên cán bộ.</w:t>
             </w:r>
           </w:p>
         </w:tc>
@@ -5187,36 +5164,29 @@
         </w:tc>
         <w:tc>
           <w:tcPr>
-            <w:tcW w:w="1617" w:type="dxa"/>
-          </w:tcPr>
-          <w:p>
-            <w:pPr>
-              <w:spacing w:line="288" w:lineRule="auto"/>
-              <w:cnfStyle w:val="000000000000" w:firstRow="0" w:lastRow="0" w:firstColumn="0" w:lastColumn="0" w:oddVBand="0" w:evenVBand="0" w:oddHBand="0" w:evenHBand="0" w:firstRowFirstColumn="0" w:firstRowLastColumn="0" w:lastRowFirstColumn="0" w:lastRowLastColumn="0"/>
-              <w:rPr>
-                <w:rFonts w:cs="Times New Roman"/>
-                <w:szCs w:val="26"/>
-              </w:rPr>
-            </w:pPr>
-            <w:r>
-              <w:rPr>
-                <w:rFonts w:cs="Times New Roman"/>
-                <w:szCs w:val="26"/>
-              </w:rPr>
-              <w:t>Ten</w:t>
-            </w:r>
-            <w:r>
-              <w:rPr>
-                <w:rFonts w:cs="Times New Roman"/>
-                <w:szCs w:val="26"/>
-              </w:rPr>
-              <w:t>Khoa</w:t>
-            </w:r>
-          </w:p>
-        </w:tc>
-        <w:tc>
-          <w:tcPr>
-            <w:tcW w:w="852" w:type="dxa"/>
+            <w:tcW w:w="1611" w:type="dxa"/>
+          </w:tcPr>
+          <w:p>
+            <w:pPr>
+              <w:spacing w:line="288" w:lineRule="auto"/>
+              <w:cnfStyle w:val="000000000000" w:firstRow="0" w:lastRow="0" w:firstColumn="0" w:lastColumn="0" w:oddVBand="0" w:evenVBand="0" w:oddHBand="0" w:evenHBand="0" w:firstRowFirstColumn="0" w:firstRowLastColumn="0" w:lastRowFirstColumn="0" w:lastRowLastColumn="0"/>
+              <w:rPr>
+                <w:rFonts w:cs="Times New Roman"/>
+                <w:szCs w:val="26"/>
+              </w:rPr>
+            </w:pPr>
+            <w:r>
+              <w:rPr>
+                <w:rFonts w:cs="Times New Roman"/>
+                <w:szCs w:val="26"/>
+              </w:rPr>
+              <w:t>TenKhoa</w:t>
+            </w:r>
+          </w:p>
+        </w:tc>
+        <w:tc>
+          <w:tcPr>
+            <w:tcW w:w="910" w:type="dxa"/>
           </w:tcPr>
           <w:p>
             <w:pPr>
@@ -5262,7 +5232,7 @@
         </w:tc>
         <w:tc>
           <w:tcPr>
-            <w:tcW w:w="840" w:type="dxa"/>
+            <w:tcW w:w="839" w:type="dxa"/>
           </w:tcPr>
           <w:p>
             <w:pPr>
@@ -5324,30 +5294,23 @@
         </w:tc>
         <w:tc>
           <w:tcPr>
-            <w:tcW w:w="2787" w:type="dxa"/>
-          </w:tcPr>
-          <w:p>
-            <w:pPr>
-              <w:spacing w:line="288" w:lineRule="auto"/>
-              <w:cnfStyle w:val="000000000000" w:firstRow="0" w:lastRow="0" w:firstColumn="0" w:lastColumn="0" w:oddVBand="0" w:evenVBand="0" w:oddHBand="0" w:evenHBand="0" w:firstRowFirstColumn="0" w:firstRowLastColumn="0" w:lastRowFirstColumn="0" w:lastRowLastColumn="0"/>
-              <w:rPr>
-                <w:rFonts w:cs="Times New Roman"/>
-                <w:szCs w:val="26"/>
-              </w:rPr>
-            </w:pPr>
-            <w:r>
-              <w:rPr>
-                <w:rFonts w:cs="Times New Roman"/>
-                <w:szCs w:val="26"/>
-              </w:rPr>
-              <w:t xml:space="preserve">Tên </w:t>
-            </w:r>
-            <w:r>
-              <w:rPr>
-                <w:rFonts w:cs="Times New Roman"/>
-                <w:szCs w:val="26"/>
-              </w:rPr>
-              <w:t>khoa.</w:t>
+            <w:tcW w:w="2736" w:type="dxa"/>
+          </w:tcPr>
+          <w:p>
+            <w:pPr>
+              <w:spacing w:line="288" w:lineRule="auto"/>
+              <w:cnfStyle w:val="000000000000" w:firstRow="0" w:lastRow="0" w:firstColumn="0" w:lastColumn="0" w:oddVBand="0" w:evenVBand="0" w:oddHBand="0" w:evenHBand="0" w:firstRowFirstColumn="0" w:firstRowLastColumn="0" w:lastRowFirstColumn="0" w:lastRowLastColumn="0"/>
+              <w:rPr>
+                <w:rFonts w:cs="Times New Roman"/>
+                <w:szCs w:val="26"/>
+              </w:rPr>
+            </w:pPr>
+            <w:r>
+              <w:rPr>
+                <w:rFonts w:cs="Times New Roman"/>
+                <w:szCs w:val="26"/>
+              </w:rPr>
+              <w:t>Tên khoa.</w:t>
             </w:r>
           </w:p>
         </w:tc>
@@ -5383,53 +5346,46 @@
         </w:tc>
         <w:tc>
           <w:tcPr>
-            <w:tcW w:w="1617" w:type="dxa"/>
-          </w:tcPr>
-          <w:p>
-            <w:pPr>
-              <w:spacing w:line="288" w:lineRule="auto"/>
-              <w:cnfStyle w:val="000000100000" w:firstRow="0" w:lastRow="0" w:firstColumn="0" w:lastColumn="0" w:oddVBand="0" w:evenVBand="0" w:oddHBand="1" w:evenHBand="0" w:firstRowFirstColumn="0" w:firstRowLastColumn="0" w:lastRowFirstColumn="0" w:lastRowLastColumn="0"/>
-              <w:rPr>
-                <w:rFonts w:cs="Times New Roman"/>
-                <w:szCs w:val="26"/>
-              </w:rPr>
-            </w:pPr>
-            <w:r>
-              <w:rPr>
-                <w:rFonts w:cs="Times New Roman"/>
-                <w:szCs w:val="26"/>
-              </w:rPr>
-              <w:t>Email</w:t>
-            </w:r>
-          </w:p>
-        </w:tc>
-        <w:tc>
-          <w:tcPr>
-            <w:tcW w:w="852" w:type="dxa"/>
-          </w:tcPr>
-          <w:p>
-            <w:pPr>
-              <w:spacing w:line="288" w:lineRule="auto"/>
-              <w:jc w:val="center"/>
-              <w:cnfStyle w:val="000000100000" w:firstRow="0" w:lastRow="0" w:firstColumn="0" w:lastColumn="0" w:oddVBand="0" w:evenVBand="0" w:oddHBand="1" w:evenHBand="0" w:firstRowFirstColumn="0" w:firstRowLastColumn="0" w:lastRowFirstColumn="0" w:lastRowLastColumn="0"/>
-              <w:rPr>
-                <w:rFonts w:cs="Times New Roman"/>
-                <w:szCs w:val="26"/>
-              </w:rPr>
-            </w:pPr>
-            <w:r>
-              <w:rPr>
-                <w:rFonts w:cs="Times New Roman"/>
-                <w:szCs w:val="26"/>
-              </w:rPr>
-              <w:t>V</w:t>
-            </w:r>
-            <w:r>
-              <w:rPr>
-                <w:rFonts w:cs="Times New Roman"/>
-                <w:szCs w:val="26"/>
-              </w:rPr>
-              <w:t>Char</w:t>
+            <w:tcW w:w="1611" w:type="dxa"/>
+          </w:tcPr>
+          <w:p>
+            <w:pPr>
+              <w:spacing w:line="288" w:lineRule="auto"/>
+              <w:cnfStyle w:val="000000100000" w:firstRow="0" w:lastRow="0" w:firstColumn="0" w:lastColumn="0" w:oddVBand="0" w:evenVBand="0" w:oddHBand="1" w:evenHBand="0" w:firstRowFirstColumn="0" w:firstRowLastColumn="0" w:lastRowFirstColumn="0" w:lastRowLastColumn="0"/>
+              <w:rPr>
+                <w:rFonts w:cs="Times New Roman"/>
+                <w:szCs w:val="26"/>
+              </w:rPr>
+            </w:pPr>
+            <w:r>
+              <w:rPr>
+                <w:rFonts w:cs="Times New Roman"/>
+                <w:szCs w:val="26"/>
+              </w:rPr>
+              <w:t>TenBoMon</w:t>
+            </w:r>
+          </w:p>
+        </w:tc>
+        <w:tc>
+          <w:tcPr>
+            <w:tcW w:w="910" w:type="dxa"/>
+          </w:tcPr>
+          <w:p>
+            <w:pPr>
+              <w:spacing w:line="288" w:lineRule="auto"/>
+              <w:jc w:val="center"/>
+              <w:cnfStyle w:val="000000100000" w:firstRow="0" w:lastRow="0" w:firstColumn="0" w:lastColumn="0" w:oddVBand="0" w:evenVBand="0" w:oddHBand="1" w:evenHBand="0" w:firstRowFirstColumn="0" w:firstRowLastColumn="0" w:lastRowFirstColumn="0" w:lastRowLastColumn="0"/>
+              <w:rPr>
+                <w:rFonts w:cs="Times New Roman"/>
+                <w:szCs w:val="26"/>
+              </w:rPr>
+            </w:pPr>
+            <w:r>
+              <w:rPr>
+                <w:rFonts w:cs="Times New Roman"/>
+                <w:szCs w:val="26"/>
+              </w:rPr>
+              <w:t>VChar</w:t>
             </w:r>
           </w:p>
         </w:tc>
@@ -5458,7 +5414,7 @@
         </w:tc>
         <w:tc>
           <w:tcPr>
-            <w:tcW w:w="840" w:type="dxa"/>
+            <w:tcW w:w="839" w:type="dxa"/>
           </w:tcPr>
           <w:p>
             <w:pPr>
@@ -5486,6 +5442,13 @@
                 <w:szCs w:val="26"/>
               </w:rPr>
             </w:pPr>
+            <w:r>
+              <w:rPr>
+                <w:rFonts w:cs="Times New Roman"/>
+                <w:szCs w:val="26"/>
+              </w:rPr>
+              <w:t>x</w:t>
+            </w:r>
           </w:p>
         </w:tc>
         <w:tc>
@@ -5513,30 +5476,23 @@
         </w:tc>
         <w:tc>
           <w:tcPr>
-            <w:tcW w:w="2787" w:type="dxa"/>
-          </w:tcPr>
-          <w:p>
-            <w:pPr>
-              <w:spacing w:line="288" w:lineRule="auto"/>
-              <w:cnfStyle w:val="000000100000" w:firstRow="0" w:lastRow="0" w:firstColumn="0" w:lastColumn="0" w:oddVBand="0" w:evenVBand="0" w:oddHBand="1" w:evenHBand="0" w:firstRowFirstColumn="0" w:firstRowLastColumn="0" w:lastRowFirstColumn="0" w:lastRowLastColumn="0"/>
-              <w:rPr>
-                <w:rFonts w:cs="Times New Roman"/>
-                <w:szCs w:val="26"/>
-              </w:rPr>
-            </w:pPr>
-            <w:r>
-              <w:rPr>
-                <w:rFonts w:cs="Times New Roman"/>
-                <w:szCs w:val="26"/>
-              </w:rPr>
-              <w:t>Email của cán bộ</w:t>
-            </w:r>
-            <w:r>
-              <w:rPr>
-                <w:rFonts w:cs="Times New Roman"/>
-                <w:szCs w:val="26"/>
-              </w:rPr>
-              <w:t>.</w:t>
+            <w:tcW w:w="2736" w:type="dxa"/>
+          </w:tcPr>
+          <w:p>
+            <w:pPr>
+              <w:spacing w:line="288" w:lineRule="auto"/>
+              <w:cnfStyle w:val="000000100000" w:firstRow="0" w:lastRow="0" w:firstColumn="0" w:lastColumn="0" w:oddVBand="0" w:evenVBand="0" w:oddHBand="1" w:evenHBand="0" w:firstRowFirstColumn="0" w:firstRowLastColumn="0" w:lastRowFirstColumn="0" w:lastRowLastColumn="0"/>
+              <w:rPr>
+                <w:rFonts w:cs="Times New Roman"/>
+                <w:szCs w:val="26"/>
+              </w:rPr>
+            </w:pPr>
+            <w:r>
+              <w:rPr>
+                <w:rFonts w:cs="Times New Roman"/>
+                <w:szCs w:val="26"/>
+              </w:rPr>
+              <w:t>Tên bộ môn.</w:t>
             </w:r>
           </w:p>
         </w:tc>
@@ -5569,46 +5525,46 @@
         </w:tc>
         <w:tc>
           <w:tcPr>
-            <w:tcW w:w="1617" w:type="dxa"/>
-          </w:tcPr>
-          <w:p>
-            <w:pPr>
-              <w:spacing w:line="288" w:lineRule="auto"/>
-              <w:cnfStyle w:val="000000000000" w:firstRow="0" w:lastRow="0" w:firstColumn="0" w:lastColumn="0" w:oddVBand="0" w:evenVBand="0" w:oddHBand="0" w:evenHBand="0" w:firstRowFirstColumn="0" w:firstRowLastColumn="0" w:lastRowFirstColumn="0" w:lastRowLastColumn="0"/>
-              <w:rPr>
-                <w:rFonts w:cs="Times New Roman"/>
-                <w:szCs w:val="26"/>
-              </w:rPr>
-            </w:pPr>
-            <w:r>
-              <w:rPr>
-                <w:rFonts w:cs="Times New Roman"/>
-                <w:szCs w:val="26"/>
-              </w:rPr>
-              <w:t>HoTen</w:t>
-            </w:r>
-          </w:p>
-        </w:tc>
-        <w:tc>
-          <w:tcPr>
-            <w:tcW w:w="852" w:type="dxa"/>
-          </w:tcPr>
-          <w:p>
-            <w:pPr>
-              <w:spacing w:line="288" w:lineRule="auto"/>
-              <w:jc w:val="center"/>
-              <w:cnfStyle w:val="000000000000" w:firstRow="0" w:lastRow="0" w:firstColumn="0" w:lastColumn="0" w:oddVBand="0" w:evenVBand="0" w:oddHBand="0" w:evenHBand="0" w:firstRowFirstColumn="0" w:firstRowLastColumn="0" w:lastRowFirstColumn="0" w:lastRowLastColumn="0"/>
-              <w:rPr>
-                <w:rFonts w:cs="Times New Roman"/>
-                <w:szCs w:val="26"/>
-              </w:rPr>
-            </w:pPr>
-            <w:r>
-              <w:rPr>
-                <w:rFonts w:cs="Times New Roman"/>
-                <w:szCs w:val="26"/>
-              </w:rPr>
-              <w:t>Vchar</w:t>
+            <w:tcW w:w="1611" w:type="dxa"/>
+          </w:tcPr>
+          <w:p>
+            <w:pPr>
+              <w:spacing w:line="288" w:lineRule="auto"/>
+              <w:cnfStyle w:val="000000000000" w:firstRow="0" w:lastRow="0" w:firstColumn="0" w:lastColumn="0" w:oddVBand="0" w:evenVBand="0" w:oddHBand="0" w:evenHBand="0" w:firstRowFirstColumn="0" w:firstRowLastColumn="0" w:lastRowFirstColumn="0" w:lastRowLastColumn="0"/>
+              <w:rPr>
+                <w:rFonts w:cs="Times New Roman"/>
+                <w:szCs w:val="26"/>
+              </w:rPr>
+            </w:pPr>
+            <w:r>
+              <w:rPr>
+                <w:rFonts w:cs="Times New Roman"/>
+                <w:szCs w:val="26"/>
+              </w:rPr>
+              <w:t>Email</w:t>
+            </w:r>
+          </w:p>
+        </w:tc>
+        <w:tc>
+          <w:tcPr>
+            <w:tcW w:w="910" w:type="dxa"/>
+          </w:tcPr>
+          <w:p>
+            <w:pPr>
+              <w:spacing w:line="288" w:lineRule="auto"/>
+              <w:jc w:val="center"/>
+              <w:cnfStyle w:val="000000000000" w:firstRow="0" w:lastRow="0" w:firstColumn="0" w:lastColumn="0" w:oddVBand="0" w:evenVBand="0" w:oddHBand="0" w:evenHBand="0" w:firstRowFirstColumn="0" w:firstRowLastColumn="0" w:lastRowFirstColumn="0" w:lastRowLastColumn="0"/>
+              <w:rPr>
+                <w:rFonts w:cs="Times New Roman"/>
+                <w:szCs w:val="26"/>
+              </w:rPr>
+            </w:pPr>
+            <w:r>
+              <w:rPr>
+                <w:rFonts w:cs="Times New Roman"/>
+                <w:szCs w:val="26"/>
+              </w:rPr>
+              <w:t>VChar</w:t>
             </w:r>
           </w:p>
         </w:tc>
@@ -5637,7 +5593,7 @@
         </w:tc>
         <w:tc>
           <w:tcPr>
-            <w:tcW w:w="840" w:type="dxa"/>
+            <w:tcW w:w="839" w:type="dxa"/>
           </w:tcPr>
           <w:p>
             <w:pPr>
@@ -5692,30 +5648,23 @@
         </w:tc>
         <w:tc>
           <w:tcPr>
-            <w:tcW w:w="2787" w:type="dxa"/>
-          </w:tcPr>
-          <w:p>
-            <w:pPr>
-              <w:spacing w:line="288" w:lineRule="auto"/>
-              <w:cnfStyle w:val="000000000000" w:firstRow="0" w:lastRow="0" w:firstColumn="0" w:lastColumn="0" w:oddVBand="0" w:evenVBand="0" w:oddHBand="0" w:evenHBand="0" w:firstRowFirstColumn="0" w:firstRowLastColumn="0" w:lastRowFirstColumn="0" w:lastRowLastColumn="0"/>
-              <w:rPr>
-                <w:rFonts w:cs="Times New Roman"/>
-                <w:szCs w:val="26"/>
-              </w:rPr>
-            </w:pPr>
-            <w:r>
-              <w:rPr>
-                <w:rFonts w:cs="Times New Roman"/>
-                <w:szCs w:val="26"/>
-              </w:rPr>
-              <w:t>Họ tên cán bộ</w:t>
-            </w:r>
-            <w:r>
-              <w:rPr>
-                <w:rFonts w:cs="Times New Roman"/>
-                <w:szCs w:val="26"/>
-              </w:rPr>
-              <w:t>.</w:t>
+            <w:tcW w:w="2736" w:type="dxa"/>
+          </w:tcPr>
+          <w:p>
+            <w:pPr>
+              <w:spacing w:line="288" w:lineRule="auto"/>
+              <w:cnfStyle w:val="000000000000" w:firstRow="0" w:lastRow="0" w:firstColumn="0" w:lastColumn="0" w:oddVBand="0" w:evenVBand="0" w:oddHBand="0" w:evenHBand="0" w:firstRowFirstColumn="0" w:firstRowLastColumn="0" w:lastRowFirstColumn="0" w:lastRowLastColumn="0"/>
+              <w:rPr>
+                <w:rFonts w:cs="Times New Roman"/>
+                <w:szCs w:val="26"/>
+              </w:rPr>
+            </w:pPr>
+            <w:r>
+              <w:rPr>
+                <w:rFonts w:cs="Times New Roman"/>
+                <w:szCs w:val="26"/>
+              </w:rPr>
+              <w:t>Email của cán bộ.</w:t>
             </w:r>
           </w:p>
         </w:tc>
@@ -5725,6 +5674,8 @@
       <w:pPr>
         <w:pStyle w:val="Demuccap1"/>
       </w:pPr>
+      <w:bookmarkStart w:id="1" w:name="_GoBack"/>
+      <w:bookmarkEnd w:id="1"/>
       <w:r>
         <w:t>Đăng Ký Thẻ Sinh Viên:</w:t>
       </w:r>
@@ -12610,7 +12561,7 @@
         <v:path o:extrusionok="f" gradientshapeok="t" o:connecttype="rect"/>
         <o:lock v:ext="edit" aspectratio="t"/>
       </v:shapetype>
-      <v:shape id="_x0000_i1029" type="#_x0000_t75" style="width:2in;height:2in" o:bullet="t">
+      <v:shape id="_x0000_i1030" type="#_x0000_t75" style="width:2in;height:2in" o:bullet="t">
         <v:imagedata r:id="rId1" o:title=""/>
       </v:shape>
     </w:pict>

</xml_diff>

<commit_message>
Cập nhật file báo cáo luận văn. Chuẩn bị mục lục, danh mục hình, trang bìa.
</commit_message>
<xml_diff>
--- a/Docs/Designs/DATABASE/CDM/DD_RFID_DB_Design_v1.3 (Release4).docx
+++ b/Docs/Designs/DATABASE/CDM/DD_RFID_DB_Design_v1.3 (Release4).docx
@@ -802,6 +802,8 @@
       <w:r>
         <w:t xml:space="preserve"> khóa học là một khóa chính.</w:t>
       </w:r>
+      <w:bookmarkStart w:id="0" w:name="_GoBack"/>
+      <w:bookmarkEnd w:id="0"/>
     </w:p>
     <w:tbl>
       <w:tblPr>
@@ -1251,7 +1253,7 @@
         <w:pStyle w:val="Demuccap1"/>
         <w:spacing w:line="288" w:lineRule="auto"/>
       </w:pPr>
-      <w:bookmarkStart w:id="0" w:name="KhoaPhòng"/>
+      <w:bookmarkStart w:id="1" w:name="KhoaPhòng"/>
       <w:r>
         <w:t>Khoa</w:t>
       </w:r>
@@ -1261,7 +1263,7 @@
       <w:r>
         <w:t>Phòng</w:t>
       </w:r>
-      <w:bookmarkEnd w:id="0"/>
+      <w:bookmarkEnd w:id="1"/>
       <w:r>
         <w:t>:</w:t>
       </w:r>
@@ -5674,8 +5676,6 @@
       <w:pPr>
         <w:pStyle w:val="Demuccap1"/>
       </w:pPr>
-      <w:bookmarkStart w:id="1" w:name="_GoBack"/>
-      <w:bookmarkEnd w:id="1"/>
       <w:r>
         <w:t>Đăng Ký Thẻ Sinh Viên:</w:t>
       </w:r>
@@ -12561,7 +12561,7 @@
         <v:path o:extrusionok="f" gradientshapeok="t" o:connecttype="rect"/>
         <o:lock v:ext="edit" aspectratio="t"/>
       </v:shapetype>
-      <v:shape id="_x0000_i1030" type="#_x0000_t75" style="width:2in;height:2in" o:bullet="t">
+      <v:shape id="_x0000_i1061" type="#_x0000_t75" style="width:2in;height:2in" o:bullet="t">
         <v:imagedata r:id="rId1" o:title=""/>
       </v:shape>
     </w:pict>

</xml_diff>

<commit_message>
- hoàn thành phần mô tả bẳng dữ liệu. - hoàn thành đặt tả UC
</commit_message>
<xml_diff>
--- a/Docs/Designs/DATABASE/CDM/DD_RFID_DB_Design_v1.3 (Release4).docx
+++ b/Docs/Designs/DATABASE/CDM/DD_RFID_DB_Design_v1.3 (Release4).docx
@@ -216,6 +216,12 @@
           <w:sz w:val="26"/>
           <w:szCs w:val="26"/>
         </w:rPr>
+        <w:sectPr>
+          <w:pgSz w:w="16838" w:h="11906" w:orient="landscape" w:code="9"/>
+          <w:pgMar w:top="1985" w:right="1418" w:bottom="1134" w:left="1418" w:header="720" w:footer="720" w:gutter="0"/>
+          <w:cols w:space="720"/>
+          <w:docGrid w:linePitch="360"/>
+        </w:sectPr>
       </w:pPr>
       <w:r>
         <w:rPr>
@@ -292,24 +298,6 @@
           <w:szCs w:val="26"/>
           <w:u w:val="single"/>
         </w:rPr>
-        <w:sectPr>
-          <w:pgSz w:w="16838" w:h="11906" w:orient="landscape" w:code="9"/>
-          <w:pgMar w:top="1985" w:right="1418" w:bottom="1134" w:left="1418" w:header="720" w:footer="720" w:gutter="0"/>
-          <w:cols w:space="720"/>
-          <w:docGrid w:linePitch="360"/>
-        </w:sectPr>
-      </w:pPr>
-    </w:p>
-    <w:p>
-      <w:pPr>
-        <w:spacing w:line="288" w:lineRule="auto"/>
-        <w:rPr>
-          <w:rFonts w:cs="Times New Roman"/>
-          <w:b/>
-          <w:sz w:val="32"/>
-          <w:szCs w:val="26"/>
-          <w:u w:val="single"/>
-        </w:rPr>
       </w:pPr>
       <w:r>
         <w:rPr>
@@ -324,10 +312,6 @@
       </w:r>
     </w:p>
     <w:p>
-      <w:pPr>
-        <w:pStyle w:val="Demuccap1"/>
-        <w:spacing w:line="288" w:lineRule="auto"/>
-      </w:pPr>
       <w:r>
         <w:t>Ký Hiệu Lớp:</w:t>
       </w:r>
@@ -784,10 +768,6 @@
       </w:tr>
     </w:tbl>
     <w:p>
-      <w:pPr>
-        <w:pStyle w:val="Demuccap1"/>
-        <w:spacing w:line="288" w:lineRule="auto"/>
-      </w:pPr>
       <w:r>
         <w:t>Khóa Học:</w:t>
       </w:r>
@@ -802,8 +782,6 @@
       <w:r>
         <w:t xml:space="preserve"> khóa học là một khóa chính.</w:t>
       </w:r>
-      <w:bookmarkStart w:id="0" w:name="_GoBack"/>
-      <w:bookmarkEnd w:id="0"/>
     </w:p>
     <w:tbl>
       <w:tblPr>
@@ -1249,11 +1227,7 @@
       </w:tr>
     </w:tbl>
     <w:p>
-      <w:pPr>
-        <w:pStyle w:val="Demuccap1"/>
-        <w:spacing w:line="288" w:lineRule="auto"/>
-      </w:pPr>
-      <w:bookmarkStart w:id="1" w:name="KhoaPhòng"/>
+      <w:bookmarkStart w:id="0" w:name="KhoaPhòng"/>
       <w:r>
         <w:t>Khoa</w:t>
       </w:r>
@@ -1263,7 +1237,7 @@
       <w:r>
         <w:t>Phòng</w:t>
       </w:r>
-      <w:bookmarkEnd w:id="1"/>
+      <w:bookmarkEnd w:id="0"/>
       <w:r>
         <w:t>:</w:t>
       </w:r>
@@ -1773,10 +1747,6 @@
       </w:tr>
     </w:tbl>
     <w:p>
-      <w:pPr>
-        <w:pStyle w:val="Demuccap1"/>
-        <w:spacing w:line="288" w:lineRule="auto"/>
-      </w:pPr>
       <w:r>
         <w:t>Chuyên Ngành:</w:t>
       </w:r>
@@ -2457,12 +2427,7 @@
       </w:tr>
     </w:tbl>
     <w:p>
-      <w:pPr>
-        <w:pStyle w:val="Demuccap1"/>
-        <w:spacing w:line="288" w:lineRule="auto"/>
-      </w:pPr>
       <w:r>
-        <w:lastRenderedPageBreak/>
         <w:t>Sinh Viên:</w:t>
       </w:r>
     </w:p>
@@ -2471,6 +2436,7 @@
         <w:spacing w:line="288" w:lineRule="auto"/>
       </w:pPr>
       <w:r>
+        <w:lastRenderedPageBreak/>
         <w:t xml:space="preserve">Lưu thông tin của các sinh viên trong hệ thống. Mỗi sinh viên lấy mã số sinh viên làm khóa chính, </w:t>
       </w:r>
       <w:r>
@@ -3807,10 +3773,6 @@
       </w:tr>
     </w:tbl>
     <w:p>
-      <w:pPr>
-        <w:pStyle w:val="Demuccap1"/>
-        <w:spacing w:line="288" w:lineRule="auto"/>
-      </w:pPr>
       <w:r>
         <w:t>Tổ</w:t>
       </w:r>
@@ -4500,9 +4462,6 @@
       </w:tr>
     </w:tbl>
     <w:p>
-      <w:pPr>
-        <w:pStyle w:val="Demuccap1"/>
-      </w:pPr>
       <w:r>
         <w:t>Cán Bộ:</w:t>
       </w:r>
@@ -5673,16 +5632,12 @@
       </w:tr>
     </w:tbl>
     <w:p>
-      <w:pPr>
-        <w:pStyle w:val="Demuccap1"/>
-      </w:pPr>
       <w:r>
         <w:t>Đăng Ký Thẻ Sinh Viên:</w:t>
       </w:r>
     </w:p>
     <w:p>
       <w:r>
-        <w:lastRenderedPageBreak/>
         <w:t xml:space="preserve">Lưu </w:t>
       </w:r>
       <w:r>
@@ -5739,6 +5694,7 @@
                 <w:color w:val="000000" w:themeColor="text1"/>
                 <w:szCs w:val="26"/>
               </w:rPr>
+              <w:lastRenderedPageBreak/>
               <w:t>DANGKYTHESV</w:t>
             </w:r>
           </w:p>
@@ -6329,9 +6285,6 @@
       </w:tr>
     </w:tbl>
     <w:p>
-      <w:pPr>
-        <w:pStyle w:val="Demuccap1"/>
-      </w:pPr>
       <w:r>
         <w:t>Đăng Ký Thẻ Cán Bộ:</w:t>
       </w:r>
@@ -6972,9 +6925,6 @@
       </w:tr>
     </w:tbl>
     <w:p>
-      <w:pPr>
-        <w:pStyle w:val="Demuccap1"/>
-      </w:pPr>
       <w:r>
         <w:t>Loại Danh Sách Điểm Danh</w:t>
       </w:r>
@@ -7601,9 +7551,6 @@
       </w:tr>
     </w:tbl>
     <w:p>
-      <w:pPr>
-        <w:pStyle w:val="Demuccap1"/>
-      </w:pPr>
       <w:r>
         <w:t>Trạng thái sự kiện:</w:t>
       </w:r>
@@ -8232,16 +8179,13 @@
       </w:tr>
     </w:tbl>
     <w:p>
-      <w:pPr>
-        <w:pStyle w:val="Demuccap1"/>
-      </w:pPr>
       <w:r>
-        <w:lastRenderedPageBreak/>
         <w:t>Sự Kiện:</w:t>
       </w:r>
     </w:p>
     <w:p>
       <w:r>
+        <w:lastRenderedPageBreak/>
         <w:t>Lưu trữ các thông tin cần thiết của các sự kiện được tổ chức điểm danh như: tên sự kiện, giờ điểm danh vào, giờ điểm danh ra, ngày diễn ra sự kiện và địa điểm.</w:t>
       </w:r>
       <w:r>
@@ -9963,9 +9907,6 @@
       </w:tr>
     </w:tbl>
     <w:p>
-      <w:pPr>
-        <w:pStyle w:val="Demuccap1"/>
-      </w:pPr>
       <w:r>
         <w:t>Điểm Danh Sinh Viên:</w:t>
       </w:r>
@@ -10809,12 +10750,11 @@
       </w:tr>
     </w:tbl>
     <w:p>
-      <w:pPr>
-        <w:pStyle w:val="Demuccap1"/>
-      </w:pPr>
       <w:r>
         <w:t>Điểm Danh Cán Bộ:</w:t>
       </w:r>
+      <w:bookmarkStart w:id="1" w:name="_GoBack"/>
+      <w:bookmarkEnd w:id="1"/>
     </w:p>
     <w:p>
       <w:r>
@@ -10842,11 +10782,7 @@
         <w:t xml:space="preserve"> với sự kiện mã số</w:t>
       </w:r>
       <w:r>
-        <w:t xml:space="preserve"> </w:t>
-      </w:r>
-      <w:r>
-        <w:lastRenderedPageBreak/>
-        <w:t>16</w:t>
+        <w:t xml:space="preserve"> 16</w:t>
       </w:r>
       <w:r>
         <w:t xml:space="preserve"> ở danh sách ‘có mặt’ nghĩa là </w:t>
@@ -10920,6 +10856,7 @@
                 <w:color w:val="000000" w:themeColor="text1"/>
                 <w:szCs w:val="26"/>
               </w:rPr>
+              <w:lastRenderedPageBreak/>
               <w:t>DIEMDANHCB</w:t>
             </w:r>
           </w:p>
@@ -11675,9 +11612,6 @@
       </w:tr>
     </w:tbl>
     <w:p>
-      <w:pPr>
-        <w:pStyle w:val="Demuccap1"/>
-      </w:pPr>
       <w:r>
         <w:t>Thống Kê Điểm Danh:</w:t>
       </w:r>
@@ -12561,7 +12495,7 @@
         <v:path o:extrusionok="f" gradientshapeok="t" o:connecttype="rect"/>
         <o:lock v:ext="edit" aspectratio="t"/>
       </v:shapetype>
-      <v:shape id="_x0000_i1061" type="#_x0000_t75" style="width:2in;height:2in" o:bullet="t">
+      <v:shape id="_x0000_i1045" type="#_x0000_t75" style="width:2in;height:2in" o:bullet="t">
         <v:imagedata r:id="rId1" o:title=""/>
       </v:shape>
     </w:pict>

</xml_diff>